<commit_message>
Added good names for some tests and works on test coverage docx
</commit_message>
<xml_diff>
--- a/_documents/test_coverage.docx
+++ b/_documents/test_coverage.docx
@@ -1,17 +1,2678 @@
 
 <file path=word/document.xml><?xml version="1.0" encoding="utf-8"?>
 <w:document xmlns:wpc="http://schemas.microsoft.com/office/word/2010/wordprocessingCanvas" xmlns:cx="http://schemas.microsoft.com/office/drawing/2014/chartex" xmlns:cx1="http://schemas.microsoft.com/office/drawing/2015/9/8/chartex" xmlns:cx2="http://schemas.microsoft.com/office/drawing/2015/10/21/chartex" xmlns:cx3="http://schemas.microsoft.com/office/drawing/2016/5/9/chartex" xmlns:cx4="http://schemas.microsoft.com/office/drawing/2016/5/10/chartex" xmlns:cx5="http://schemas.microsoft.com/office/drawing/2016/5/11/chartex" xmlns:cx6="http://schemas.microsoft.com/office/drawing/2016/5/12/chartex" xmlns:cx7="http://schemas.microsoft.com/office/drawing/2016/5/13/chartex" xmlns:cx8="http://schemas.microsoft.com/office/drawing/2016/5/14/chartex" xmlns:mc="http://schemas.openxmlformats.org/markup-compatibility/2006" xmlns:aink="http://schemas.microsoft.com/office/drawing/2016/ink" xmlns:am3d="http://schemas.microsoft.com/office/drawing/2017/model3d" xmlns:o="urn:schemas-microsoft-com:office:office" xmlns:r="http://schemas.openxmlformats.org/officeDocument/2006/relationships" xmlns:m="http://schemas.openxmlformats.org/officeDocument/2006/math" xmlns:v="urn:schemas-microsoft-com:vml" xmlns:wp14="http://schemas.microsoft.com/office/word/2010/wordprocessingDrawing" xmlns:wp="http://schemas.openxmlformats.org/drawingml/2006/wordprocessingDrawing" xmlns:w10="urn:schemas-microsoft-com:office:word" xmlns:w="http://schemas.openxmlformats.org/wordprocessingml/2006/main" xmlns:w14="http://schemas.microsoft.com/office/word/2010/wordml" xmlns:w15="http://schemas.microsoft.com/office/word/2012/wordml" xmlns:w16cid="http://schemas.microsoft.com/office/word/2016/wordml/cid" xmlns:w16se="http://schemas.microsoft.com/office/word/2015/wordml/symex" xmlns:wpg="http://schemas.microsoft.com/office/word/2010/wordprocessingGroup" xmlns:wpi="http://schemas.microsoft.com/office/word/2010/wordprocessingInk" xmlns:wne="http://schemas.microsoft.com/office/word/2006/wordml" xmlns:wps="http://schemas.microsoft.com/office/word/2010/wordprocessingShape" mc:Ignorable="w14 w15 w16se w16cid wp14">
+  <w:background w:color="000000" w:themeColor="text1"/>
   <w:body>
     <w:p>
-      <w:r>
-        <w:t>asd</w:t>
+      <w:pPr>
+        <w:spacing w:after="0" w:line="240" w:lineRule="auto"/>
+        <w:rPr>
+          <w:rFonts w:ascii="Courier New" w:hAnsi="Courier New" w:cs="Courier New"/>
+          <w:noProof/>
+          <w:color w:val="D9D9D9" w:themeColor="background1" w:themeShade="D9"/>
+          <w:sz w:val="20"/>
+          <w:szCs w:val="20"/>
+        </w:rPr>
+      </w:pPr>
+      <w:r>
+        <w:rPr>
+          <w:rFonts w:ascii="Courier New" w:hAnsi="Courier New" w:cs="Courier New"/>
+          <w:noProof/>
+          <w:color w:val="D9D9D9" w:themeColor="background1" w:themeShade="D9"/>
+          <w:sz w:val="20"/>
+          <w:szCs w:val="20"/>
+          <w:highlight w:val="darkGreen"/>
+        </w:rPr>
+        <w:t>&lt;Program&gt;</w:t>
+      </w:r>
+      <w:r>
+        <w:rPr>
+          <w:rFonts w:ascii="Courier New" w:hAnsi="Courier New" w:cs="Courier New"/>
+          <w:noProof/>
+          <w:color w:val="D9D9D9" w:themeColor="background1" w:themeShade="D9"/>
+          <w:sz w:val="20"/>
+          <w:szCs w:val="20"/>
+          <w:highlight w:val="darkGreen"/>
+        </w:rPr>
+        <w:t xml:space="preserve">  </w:t>
+      </w:r>
+      <w:r>
+        <w:rPr>
+          <w:rFonts w:ascii="Courier New" w:hAnsi="Courier New" w:cs="Courier New"/>
+          <w:noProof/>
+          <w:color w:val="D9D9D9" w:themeColor="background1" w:themeShade="D9"/>
+          <w:sz w:val="20"/>
+          <w:szCs w:val="20"/>
+          <w:highlight w:val="darkGreen"/>
+        </w:rPr>
+        <w:t>::=</w:t>
+      </w:r>
+      <w:r>
+        <w:rPr>
+          <w:rFonts w:ascii="Courier New" w:hAnsi="Courier New" w:cs="Courier New"/>
+          <w:noProof/>
+          <w:color w:val="D9D9D9" w:themeColor="background1" w:themeShade="D9"/>
+          <w:sz w:val="20"/>
+          <w:szCs w:val="20"/>
+          <w:highlight w:val="darkGreen"/>
+        </w:rPr>
+        <w:t xml:space="preserve"> </w:t>
+      </w:r>
+      <w:r>
+        <w:rPr>
+          <w:rFonts w:ascii="Courier New" w:hAnsi="Courier New" w:cs="Courier New"/>
+          <w:noProof/>
+          <w:color w:val="D9D9D9" w:themeColor="background1" w:themeShade="D9"/>
+          <w:sz w:val="20"/>
+          <w:szCs w:val="20"/>
+          <w:highlight w:val="darkGreen"/>
+        </w:rPr>
+        <w:t xml:space="preserve"> </w:t>
+      </w:r>
+      <w:r>
+        <w:rPr>
+          <w:rFonts w:ascii="Courier New" w:hAnsi="Courier New" w:cs="Courier New"/>
+          <w:noProof/>
+          <w:color w:val="D9D9D9" w:themeColor="background1" w:themeShade="D9"/>
+          <w:sz w:val="20"/>
+          <w:szCs w:val="20"/>
+          <w:highlight w:val="darkGreen"/>
+        </w:rPr>
+        <w:t>"program_kezd" "újsor" &lt;Állítások&gt; "program_vége"</w:t>
+      </w:r>
+    </w:p>
+    <w:p>
+      <w:pPr>
+        <w:spacing w:after="0" w:line="240" w:lineRule="auto"/>
+        <w:rPr>
+          <w:rFonts w:ascii="Courier New" w:hAnsi="Courier New" w:cs="Courier New"/>
+          <w:noProof/>
+          <w:color w:val="D9D9D9" w:themeColor="background1" w:themeShade="D9"/>
+          <w:sz w:val="20"/>
+          <w:szCs w:val="20"/>
+        </w:rPr>
+      </w:pPr>
+      <w:r>
+        <w:rPr>
+          <w:rFonts w:ascii="Courier New" w:hAnsi="Courier New" w:cs="Courier New"/>
+          <w:noProof/>
+          <w:color w:val="D9D9D9" w:themeColor="background1" w:themeShade="D9"/>
+          <w:sz w:val="20"/>
+          <w:szCs w:val="20"/>
+        </w:rPr>
+        <w:t xml:space="preserve">  </w:t>
+      </w:r>
+    </w:p>
+    <w:p>
+      <w:pPr>
+        <w:spacing w:after="0" w:line="240" w:lineRule="auto"/>
+        <w:rPr>
+          <w:rFonts w:ascii="Courier New" w:hAnsi="Courier New" w:cs="Courier New"/>
+          <w:noProof/>
+          <w:color w:val="D9D9D9" w:themeColor="background1" w:themeShade="D9"/>
+          <w:sz w:val="20"/>
+          <w:szCs w:val="20"/>
+          <w:highlight w:val="darkGreen"/>
+        </w:rPr>
+      </w:pPr>
+      <w:r>
+        <w:rPr>
+          <w:rFonts w:ascii="Courier New" w:hAnsi="Courier New" w:cs="Courier New"/>
+          <w:noProof/>
+          <w:color w:val="D9D9D9" w:themeColor="background1" w:themeShade="D9"/>
+          <w:sz w:val="20"/>
+          <w:szCs w:val="20"/>
+          <w:highlight w:val="darkGreen"/>
+        </w:rPr>
+        <w:t>&lt;Állítások&gt;</w:t>
+      </w:r>
+      <w:r>
+        <w:rPr>
+          <w:rFonts w:ascii="Courier New" w:hAnsi="Courier New" w:cs="Courier New"/>
+          <w:noProof/>
+          <w:color w:val="D9D9D9" w:themeColor="background1" w:themeShade="D9"/>
+          <w:sz w:val="20"/>
+          <w:szCs w:val="20"/>
+          <w:highlight w:val="darkGreen"/>
+        </w:rPr>
+        <w:t xml:space="preserve">  </w:t>
+      </w:r>
+      <w:r>
+        <w:rPr>
+          <w:rFonts w:ascii="Courier New" w:hAnsi="Courier New" w:cs="Courier New"/>
+          <w:noProof/>
+          <w:color w:val="D9D9D9" w:themeColor="background1" w:themeShade="D9"/>
+          <w:sz w:val="20"/>
+          <w:szCs w:val="20"/>
+          <w:highlight w:val="darkGreen"/>
+        </w:rPr>
+        <w:t>::=</w:t>
+      </w:r>
+      <w:r>
+        <w:rPr>
+          <w:rFonts w:ascii="Courier New" w:hAnsi="Courier New" w:cs="Courier New"/>
+          <w:noProof/>
+          <w:color w:val="D9D9D9" w:themeColor="background1" w:themeShade="D9"/>
+          <w:sz w:val="20"/>
+          <w:szCs w:val="20"/>
+          <w:highlight w:val="darkGreen"/>
+        </w:rPr>
+        <w:t xml:space="preserve"> </w:t>
+      </w:r>
+      <w:r>
+        <w:rPr>
+          <w:rFonts w:ascii="Courier New" w:hAnsi="Courier New" w:cs="Courier New"/>
+          <w:noProof/>
+          <w:color w:val="D9D9D9" w:themeColor="background1" w:themeShade="D9"/>
+          <w:sz w:val="20"/>
+          <w:szCs w:val="20"/>
+          <w:highlight w:val="darkGreen"/>
+        </w:rPr>
+        <w:t xml:space="preserve"> </w:t>
+      </w:r>
+      <w:r>
+        <w:rPr>
+          <w:rFonts w:ascii="Courier New" w:hAnsi="Courier New" w:cs="Courier New"/>
+          <w:noProof/>
+          <w:color w:val="D9D9D9" w:themeColor="background1" w:themeShade="D9"/>
+          <w:sz w:val="20"/>
+          <w:szCs w:val="20"/>
+          <w:highlight w:val="darkGreen"/>
+        </w:rPr>
+        <w:t>&lt;Állítás&gt; "újsor" &lt;Állítások&gt;</w:t>
+      </w:r>
+    </w:p>
+    <w:p>
+      <w:pPr>
+        <w:spacing w:after="0" w:line="240" w:lineRule="auto"/>
+        <w:rPr>
+          <w:rFonts w:ascii="Courier New" w:hAnsi="Courier New" w:cs="Courier New"/>
+          <w:noProof/>
+          <w:color w:val="D9D9D9" w:themeColor="background1" w:themeShade="D9"/>
+          <w:sz w:val="20"/>
+          <w:szCs w:val="20"/>
+        </w:rPr>
+      </w:pPr>
+      <w:r>
+        <w:rPr>
+          <w:rFonts w:ascii="Courier New" w:hAnsi="Courier New" w:cs="Courier New"/>
+          <w:noProof/>
+          <w:color w:val="D9D9D9" w:themeColor="background1" w:themeShade="D9"/>
+          <w:sz w:val="20"/>
+          <w:szCs w:val="20"/>
+          <w:highlight w:val="darkGreen"/>
+        </w:rPr>
+        <w:t xml:space="preserve">  </w:t>
+      </w:r>
+      <w:r>
+        <w:rPr>
+          <w:rFonts w:ascii="Courier New" w:hAnsi="Courier New" w:cs="Courier New"/>
+          <w:noProof/>
+          <w:color w:val="D9D9D9" w:themeColor="background1" w:themeShade="D9"/>
+          <w:sz w:val="20"/>
+          <w:szCs w:val="20"/>
+          <w:highlight w:val="darkGreen"/>
+        </w:rPr>
+        <w:t>|</w:t>
+      </w:r>
+      <w:r>
+        <w:rPr>
+          <w:rFonts w:ascii="Courier New" w:hAnsi="Courier New" w:cs="Courier New"/>
+          <w:noProof/>
+          <w:color w:val="D9D9D9" w:themeColor="background1" w:themeShade="D9"/>
+          <w:sz w:val="20"/>
+          <w:szCs w:val="20"/>
+          <w:highlight w:val="darkGreen"/>
+        </w:rPr>
+        <w:t xml:space="preserve">  </w:t>
+      </w:r>
+      <w:r>
+        <w:rPr>
+          <w:rFonts w:ascii="Courier New" w:hAnsi="Courier New" w:cs="Courier New"/>
+          <w:noProof/>
+          <w:color w:val="D9D9D9" w:themeColor="background1" w:themeShade="D9"/>
+          <w:sz w:val="20"/>
+          <w:szCs w:val="20"/>
+          <w:highlight w:val="darkGreen"/>
+        </w:rPr>
+        <w:t>&lt;Állítás&gt; "újsor"</w:t>
+      </w:r>
+    </w:p>
+    <w:p>
+      <w:pPr>
+        <w:spacing w:after="0" w:line="240" w:lineRule="auto"/>
+        <w:rPr>
+          <w:rFonts w:ascii="Courier New" w:hAnsi="Courier New" w:cs="Courier New"/>
+          <w:noProof/>
+          <w:color w:val="D9D9D9" w:themeColor="background1" w:themeShade="D9"/>
+          <w:sz w:val="20"/>
+          <w:szCs w:val="20"/>
+        </w:rPr>
+      </w:pPr>
+    </w:p>
+    <w:p>
+      <w:pPr>
+        <w:spacing w:after="0" w:line="240" w:lineRule="auto"/>
+        <w:rPr>
+          <w:rFonts w:ascii="Courier New" w:hAnsi="Courier New" w:cs="Courier New"/>
+          <w:noProof/>
+          <w:color w:val="D9D9D9" w:themeColor="background1" w:themeShade="D9"/>
+          <w:sz w:val="20"/>
+          <w:szCs w:val="20"/>
+          <w:highlight w:val="darkGreen"/>
+        </w:rPr>
+      </w:pPr>
+      <w:r>
+        <w:rPr>
+          <w:rFonts w:ascii="Courier New" w:hAnsi="Courier New" w:cs="Courier New"/>
+          <w:noProof/>
+          <w:color w:val="D9D9D9" w:themeColor="background1" w:themeShade="D9"/>
+          <w:sz w:val="20"/>
+          <w:szCs w:val="20"/>
+          <w:highlight w:val="darkGreen"/>
+        </w:rPr>
+        <w:t>&lt;Állítás&gt;</w:t>
+      </w:r>
+      <w:r>
+        <w:rPr>
+          <w:rFonts w:ascii="Courier New" w:hAnsi="Courier New" w:cs="Courier New"/>
+          <w:noProof/>
+          <w:color w:val="D9D9D9" w:themeColor="background1" w:themeShade="D9"/>
+          <w:sz w:val="20"/>
+          <w:szCs w:val="20"/>
+          <w:highlight w:val="darkGreen"/>
+        </w:rPr>
+        <w:t xml:space="preserve"> </w:t>
+      </w:r>
+      <w:r>
+        <w:rPr>
+          <w:rFonts w:ascii="Courier New" w:hAnsi="Courier New" w:cs="Courier New"/>
+          <w:noProof/>
+          <w:color w:val="D9D9D9" w:themeColor="background1" w:themeShade="D9"/>
+          <w:sz w:val="20"/>
+          <w:szCs w:val="20"/>
+          <w:highlight w:val="darkGreen"/>
+        </w:rPr>
+        <w:t>::=</w:t>
+      </w:r>
+      <w:r>
+        <w:rPr>
+          <w:rFonts w:ascii="Courier New" w:hAnsi="Courier New" w:cs="Courier New"/>
+          <w:noProof/>
+          <w:color w:val="D9D9D9" w:themeColor="background1" w:themeShade="D9"/>
+          <w:sz w:val="20"/>
+          <w:szCs w:val="20"/>
+          <w:highlight w:val="darkGreen"/>
+        </w:rPr>
+        <w:t xml:space="preserve">  </w:t>
+      </w:r>
+      <w:r>
+        <w:rPr>
+          <w:rFonts w:ascii="Courier New" w:hAnsi="Courier New" w:cs="Courier New"/>
+          <w:noProof/>
+          <w:color w:val="D9D9D9" w:themeColor="background1" w:themeShade="D9"/>
+          <w:sz w:val="20"/>
+          <w:szCs w:val="20"/>
+          <w:highlight w:val="darkGreen"/>
+        </w:rPr>
+        <w:t>&lt;VáltozóDeklaráció&gt;</w:t>
+      </w:r>
+    </w:p>
+    <w:p>
+      <w:pPr>
+        <w:spacing w:after="0" w:line="240" w:lineRule="auto"/>
+        <w:rPr>
+          <w:rFonts w:ascii="Courier New" w:hAnsi="Courier New" w:cs="Courier New"/>
+          <w:noProof/>
+          <w:color w:val="D9D9D9" w:themeColor="background1" w:themeShade="D9"/>
+          <w:sz w:val="20"/>
+          <w:szCs w:val="20"/>
+        </w:rPr>
+      </w:pPr>
+      <w:r>
+        <w:rPr>
+          <w:rFonts w:ascii="Courier New" w:hAnsi="Courier New" w:cs="Courier New"/>
+          <w:noProof/>
+          <w:color w:val="D9D9D9" w:themeColor="background1" w:themeShade="D9"/>
+          <w:sz w:val="20"/>
+          <w:szCs w:val="20"/>
+          <w:highlight w:val="darkGreen"/>
+        </w:rPr>
+        <w:t xml:space="preserve"> </w:t>
+      </w:r>
+      <w:r>
+        <w:rPr>
+          <w:rFonts w:ascii="Courier New" w:hAnsi="Courier New" w:cs="Courier New"/>
+          <w:noProof/>
+          <w:color w:val="D9D9D9" w:themeColor="background1" w:themeShade="D9"/>
+          <w:sz w:val="20"/>
+          <w:szCs w:val="20"/>
+          <w:highlight w:val="darkGreen"/>
+        </w:rPr>
+        <w:t xml:space="preserve"> </w:t>
+      </w:r>
+      <w:r>
+        <w:rPr>
+          <w:rFonts w:ascii="Courier New" w:hAnsi="Courier New" w:cs="Courier New"/>
+          <w:noProof/>
+          <w:color w:val="D9D9D9" w:themeColor="background1" w:themeShade="D9"/>
+          <w:sz w:val="20"/>
+          <w:szCs w:val="20"/>
+          <w:highlight w:val="darkGreen"/>
+        </w:rPr>
+        <w:t>|</w:t>
+      </w:r>
+      <w:r>
+        <w:rPr>
+          <w:rFonts w:ascii="Courier New" w:hAnsi="Courier New" w:cs="Courier New"/>
+          <w:noProof/>
+          <w:color w:val="D9D9D9" w:themeColor="background1" w:themeShade="D9"/>
+          <w:sz w:val="20"/>
+          <w:szCs w:val="20"/>
+          <w:highlight w:val="darkGreen"/>
+        </w:rPr>
+        <w:t xml:space="preserve">  </w:t>
+      </w:r>
+      <w:r>
+        <w:rPr>
+          <w:rFonts w:ascii="Courier New" w:hAnsi="Courier New" w:cs="Courier New"/>
+          <w:noProof/>
+          <w:color w:val="D9D9D9" w:themeColor="background1" w:themeShade="D9"/>
+          <w:sz w:val="20"/>
+          <w:szCs w:val="20"/>
+          <w:highlight w:val="darkGreen"/>
+        </w:rPr>
+        <w:t>&lt;Értékadás&gt;</w:t>
+      </w:r>
+    </w:p>
+    <w:p>
+      <w:pPr>
+        <w:spacing w:after="0" w:line="240" w:lineRule="auto"/>
+        <w:rPr>
+          <w:rFonts w:ascii="Courier New" w:hAnsi="Courier New" w:cs="Courier New"/>
+          <w:noProof/>
+          <w:color w:val="D9D9D9" w:themeColor="background1" w:themeShade="D9"/>
+          <w:sz w:val="20"/>
+          <w:szCs w:val="20"/>
+        </w:rPr>
+      </w:pPr>
+      <w:r>
+        <w:rPr>
+          <w:rFonts w:ascii="Courier New" w:hAnsi="Courier New" w:cs="Courier New"/>
+          <w:noProof/>
+          <w:color w:val="D9D9D9" w:themeColor="background1" w:themeShade="D9"/>
+          <w:sz w:val="20"/>
+          <w:szCs w:val="20"/>
+        </w:rPr>
+        <w:t xml:space="preserve"> </w:t>
+      </w:r>
+      <w:r>
+        <w:rPr>
+          <w:rFonts w:ascii="Courier New" w:hAnsi="Courier New" w:cs="Courier New"/>
+          <w:noProof/>
+          <w:color w:val="D9D9D9" w:themeColor="background1" w:themeShade="D9"/>
+          <w:sz w:val="20"/>
+          <w:szCs w:val="20"/>
+        </w:rPr>
+        <w:t xml:space="preserve"> </w:t>
+      </w:r>
+      <w:r>
+        <w:rPr>
+          <w:rFonts w:ascii="Courier New" w:hAnsi="Courier New" w:cs="Courier New"/>
+          <w:noProof/>
+          <w:color w:val="D9D9D9" w:themeColor="background1" w:themeShade="D9"/>
+          <w:sz w:val="20"/>
+          <w:szCs w:val="20"/>
+          <w:highlight w:val="darkGreen"/>
+        </w:rPr>
+        <w:t>|</w:t>
+      </w:r>
+      <w:r>
+        <w:rPr>
+          <w:rFonts w:ascii="Courier New" w:hAnsi="Courier New" w:cs="Courier New"/>
+          <w:noProof/>
+          <w:color w:val="D9D9D9" w:themeColor="background1" w:themeShade="D9"/>
+          <w:sz w:val="20"/>
+          <w:szCs w:val="20"/>
+          <w:highlight w:val="darkGreen"/>
+        </w:rPr>
+        <w:t xml:space="preserve">  </w:t>
+      </w:r>
+      <w:r>
+        <w:rPr>
+          <w:rFonts w:ascii="Courier New" w:hAnsi="Courier New" w:cs="Courier New"/>
+          <w:noProof/>
+          <w:color w:val="D9D9D9" w:themeColor="background1" w:themeShade="D9"/>
+          <w:sz w:val="20"/>
+          <w:szCs w:val="20"/>
+          <w:highlight w:val="darkGreen"/>
+        </w:rPr>
+        <w:t>&lt;IoParancs&gt;</w:t>
+      </w:r>
+    </w:p>
+    <w:p>
+      <w:pPr>
+        <w:spacing w:after="0" w:line="240" w:lineRule="auto"/>
+        <w:rPr>
+          <w:rFonts w:ascii="Courier New" w:hAnsi="Courier New" w:cs="Courier New"/>
+          <w:noProof/>
+          <w:color w:val="D9D9D9" w:themeColor="background1" w:themeShade="D9"/>
+          <w:sz w:val="20"/>
+          <w:szCs w:val="20"/>
+        </w:rPr>
+      </w:pPr>
+      <w:r>
+        <w:rPr>
+          <w:rFonts w:ascii="Courier New" w:hAnsi="Courier New" w:cs="Courier New"/>
+          <w:noProof/>
+          <w:color w:val="D9D9D9" w:themeColor="background1" w:themeShade="D9"/>
+          <w:sz w:val="20"/>
+          <w:szCs w:val="20"/>
+        </w:rPr>
+        <w:t xml:space="preserve"> </w:t>
+      </w:r>
+      <w:r>
+        <w:rPr>
+          <w:rFonts w:ascii="Courier New" w:hAnsi="Courier New" w:cs="Courier New"/>
+          <w:noProof/>
+          <w:color w:val="D9D9D9" w:themeColor="background1" w:themeShade="D9"/>
+          <w:sz w:val="20"/>
+          <w:szCs w:val="20"/>
+        </w:rPr>
+        <w:t xml:space="preserve"> </w:t>
+      </w:r>
+      <w:r>
+        <w:rPr>
+          <w:rFonts w:ascii="Courier New" w:hAnsi="Courier New" w:cs="Courier New"/>
+          <w:noProof/>
+          <w:color w:val="D9D9D9" w:themeColor="background1" w:themeShade="D9"/>
+          <w:sz w:val="20"/>
+          <w:szCs w:val="20"/>
+          <w:highlight w:val="darkGreen"/>
+        </w:rPr>
+        <w:t>|</w:t>
+      </w:r>
+      <w:r>
+        <w:rPr>
+          <w:rFonts w:ascii="Courier New" w:hAnsi="Courier New" w:cs="Courier New"/>
+          <w:noProof/>
+          <w:color w:val="D9D9D9" w:themeColor="background1" w:themeShade="D9"/>
+          <w:sz w:val="20"/>
+          <w:szCs w:val="20"/>
+          <w:highlight w:val="darkGreen"/>
+        </w:rPr>
+        <w:t xml:space="preserve">  </w:t>
+      </w:r>
+      <w:r>
+        <w:rPr>
+          <w:rFonts w:ascii="Courier New" w:hAnsi="Courier New" w:cs="Courier New"/>
+          <w:noProof/>
+          <w:color w:val="D9D9D9" w:themeColor="background1" w:themeShade="D9"/>
+          <w:sz w:val="20"/>
+          <w:szCs w:val="20"/>
+          <w:highlight w:val="darkGreen"/>
+        </w:rPr>
+        <w:t>"kilép"</w:t>
+      </w:r>
+    </w:p>
+    <w:p>
+      <w:pPr>
+        <w:spacing w:after="0" w:line="240" w:lineRule="auto"/>
+        <w:rPr>
+          <w:rFonts w:ascii="Courier New" w:hAnsi="Courier New" w:cs="Courier New"/>
+          <w:noProof/>
+          <w:color w:val="D9D9D9" w:themeColor="background1" w:themeShade="D9"/>
+          <w:sz w:val="20"/>
+          <w:szCs w:val="20"/>
+        </w:rPr>
+      </w:pPr>
+      <w:r>
+        <w:rPr>
+          <w:rFonts w:ascii="Courier New" w:hAnsi="Courier New" w:cs="Courier New"/>
+          <w:noProof/>
+          <w:color w:val="D9D9D9" w:themeColor="background1" w:themeShade="D9"/>
+          <w:sz w:val="20"/>
+          <w:szCs w:val="20"/>
+        </w:rPr>
+        <w:t xml:space="preserve"> </w:t>
+      </w:r>
+      <w:r>
+        <w:rPr>
+          <w:rFonts w:ascii="Courier New" w:hAnsi="Courier New" w:cs="Courier New"/>
+          <w:noProof/>
+          <w:color w:val="D9D9D9" w:themeColor="background1" w:themeShade="D9"/>
+          <w:sz w:val="20"/>
+          <w:szCs w:val="20"/>
+        </w:rPr>
+        <w:t xml:space="preserve"> |</w:t>
+      </w:r>
+      <w:r>
+        <w:rPr>
+          <w:rFonts w:ascii="Courier New" w:hAnsi="Courier New" w:cs="Courier New"/>
+          <w:noProof/>
+          <w:color w:val="D9D9D9" w:themeColor="background1" w:themeShade="D9"/>
+          <w:sz w:val="20"/>
+          <w:szCs w:val="20"/>
+        </w:rPr>
+        <w:t xml:space="preserve">  </w:t>
+      </w:r>
+      <w:r>
+        <w:rPr>
+          <w:rFonts w:ascii="Courier New" w:hAnsi="Courier New" w:cs="Courier New"/>
+          <w:noProof/>
+          <w:color w:val="D9D9D9" w:themeColor="background1" w:themeShade="D9"/>
+          <w:sz w:val="20"/>
+          <w:szCs w:val="20"/>
+        </w:rPr>
+        <w:t>"ha" &lt;NemTömbLétrehozóKifejezés&gt; "akkor" "újsor" &lt;Állítások&gt; "újsor" "különben" "újsor" &lt;Állítások&gt; "újsor" "elágazás_vége"</w:t>
+      </w:r>
+    </w:p>
+    <w:p>
+      <w:pPr>
+        <w:spacing w:after="0" w:line="240" w:lineRule="auto"/>
+        <w:rPr>
+          <w:rFonts w:ascii="Courier New" w:hAnsi="Courier New" w:cs="Courier New"/>
+          <w:noProof/>
+          <w:color w:val="D9D9D9" w:themeColor="background1" w:themeShade="D9"/>
+          <w:sz w:val="20"/>
+          <w:szCs w:val="20"/>
+        </w:rPr>
+      </w:pPr>
+      <w:r>
+        <w:rPr>
+          <w:rFonts w:ascii="Courier New" w:hAnsi="Courier New" w:cs="Courier New"/>
+          <w:noProof/>
+          <w:color w:val="D9D9D9" w:themeColor="background1" w:themeShade="D9"/>
+          <w:sz w:val="20"/>
+          <w:szCs w:val="20"/>
+        </w:rPr>
+        <w:t xml:space="preserve">  </w:t>
+      </w:r>
+      <w:r>
+        <w:rPr>
+          <w:rFonts w:ascii="Courier New" w:hAnsi="Courier New" w:cs="Courier New"/>
+          <w:noProof/>
+          <w:color w:val="D9D9D9" w:themeColor="background1" w:themeShade="D9"/>
+          <w:sz w:val="20"/>
+          <w:szCs w:val="20"/>
+        </w:rPr>
+        <w:t>|</w:t>
+      </w:r>
+      <w:r>
+        <w:rPr>
+          <w:rFonts w:ascii="Courier New" w:hAnsi="Courier New" w:cs="Courier New"/>
+          <w:noProof/>
+          <w:color w:val="D9D9D9" w:themeColor="background1" w:themeShade="D9"/>
+          <w:sz w:val="20"/>
+          <w:szCs w:val="20"/>
+        </w:rPr>
+        <w:t xml:space="preserve">  </w:t>
+      </w:r>
+      <w:r>
+        <w:rPr>
+          <w:rFonts w:ascii="Courier New" w:hAnsi="Courier New" w:cs="Courier New"/>
+          <w:noProof/>
+          <w:color w:val="D9D9D9" w:themeColor="background1" w:themeShade="D9"/>
+          <w:sz w:val="20"/>
+          <w:szCs w:val="20"/>
+        </w:rPr>
+        <w:t>"ha" &lt;NemTömbLétrehozóKifejezés&gt; "akkor" "újsor" &lt;Állítások&gt; "újsor" "elágazás_vége"</w:t>
+      </w:r>
+    </w:p>
+    <w:p>
+      <w:pPr>
+        <w:spacing w:after="0" w:line="240" w:lineRule="auto"/>
+        <w:rPr>
+          <w:rFonts w:ascii="Courier New" w:hAnsi="Courier New" w:cs="Courier New"/>
+          <w:noProof/>
+          <w:color w:val="D9D9D9" w:themeColor="background1" w:themeShade="D9"/>
+          <w:sz w:val="20"/>
+          <w:szCs w:val="20"/>
+        </w:rPr>
+      </w:pPr>
+      <w:r>
+        <w:rPr>
+          <w:rFonts w:ascii="Courier New" w:hAnsi="Courier New" w:cs="Courier New"/>
+          <w:noProof/>
+          <w:color w:val="D9D9D9" w:themeColor="background1" w:themeShade="D9"/>
+          <w:sz w:val="20"/>
+          <w:szCs w:val="20"/>
+        </w:rPr>
+        <w:t xml:space="preserve">  </w:t>
+      </w:r>
+      <w:r>
+        <w:rPr>
+          <w:rFonts w:ascii="Courier New" w:hAnsi="Courier New" w:cs="Courier New"/>
+          <w:noProof/>
+          <w:color w:val="D9D9D9" w:themeColor="background1" w:themeShade="D9"/>
+          <w:sz w:val="20"/>
+          <w:szCs w:val="20"/>
+        </w:rPr>
+        <w:t>|</w:t>
+      </w:r>
+      <w:r>
+        <w:rPr>
+          <w:rFonts w:ascii="Courier New" w:hAnsi="Courier New" w:cs="Courier New"/>
+          <w:noProof/>
+          <w:color w:val="D9D9D9" w:themeColor="background1" w:themeShade="D9"/>
+          <w:sz w:val="20"/>
+          <w:szCs w:val="20"/>
+        </w:rPr>
+        <w:t xml:space="preserve">  </w:t>
+      </w:r>
+      <w:r>
+        <w:rPr>
+          <w:rFonts w:ascii="Courier New" w:hAnsi="Courier New" w:cs="Courier New"/>
+          <w:noProof/>
+          <w:color w:val="D9D9D9" w:themeColor="background1" w:themeShade="D9"/>
+          <w:sz w:val="20"/>
+          <w:szCs w:val="20"/>
+        </w:rPr>
+        <w:t>"ciklus_amíg" &lt;NemTömbLétrehozóKifejezés&gt; "újsor" &lt;Állítások&gt; "újsor" "ciklus_vége"</w:t>
+      </w:r>
+    </w:p>
+    <w:p>
+      <w:pPr>
+        <w:spacing w:after="0" w:line="240" w:lineRule="auto"/>
+        <w:rPr>
+          <w:rFonts w:ascii="Courier New" w:hAnsi="Courier New" w:cs="Courier New"/>
+          <w:noProof/>
+          <w:color w:val="D9D9D9" w:themeColor="background1" w:themeShade="D9"/>
+          <w:sz w:val="20"/>
+          <w:szCs w:val="20"/>
+        </w:rPr>
+      </w:pPr>
+      <w:r>
+        <w:rPr>
+          <w:rFonts w:ascii="Courier New" w:hAnsi="Courier New" w:cs="Courier New"/>
+          <w:noProof/>
+          <w:color w:val="D9D9D9" w:themeColor="background1" w:themeShade="D9"/>
+          <w:sz w:val="20"/>
+          <w:szCs w:val="20"/>
+        </w:rPr>
+        <w:t xml:space="preserve"> </w:t>
+      </w:r>
+      <w:r>
+        <w:rPr>
+          <w:rFonts w:ascii="Courier New" w:hAnsi="Courier New" w:cs="Courier New"/>
+          <w:noProof/>
+          <w:color w:val="D9D9D9" w:themeColor="background1" w:themeShade="D9"/>
+          <w:sz w:val="20"/>
+          <w:szCs w:val="20"/>
+        </w:rPr>
+        <w:t xml:space="preserve"> </w:t>
       </w:r>
       <w:bookmarkStart w:id="0" w:name="_GoBack"/>
       <w:bookmarkEnd w:id="0"/>
     </w:p>
+    <w:p>
+      <w:pPr>
+        <w:spacing w:after="0" w:line="240" w:lineRule="auto"/>
+        <w:rPr>
+          <w:rFonts w:ascii="Courier New" w:hAnsi="Courier New" w:cs="Courier New"/>
+          <w:noProof/>
+          <w:color w:val="D9D9D9" w:themeColor="background1" w:themeShade="D9"/>
+          <w:sz w:val="20"/>
+          <w:szCs w:val="20"/>
+          <w:highlight w:val="darkGreen"/>
+        </w:rPr>
+      </w:pPr>
+      <w:r>
+        <w:rPr>
+          <w:rFonts w:ascii="Courier New" w:hAnsi="Courier New" w:cs="Courier New"/>
+          <w:noProof/>
+          <w:color w:val="D9D9D9" w:themeColor="background1" w:themeShade="D9"/>
+          <w:sz w:val="20"/>
+          <w:szCs w:val="20"/>
+          <w:highlight w:val="darkGreen"/>
+        </w:rPr>
+        <w:t>&lt;VáltozóDeklaráció&gt;</w:t>
+      </w:r>
+      <w:r>
+        <w:rPr>
+          <w:rFonts w:ascii="Courier New" w:hAnsi="Courier New" w:cs="Courier New"/>
+          <w:noProof/>
+          <w:color w:val="D9D9D9" w:themeColor="background1" w:themeShade="D9"/>
+          <w:sz w:val="20"/>
+          <w:szCs w:val="20"/>
+          <w:highlight w:val="darkGreen"/>
+        </w:rPr>
+        <w:t xml:space="preserve"> </w:t>
+      </w:r>
+      <w:r>
+        <w:rPr>
+          <w:rFonts w:ascii="Courier New" w:hAnsi="Courier New" w:cs="Courier New"/>
+          <w:noProof/>
+          <w:color w:val="D9D9D9" w:themeColor="background1" w:themeShade="D9"/>
+          <w:sz w:val="20"/>
+          <w:szCs w:val="20"/>
+          <w:highlight w:val="darkGreen"/>
+        </w:rPr>
+        <w:t xml:space="preserve"> ::=</w:t>
+      </w:r>
+      <w:r>
+        <w:rPr>
+          <w:rFonts w:ascii="Courier New" w:hAnsi="Courier New" w:cs="Courier New"/>
+          <w:noProof/>
+          <w:color w:val="D9D9D9" w:themeColor="background1" w:themeShade="D9"/>
+          <w:sz w:val="20"/>
+          <w:szCs w:val="20"/>
+          <w:highlight w:val="darkGreen"/>
+        </w:rPr>
+        <w:t xml:space="preserve"> </w:t>
+      </w:r>
+      <w:r>
+        <w:rPr>
+          <w:rFonts w:ascii="Courier New" w:hAnsi="Courier New" w:cs="Courier New"/>
+          <w:noProof/>
+          <w:color w:val="D9D9D9" w:themeColor="background1" w:themeShade="D9"/>
+          <w:sz w:val="20"/>
+          <w:szCs w:val="20"/>
+          <w:highlight w:val="darkGreen"/>
+        </w:rPr>
+        <w:t xml:space="preserve"> </w:t>
+      </w:r>
+      <w:r>
+        <w:rPr>
+          <w:rFonts w:ascii="Courier New" w:hAnsi="Courier New" w:cs="Courier New"/>
+          <w:noProof/>
+          <w:color w:val="D9D9D9" w:themeColor="background1" w:themeShade="D9"/>
+          <w:sz w:val="20"/>
+          <w:szCs w:val="20"/>
+          <w:highlight w:val="darkGreen"/>
+        </w:rPr>
+        <w:t>&lt;AlapTípus&gt; "azonosító" "=" &lt;NemTömbLétrehozóKifejezés&gt;</w:t>
+      </w:r>
+    </w:p>
+    <w:p>
+      <w:pPr>
+        <w:spacing w:after="0" w:line="240" w:lineRule="auto"/>
+        <w:rPr>
+          <w:rFonts w:ascii="Courier New" w:hAnsi="Courier New" w:cs="Courier New"/>
+          <w:noProof/>
+          <w:color w:val="D9D9D9" w:themeColor="background1" w:themeShade="D9"/>
+          <w:sz w:val="20"/>
+          <w:szCs w:val="20"/>
+          <w:highlight w:val="darkGreen"/>
+        </w:rPr>
+      </w:pPr>
+      <w:r>
+        <w:rPr>
+          <w:rFonts w:ascii="Courier New" w:hAnsi="Courier New" w:cs="Courier New"/>
+          <w:noProof/>
+          <w:color w:val="D9D9D9" w:themeColor="background1" w:themeShade="D9"/>
+          <w:sz w:val="20"/>
+          <w:szCs w:val="20"/>
+          <w:highlight w:val="darkGreen"/>
+        </w:rPr>
+        <w:t xml:space="preserve">  </w:t>
+      </w:r>
+      <w:r>
+        <w:rPr>
+          <w:rFonts w:ascii="Courier New" w:hAnsi="Courier New" w:cs="Courier New"/>
+          <w:noProof/>
+          <w:color w:val="D9D9D9" w:themeColor="background1" w:themeShade="D9"/>
+          <w:sz w:val="20"/>
+          <w:szCs w:val="20"/>
+          <w:highlight w:val="darkGreen"/>
+        </w:rPr>
+        <w:t>|</w:t>
+      </w:r>
+      <w:r>
+        <w:rPr>
+          <w:rFonts w:ascii="Courier New" w:hAnsi="Courier New" w:cs="Courier New"/>
+          <w:noProof/>
+          <w:color w:val="D9D9D9" w:themeColor="background1" w:themeShade="D9"/>
+          <w:sz w:val="20"/>
+          <w:szCs w:val="20"/>
+          <w:highlight w:val="darkGreen"/>
+        </w:rPr>
+        <w:t xml:space="preserve">  </w:t>
+      </w:r>
+      <w:r>
+        <w:rPr>
+          <w:rFonts w:ascii="Courier New" w:hAnsi="Courier New" w:cs="Courier New"/>
+          <w:noProof/>
+          <w:color w:val="D9D9D9" w:themeColor="background1" w:themeShade="D9"/>
+          <w:sz w:val="20"/>
+          <w:szCs w:val="20"/>
+          <w:highlight w:val="darkGreen"/>
+        </w:rPr>
+        <w:t>&lt;TömbTípus&gt; "azonosító" "=" "azonosító"</w:t>
+      </w:r>
+    </w:p>
+    <w:p>
+      <w:pPr>
+        <w:spacing w:after="0" w:line="240" w:lineRule="auto"/>
+        <w:rPr>
+          <w:rFonts w:ascii="Courier New" w:hAnsi="Courier New" w:cs="Courier New"/>
+          <w:noProof/>
+          <w:color w:val="D9D9D9" w:themeColor="background1" w:themeShade="D9"/>
+          <w:sz w:val="20"/>
+          <w:szCs w:val="20"/>
+          <w:highlight w:val="darkGreen"/>
+        </w:rPr>
+      </w:pPr>
+      <w:r>
+        <w:rPr>
+          <w:rFonts w:ascii="Courier New" w:hAnsi="Courier New" w:cs="Courier New"/>
+          <w:noProof/>
+          <w:color w:val="D9D9D9" w:themeColor="background1" w:themeShade="D9"/>
+          <w:sz w:val="20"/>
+          <w:szCs w:val="20"/>
+          <w:highlight w:val="darkGreen"/>
+        </w:rPr>
+        <w:t xml:space="preserve">  </w:t>
+      </w:r>
+      <w:r>
+        <w:rPr>
+          <w:rFonts w:ascii="Courier New" w:hAnsi="Courier New" w:cs="Courier New"/>
+          <w:noProof/>
+          <w:color w:val="D9D9D9" w:themeColor="background1" w:themeShade="D9"/>
+          <w:sz w:val="20"/>
+          <w:szCs w:val="20"/>
+          <w:highlight w:val="darkGreen"/>
+        </w:rPr>
+        <w:t>|</w:t>
+      </w:r>
+      <w:r>
+        <w:rPr>
+          <w:rFonts w:ascii="Courier New" w:hAnsi="Courier New" w:cs="Courier New"/>
+          <w:noProof/>
+          <w:color w:val="D9D9D9" w:themeColor="background1" w:themeShade="D9"/>
+          <w:sz w:val="20"/>
+          <w:szCs w:val="20"/>
+          <w:highlight w:val="darkGreen"/>
+        </w:rPr>
+        <w:t xml:space="preserve">  </w:t>
+      </w:r>
+      <w:r>
+        <w:rPr>
+          <w:rFonts w:ascii="Courier New" w:hAnsi="Courier New" w:cs="Courier New"/>
+          <w:noProof/>
+          <w:color w:val="D9D9D9" w:themeColor="background1" w:themeShade="D9"/>
+          <w:sz w:val="20"/>
+          <w:szCs w:val="20"/>
+          <w:highlight w:val="darkGreen"/>
+        </w:rPr>
+        <w:t>&lt;TömbTípus&gt; "azonosító" "=" &lt;TömbLétrehozóKifejezés&gt;</w:t>
+      </w:r>
+    </w:p>
+    <w:p>
+      <w:pPr>
+        <w:spacing w:after="0" w:line="240" w:lineRule="auto"/>
+        <w:rPr>
+          <w:rFonts w:ascii="Courier New" w:hAnsi="Courier New" w:cs="Courier New"/>
+          <w:noProof/>
+          <w:color w:val="D9D9D9" w:themeColor="background1" w:themeShade="D9"/>
+          <w:sz w:val="20"/>
+          <w:szCs w:val="20"/>
+          <w:highlight w:val="darkGreen"/>
+        </w:rPr>
+      </w:pPr>
+      <w:r>
+        <w:rPr>
+          <w:rFonts w:ascii="Courier New" w:hAnsi="Courier New" w:cs="Courier New"/>
+          <w:noProof/>
+          <w:color w:val="D9D9D9" w:themeColor="background1" w:themeShade="D9"/>
+          <w:sz w:val="20"/>
+          <w:szCs w:val="20"/>
+          <w:highlight w:val="darkGreen"/>
+        </w:rPr>
+        <w:t xml:space="preserve">  </w:t>
+      </w:r>
+      <w:r>
+        <w:rPr>
+          <w:rFonts w:ascii="Courier New" w:hAnsi="Courier New" w:cs="Courier New"/>
+          <w:noProof/>
+          <w:color w:val="D9D9D9" w:themeColor="background1" w:themeShade="D9"/>
+          <w:sz w:val="20"/>
+          <w:szCs w:val="20"/>
+          <w:highlight w:val="darkGreen"/>
+        </w:rPr>
+        <w:t>|</w:t>
+      </w:r>
+      <w:r>
+        <w:rPr>
+          <w:rFonts w:ascii="Courier New" w:hAnsi="Courier New" w:cs="Courier New"/>
+          <w:noProof/>
+          <w:color w:val="D9D9D9" w:themeColor="background1" w:themeShade="D9"/>
+          <w:sz w:val="20"/>
+          <w:szCs w:val="20"/>
+          <w:highlight w:val="darkGreen"/>
+        </w:rPr>
+        <w:t xml:space="preserve">  </w:t>
+      </w:r>
+      <w:r>
+        <w:rPr>
+          <w:rFonts w:ascii="Courier New" w:hAnsi="Courier New" w:cs="Courier New"/>
+          <w:noProof/>
+          <w:color w:val="D9D9D9" w:themeColor="background1" w:themeShade="D9"/>
+          <w:sz w:val="20"/>
+          <w:szCs w:val="20"/>
+          <w:highlight w:val="darkGreen"/>
+        </w:rPr>
+        <w:t>&lt;AlapTípus&gt; "azonosító" "=" &lt;BelsőFüggvény&gt; "(" &lt;NemTömbLétrehozóKifejezés&gt; ")"</w:t>
+      </w:r>
+    </w:p>
+    <w:p>
+      <w:pPr>
+        <w:spacing w:after="0" w:line="240" w:lineRule="auto"/>
+        <w:rPr>
+          <w:rFonts w:ascii="Courier New" w:hAnsi="Courier New" w:cs="Courier New"/>
+          <w:noProof/>
+          <w:color w:val="D9D9D9" w:themeColor="background1" w:themeShade="D9"/>
+          <w:sz w:val="20"/>
+          <w:szCs w:val="20"/>
+          <w:highlight w:val="darkGreen"/>
+        </w:rPr>
+      </w:pPr>
+    </w:p>
+    <w:p>
+      <w:pPr>
+        <w:spacing w:after="0" w:line="240" w:lineRule="auto"/>
+        <w:rPr>
+          <w:rFonts w:ascii="Courier New" w:hAnsi="Courier New" w:cs="Courier New"/>
+          <w:noProof/>
+          <w:color w:val="D9D9D9" w:themeColor="background1" w:themeShade="D9"/>
+          <w:sz w:val="20"/>
+          <w:szCs w:val="20"/>
+          <w:highlight w:val="darkGreen"/>
+        </w:rPr>
+      </w:pPr>
+      <w:r>
+        <w:rPr>
+          <w:rFonts w:ascii="Courier New" w:hAnsi="Courier New" w:cs="Courier New"/>
+          <w:noProof/>
+          <w:color w:val="D9D9D9" w:themeColor="background1" w:themeShade="D9"/>
+          <w:sz w:val="20"/>
+          <w:szCs w:val="20"/>
+          <w:highlight w:val="darkGreen"/>
+        </w:rPr>
+        <w:t>&lt;Értékadás&gt;</w:t>
+      </w:r>
+      <w:r>
+        <w:rPr>
+          <w:rFonts w:ascii="Courier New" w:hAnsi="Courier New" w:cs="Courier New"/>
+          <w:noProof/>
+          <w:color w:val="D9D9D9" w:themeColor="background1" w:themeShade="D9"/>
+          <w:sz w:val="20"/>
+          <w:szCs w:val="20"/>
+          <w:highlight w:val="darkGreen"/>
+        </w:rPr>
+        <w:t xml:space="preserve">  </w:t>
+      </w:r>
+      <w:r>
+        <w:rPr>
+          <w:rFonts w:ascii="Courier New" w:hAnsi="Courier New" w:cs="Courier New"/>
+          <w:noProof/>
+          <w:color w:val="D9D9D9" w:themeColor="background1" w:themeShade="D9"/>
+          <w:sz w:val="20"/>
+          <w:szCs w:val="20"/>
+          <w:highlight w:val="darkGreen"/>
+        </w:rPr>
+        <w:t>::=</w:t>
+      </w:r>
+      <w:r>
+        <w:rPr>
+          <w:rFonts w:ascii="Courier New" w:hAnsi="Courier New" w:cs="Courier New"/>
+          <w:noProof/>
+          <w:color w:val="D9D9D9" w:themeColor="background1" w:themeShade="D9"/>
+          <w:sz w:val="20"/>
+          <w:szCs w:val="20"/>
+          <w:highlight w:val="darkGreen"/>
+        </w:rPr>
+        <w:t xml:space="preserve"> </w:t>
+      </w:r>
+      <w:r>
+        <w:rPr>
+          <w:rFonts w:ascii="Courier New" w:hAnsi="Courier New" w:cs="Courier New"/>
+          <w:noProof/>
+          <w:color w:val="D9D9D9" w:themeColor="background1" w:themeShade="D9"/>
+          <w:sz w:val="20"/>
+          <w:szCs w:val="20"/>
+          <w:highlight w:val="darkGreen"/>
+        </w:rPr>
+        <w:t xml:space="preserve"> </w:t>
+      </w:r>
+      <w:r>
+        <w:rPr>
+          <w:rFonts w:ascii="Courier New" w:hAnsi="Courier New" w:cs="Courier New"/>
+          <w:noProof/>
+          <w:color w:val="D9D9D9" w:themeColor="background1" w:themeShade="D9"/>
+          <w:sz w:val="20"/>
+          <w:szCs w:val="20"/>
+          <w:highlight w:val="darkGreen"/>
+        </w:rPr>
+        <w:t>"azonosító" "=" &lt;NemTömbLétrehozóKifejezés&gt;</w:t>
+      </w:r>
+    </w:p>
+    <w:p>
+      <w:pPr>
+        <w:spacing w:after="0" w:line="240" w:lineRule="auto"/>
+        <w:rPr>
+          <w:rFonts w:ascii="Courier New" w:hAnsi="Courier New" w:cs="Courier New"/>
+          <w:noProof/>
+          <w:color w:val="D9D9D9" w:themeColor="background1" w:themeShade="D9"/>
+          <w:sz w:val="20"/>
+          <w:szCs w:val="20"/>
+          <w:highlight w:val="darkGreen"/>
+        </w:rPr>
+      </w:pPr>
+      <w:r>
+        <w:rPr>
+          <w:rFonts w:ascii="Courier New" w:hAnsi="Courier New" w:cs="Courier New"/>
+          <w:noProof/>
+          <w:color w:val="D9D9D9" w:themeColor="background1" w:themeShade="D9"/>
+          <w:sz w:val="20"/>
+          <w:szCs w:val="20"/>
+          <w:highlight w:val="darkGreen"/>
+        </w:rPr>
+        <w:t xml:space="preserve">  </w:t>
+      </w:r>
+      <w:r>
+        <w:rPr>
+          <w:rFonts w:ascii="Courier New" w:hAnsi="Courier New" w:cs="Courier New"/>
+          <w:noProof/>
+          <w:color w:val="D9D9D9" w:themeColor="background1" w:themeShade="D9"/>
+          <w:sz w:val="20"/>
+          <w:szCs w:val="20"/>
+          <w:highlight w:val="darkGreen"/>
+        </w:rPr>
+        <w:t>|</w:t>
+      </w:r>
+      <w:r>
+        <w:rPr>
+          <w:rFonts w:ascii="Courier New" w:hAnsi="Courier New" w:cs="Courier New"/>
+          <w:noProof/>
+          <w:color w:val="D9D9D9" w:themeColor="background1" w:themeShade="D9"/>
+          <w:sz w:val="20"/>
+          <w:szCs w:val="20"/>
+          <w:highlight w:val="darkGreen"/>
+        </w:rPr>
+        <w:t xml:space="preserve">  </w:t>
+      </w:r>
+      <w:r>
+        <w:rPr>
+          <w:rFonts w:ascii="Courier New" w:hAnsi="Courier New" w:cs="Courier New"/>
+          <w:noProof/>
+          <w:color w:val="D9D9D9" w:themeColor="background1" w:themeShade="D9"/>
+          <w:sz w:val="20"/>
+          <w:szCs w:val="20"/>
+          <w:highlight w:val="darkGreen"/>
+        </w:rPr>
+        <w:t>"azonosító" "=" &lt;TömbLétrehozóKifejezés&gt;</w:t>
+      </w:r>
+    </w:p>
+    <w:p>
+      <w:pPr>
+        <w:spacing w:after="0" w:line="240" w:lineRule="auto"/>
+        <w:rPr>
+          <w:rFonts w:ascii="Courier New" w:hAnsi="Courier New" w:cs="Courier New"/>
+          <w:noProof/>
+          <w:color w:val="D9D9D9" w:themeColor="background1" w:themeShade="D9"/>
+          <w:sz w:val="20"/>
+          <w:szCs w:val="20"/>
+          <w:highlight w:val="darkGreen"/>
+        </w:rPr>
+      </w:pPr>
+      <w:r>
+        <w:rPr>
+          <w:rFonts w:ascii="Courier New" w:hAnsi="Courier New" w:cs="Courier New"/>
+          <w:noProof/>
+          <w:color w:val="D9D9D9" w:themeColor="background1" w:themeShade="D9"/>
+          <w:sz w:val="20"/>
+          <w:szCs w:val="20"/>
+          <w:highlight w:val="darkGreen"/>
+        </w:rPr>
+        <w:t xml:space="preserve">  </w:t>
+      </w:r>
+      <w:r>
+        <w:rPr>
+          <w:rFonts w:ascii="Courier New" w:hAnsi="Courier New" w:cs="Courier New"/>
+          <w:noProof/>
+          <w:color w:val="D9D9D9" w:themeColor="background1" w:themeShade="D9"/>
+          <w:sz w:val="20"/>
+          <w:szCs w:val="20"/>
+          <w:highlight w:val="darkGreen"/>
+        </w:rPr>
+        <w:t>|</w:t>
+      </w:r>
+      <w:r>
+        <w:rPr>
+          <w:rFonts w:ascii="Courier New" w:hAnsi="Courier New" w:cs="Courier New"/>
+          <w:noProof/>
+          <w:color w:val="D9D9D9" w:themeColor="background1" w:themeShade="D9"/>
+          <w:sz w:val="20"/>
+          <w:szCs w:val="20"/>
+          <w:highlight w:val="darkGreen"/>
+        </w:rPr>
+        <w:t xml:space="preserve">  </w:t>
+      </w:r>
+      <w:r>
+        <w:rPr>
+          <w:rFonts w:ascii="Courier New" w:hAnsi="Courier New" w:cs="Courier New"/>
+          <w:noProof/>
+          <w:color w:val="D9D9D9" w:themeColor="background1" w:themeShade="D9"/>
+          <w:sz w:val="20"/>
+          <w:szCs w:val="20"/>
+          <w:highlight w:val="darkGreen"/>
+        </w:rPr>
+        <w:t>"azonosító" "=" &lt;BelsőFüggvény&gt; "(" &lt;NemTömbLétrehozóKifejezés&gt; ")"</w:t>
+      </w:r>
+    </w:p>
+    <w:p>
+      <w:pPr>
+        <w:spacing w:after="0" w:line="240" w:lineRule="auto"/>
+        <w:rPr>
+          <w:rFonts w:ascii="Courier New" w:hAnsi="Courier New" w:cs="Courier New"/>
+          <w:noProof/>
+          <w:color w:val="D9D9D9" w:themeColor="background1" w:themeShade="D9"/>
+          <w:sz w:val="20"/>
+          <w:szCs w:val="20"/>
+        </w:rPr>
+      </w:pPr>
+      <w:r>
+        <w:rPr>
+          <w:rFonts w:ascii="Courier New" w:hAnsi="Courier New" w:cs="Courier New"/>
+          <w:noProof/>
+          <w:color w:val="D9D9D9" w:themeColor="background1" w:themeShade="D9"/>
+          <w:sz w:val="20"/>
+          <w:szCs w:val="20"/>
+          <w:highlight w:val="darkGreen"/>
+        </w:rPr>
+        <w:t xml:space="preserve">  </w:t>
+      </w:r>
+      <w:r>
+        <w:rPr>
+          <w:rFonts w:ascii="Courier New" w:hAnsi="Courier New" w:cs="Courier New"/>
+          <w:noProof/>
+          <w:color w:val="D9D9D9" w:themeColor="background1" w:themeShade="D9"/>
+          <w:sz w:val="20"/>
+          <w:szCs w:val="20"/>
+          <w:highlight w:val="darkGreen"/>
+        </w:rPr>
+        <w:t>|</w:t>
+      </w:r>
+      <w:r>
+        <w:rPr>
+          <w:rFonts w:ascii="Courier New" w:hAnsi="Courier New" w:cs="Courier New"/>
+          <w:noProof/>
+          <w:color w:val="D9D9D9" w:themeColor="background1" w:themeShade="D9"/>
+          <w:sz w:val="20"/>
+          <w:szCs w:val="20"/>
+          <w:highlight w:val="darkGreen"/>
+        </w:rPr>
+        <w:t xml:space="preserve">  </w:t>
+      </w:r>
+      <w:r>
+        <w:rPr>
+          <w:rFonts w:ascii="Courier New" w:hAnsi="Courier New" w:cs="Courier New"/>
+          <w:noProof/>
+          <w:color w:val="D9D9D9" w:themeColor="background1" w:themeShade="D9"/>
+          <w:sz w:val="20"/>
+          <w:szCs w:val="20"/>
+          <w:highlight w:val="darkGreen"/>
+        </w:rPr>
+        <w:t>"azonosító" "[" &lt;NemTömbLétrehozóKifejezés&gt; "]" "=" &lt;NemTömbLétrehozóKifejezés&gt;</w:t>
+      </w:r>
+    </w:p>
+    <w:p>
+      <w:pPr>
+        <w:spacing w:after="0" w:line="240" w:lineRule="auto"/>
+        <w:rPr>
+          <w:rFonts w:ascii="Courier New" w:hAnsi="Courier New" w:cs="Courier New"/>
+          <w:noProof/>
+          <w:color w:val="D9D9D9" w:themeColor="background1" w:themeShade="D9"/>
+          <w:sz w:val="20"/>
+          <w:szCs w:val="20"/>
+        </w:rPr>
+      </w:pPr>
+      <w:r>
+        <w:rPr>
+          <w:rFonts w:ascii="Courier New" w:hAnsi="Courier New" w:cs="Courier New"/>
+          <w:noProof/>
+          <w:color w:val="D9D9D9" w:themeColor="background1" w:themeShade="D9"/>
+          <w:sz w:val="20"/>
+          <w:szCs w:val="20"/>
+        </w:rPr>
+        <w:t xml:space="preserve"> </w:t>
+      </w:r>
+      <w:r>
+        <w:rPr>
+          <w:rFonts w:ascii="Courier New" w:hAnsi="Courier New" w:cs="Courier New"/>
+          <w:noProof/>
+          <w:color w:val="D9D9D9" w:themeColor="background1" w:themeShade="D9"/>
+          <w:sz w:val="20"/>
+          <w:szCs w:val="20"/>
+        </w:rPr>
+        <w:t xml:space="preserve"> </w:t>
+      </w:r>
+    </w:p>
+    <w:p>
+      <w:pPr>
+        <w:spacing w:after="0" w:line="240" w:lineRule="auto"/>
+        <w:rPr>
+          <w:rFonts w:ascii="Courier New" w:hAnsi="Courier New" w:cs="Courier New"/>
+          <w:noProof/>
+          <w:color w:val="D9D9D9" w:themeColor="background1" w:themeShade="D9"/>
+          <w:sz w:val="20"/>
+          <w:szCs w:val="20"/>
+        </w:rPr>
+      </w:pPr>
+      <w:r>
+        <w:rPr>
+          <w:rFonts w:ascii="Courier New" w:hAnsi="Courier New" w:cs="Courier New"/>
+          <w:noProof/>
+          <w:color w:val="D9D9D9" w:themeColor="background1" w:themeShade="D9"/>
+          <w:sz w:val="20"/>
+          <w:szCs w:val="20"/>
+        </w:rPr>
+        <w:t>&lt;Operandus&gt;</w:t>
+      </w:r>
+      <w:r>
+        <w:rPr>
+          <w:rFonts w:ascii="Courier New" w:hAnsi="Courier New" w:cs="Courier New"/>
+          <w:noProof/>
+          <w:color w:val="D9D9D9" w:themeColor="background1" w:themeShade="D9"/>
+          <w:sz w:val="20"/>
+          <w:szCs w:val="20"/>
+        </w:rPr>
+        <w:t xml:space="preserve">  </w:t>
+      </w:r>
+      <w:r>
+        <w:rPr>
+          <w:rFonts w:ascii="Courier New" w:hAnsi="Courier New" w:cs="Courier New"/>
+          <w:noProof/>
+          <w:color w:val="D9D9D9" w:themeColor="background1" w:themeShade="D9"/>
+          <w:sz w:val="20"/>
+          <w:szCs w:val="20"/>
+        </w:rPr>
+        <w:t>::=</w:t>
+      </w:r>
+      <w:r>
+        <w:rPr>
+          <w:rFonts w:ascii="Courier New" w:hAnsi="Courier New" w:cs="Courier New"/>
+          <w:noProof/>
+          <w:color w:val="D9D9D9" w:themeColor="background1" w:themeShade="D9"/>
+          <w:sz w:val="20"/>
+          <w:szCs w:val="20"/>
+        </w:rPr>
+        <w:t xml:space="preserve"> </w:t>
+      </w:r>
+      <w:r>
+        <w:rPr>
+          <w:rFonts w:ascii="Courier New" w:hAnsi="Courier New" w:cs="Courier New"/>
+          <w:noProof/>
+          <w:color w:val="D9D9D9" w:themeColor="background1" w:themeShade="D9"/>
+          <w:sz w:val="20"/>
+          <w:szCs w:val="20"/>
+        </w:rPr>
+        <w:t xml:space="preserve"> </w:t>
+      </w:r>
+      <w:r>
+        <w:rPr>
+          <w:rFonts w:ascii="Courier New" w:hAnsi="Courier New" w:cs="Courier New"/>
+          <w:noProof/>
+          <w:color w:val="D9D9D9" w:themeColor="background1" w:themeShade="D9"/>
+          <w:sz w:val="20"/>
+          <w:szCs w:val="20"/>
+        </w:rPr>
+        <w:t>&lt;UnárisOperátor&gt; "azonosító"</w:t>
+      </w:r>
+    </w:p>
+    <w:p>
+      <w:pPr>
+        <w:spacing w:after="0" w:line="240" w:lineRule="auto"/>
+        <w:rPr>
+          <w:rFonts w:ascii="Courier New" w:hAnsi="Courier New" w:cs="Courier New"/>
+          <w:noProof/>
+          <w:color w:val="D9D9D9" w:themeColor="background1" w:themeShade="D9"/>
+          <w:sz w:val="20"/>
+          <w:szCs w:val="20"/>
+        </w:rPr>
+      </w:pPr>
+      <w:r>
+        <w:rPr>
+          <w:rFonts w:ascii="Courier New" w:hAnsi="Courier New" w:cs="Courier New"/>
+          <w:noProof/>
+          <w:color w:val="D9D9D9" w:themeColor="background1" w:themeShade="D9"/>
+          <w:sz w:val="20"/>
+          <w:szCs w:val="20"/>
+        </w:rPr>
+        <w:t xml:space="preserve">  </w:t>
+      </w:r>
+      <w:r>
+        <w:rPr>
+          <w:rFonts w:ascii="Courier New" w:hAnsi="Courier New" w:cs="Courier New"/>
+          <w:noProof/>
+          <w:color w:val="D9D9D9" w:themeColor="background1" w:themeShade="D9"/>
+          <w:sz w:val="20"/>
+          <w:szCs w:val="20"/>
+        </w:rPr>
+        <w:t>|</w:t>
+      </w:r>
+      <w:r>
+        <w:rPr>
+          <w:rFonts w:ascii="Courier New" w:hAnsi="Courier New" w:cs="Courier New"/>
+          <w:noProof/>
+          <w:color w:val="D9D9D9" w:themeColor="background1" w:themeShade="D9"/>
+          <w:sz w:val="20"/>
+          <w:szCs w:val="20"/>
+        </w:rPr>
+        <w:t xml:space="preserve">  </w:t>
+      </w:r>
+      <w:r>
+        <w:rPr>
+          <w:rFonts w:ascii="Courier New" w:hAnsi="Courier New" w:cs="Courier New"/>
+          <w:noProof/>
+          <w:color w:val="D9D9D9" w:themeColor="background1" w:themeShade="D9"/>
+          <w:sz w:val="20"/>
+          <w:szCs w:val="20"/>
+        </w:rPr>
+        <w:t>&lt;UnárisOperátor&gt; "literál"</w:t>
+      </w:r>
+    </w:p>
+    <w:p>
+      <w:pPr>
+        <w:spacing w:after="0" w:line="240" w:lineRule="auto"/>
+        <w:rPr>
+          <w:rFonts w:ascii="Courier New" w:hAnsi="Courier New" w:cs="Courier New"/>
+          <w:noProof/>
+          <w:color w:val="D9D9D9" w:themeColor="background1" w:themeShade="D9"/>
+          <w:sz w:val="20"/>
+          <w:szCs w:val="20"/>
+          <w:highlight w:val="darkGreen"/>
+        </w:rPr>
+      </w:pPr>
+      <w:r>
+        <w:rPr>
+          <w:rFonts w:ascii="Courier New" w:hAnsi="Courier New" w:cs="Courier New"/>
+          <w:noProof/>
+          <w:color w:val="D9D9D9" w:themeColor="background1" w:themeShade="D9"/>
+          <w:sz w:val="20"/>
+          <w:szCs w:val="20"/>
+        </w:rPr>
+        <w:t xml:space="preserve">  </w:t>
+      </w:r>
+      <w:r>
+        <w:rPr>
+          <w:rFonts w:ascii="Courier New" w:hAnsi="Courier New" w:cs="Courier New"/>
+          <w:noProof/>
+          <w:color w:val="D9D9D9" w:themeColor="background1" w:themeShade="D9"/>
+          <w:sz w:val="20"/>
+          <w:szCs w:val="20"/>
+          <w:highlight w:val="darkGreen"/>
+        </w:rPr>
+        <w:t>|</w:t>
+      </w:r>
+      <w:r>
+        <w:rPr>
+          <w:rFonts w:ascii="Courier New" w:hAnsi="Courier New" w:cs="Courier New"/>
+          <w:noProof/>
+          <w:color w:val="D9D9D9" w:themeColor="background1" w:themeShade="D9"/>
+          <w:sz w:val="20"/>
+          <w:szCs w:val="20"/>
+          <w:highlight w:val="darkGreen"/>
+        </w:rPr>
+        <w:t xml:space="preserve">  </w:t>
+      </w:r>
+      <w:r>
+        <w:rPr>
+          <w:rFonts w:ascii="Courier New" w:hAnsi="Courier New" w:cs="Courier New"/>
+          <w:noProof/>
+          <w:color w:val="D9D9D9" w:themeColor="background1" w:themeShade="D9"/>
+          <w:sz w:val="20"/>
+          <w:szCs w:val="20"/>
+          <w:highlight w:val="darkGreen"/>
+        </w:rPr>
+        <w:t>"azonosító"</w:t>
+      </w:r>
+    </w:p>
+    <w:p>
+      <w:pPr>
+        <w:spacing w:after="0" w:line="240" w:lineRule="auto"/>
+        <w:rPr>
+          <w:rFonts w:ascii="Courier New" w:hAnsi="Courier New" w:cs="Courier New"/>
+          <w:noProof/>
+          <w:color w:val="D9D9D9" w:themeColor="background1" w:themeShade="D9"/>
+          <w:sz w:val="20"/>
+          <w:szCs w:val="20"/>
+        </w:rPr>
+      </w:pPr>
+      <w:r>
+        <w:rPr>
+          <w:rFonts w:ascii="Courier New" w:hAnsi="Courier New" w:cs="Courier New"/>
+          <w:noProof/>
+          <w:color w:val="D9D9D9" w:themeColor="background1" w:themeShade="D9"/>
+          <w:sz w:val="20"/>
+          <w:szCs w:val="20"/>
+          <w:highlight w:val="darkGreen"/>
+        </w:rPr>
+        <w:t xml:space="preserve">  </w:t>
+      </w:r>
+      <w:r>
+        <w:rPr>
+          <w:rFonts w:ascii="Courier New" w:hAnsi="Courier New" w:cs="Courier New"/>
+          <w:noProof/>
+          <w:color w:val="D9D9D9" w:themeColor="background1" w:themeShade="D9"/>
+          <w:sz w:val="20"/>
+          <w:szCs w:val="20"/>
+          <w:highlight w:val="darkGreen"/>
+        </w:rPr>
+        <w:t>|</w:t>
+      </w:r>
+      <w:r>
+        <w:rPr>
+          <w:rFonts w:ascii="Courier New" w:hAnsi="Courier New" w:cs="Courier New"/>
+          <w:noProof/>
+          <w:color w:val="D9D9D9" w:themeColor="background1" w:themeShade="D9"/>
+          <w:sz w:val="20"/>
+          <w:szCs w:val="20"/>
+          <w:highlight w:val="darkGreen"/>
+        </w:rPr>
+        <w:t xml:space="preserve">  </w:t>
+      </w:r>
+      <w:r>
+        <w:rPr>
+          <w:rFonts w:ascii="Courier New" w:hAnsi="Courier New" w:cs="Courier New"/>
+          <w:noProof/>
+          <w:color w:val="D9D9D9" w:themeColor="background1" w:themeShade="D9"/>
+          <w:sz w:val="20"/>
+          <w:szCs w:val="20"/>
+          <w:highlight w:val="darkGreen"/>
+        </w:rPr>
+        <w:t>"literál"</w:t>
+      </w:r>
+    </w:p>
+    <w:p>
+      <w:pPr>
+        <w:spacing w:after="0" w:line="240" w:lineRule="auto"/>
+        <w:rPr>
+          <w:rFonts w:ascii="Courier New" w:hAnsi="Courier New" w:cs="Courier New"/>
+          <w:noProof/>
+          <w:color w:val="D9D9D9" w:themeColor="background1" w:themeShade="D9"/>
+          <w:sz w:val="20"/>
+          <w:szCs w:val="20"/>
+        </w:rPr>
+      </w:pPr>
+      <w:r>
+        <w:rPr>
+          <w:rFonts w:ascii="Courier New" w:hAnsi="Courier New" w:cs="Courier New"/>
+          <w:noProof/>
+          <w:color w:val="D9D9D9" w:themeColor="background1" w:themeShade="D9"/>
+          <w:sz w:val="20"/>
+          <w:szCs w:val="20"/>
+        </w:rPr>
+        <w:t xml:space="preserve"> </w:t>
+      </w:r>
+      <w:r>
+        <w:rPr>
+          <w:rFonts w:ascii="Courier New" w:hAnsi="Courier New" w:cs="Courier New"/>
+          <w:noProof/>
+          <w:color w:val="D9D9D9" w:themeColor="background1" w:themeShade="D9"/>
+          <w:sz w:val="20"/>
+          <w:szCs w:val="20"/>
+        </w:rPr>
+        <w:t xml:space="preserve"> </w:t>
+      </w:r>
+    </w:p>
+    <w:p>
+      <w:pPr>
+        <w:spacing w:after="0" w:line="240" w:lineRule="auto"/>
+        <w:rPr>
+          <w:rFonts w:ascii="Courier New" w:hAnsi="Courier New" w:cs="Courier New"/>
+          <w:noProof/>
+          <w:color w:val="D9D9D9" w:themeColor="background1" w:themeShade="D9"/>
+          <w:sz w:val="20"/>
+          <w:szCs w:val="20"/>
+        </w:rPr>
+      </w:pPr>
+      <w:r>
+        <w:rPr>
+          <w:rFonts w:ascii="Courier New" w:hAnsi="Courier New" w:cs="Courier New"/>
+          <w:noProof/>
+          <w:color w:val="D9D9D9" w:themeColor="background1" w:themeShade="D9"/>
+          <w:sz w:val="20"/>
+          <w:szCs w:val="20"/>
+        </w:rPr>
+        <w:t>&lt;NemTömbLétrehozóKifejezés&gt;</w:t>
+      </w:r>
+      <w:r>
+        <w:rPr>
+          <w:rFonts w:ascii="Courier New" w:hAnsi="Courier New" w:cs="Courier New"/>
+          <w:noProof/>
+          <w:color w:val="D9D9D9" w:themeColor="background1" w:themeShade="D9"/>
+          <w:sz w:val="20"/>
+          <w:szCs w:val="20"/>
+        </w:rPr>
+        <w:t xml:space="preserve">  </w:t>
+      </w:r>
+      <w:r>
+        <w:rPr>
+          <w:rFonts w:ascii="Courier New" w:hAnsi="Courier New" w:cs="Courier New"/>
+          <w:noProof/>
+          <w:color w:val="D9D9D9" w:themeColor="background1" w:themeShade="D9"/>
+          <w:sz w:val="20"/>
+          <w:szCs w:val="20"/>
+        </w:rPr>
+        <w:t>::=</w:t>
+      </w:r>
+      <w:r>
+        <w:rPr>
+          <w:rFonts w:ascii="Courier New" w:hAnsi="Courier New" w:cs="Courier New"/>
+          <w:noProof/>
+          <w:color w:val="D9D9D9" w:themeColor="background1" w:themeShade="D9"/>
+          <w:sz w:val="20"/>
+          <w:szCs w:val="20"/>
+        </w:rPr>
+        <w:t xml:space="preserve"> </w:t>
+      </w:r>
+      <w:r>
+        <w:rPr>
+          <w:rFonts w:ascii="Courier New" w:hAnsi="Courier New" w:cs="Courier New"/>
+          <w:noProof/>
+          <w:color w:val="D9D9D9" w:themeColor="background1" w:themeShade="D9"/>
+          <w:sz w:val="20"/>
+          <w:szCs w:val="20"/>
+        </w:rPr>
+        <w:t xml:space="preserve"> </w:t>
+      </w:r>
+      <w:r>
+        <w:rPr>
+          <w:rFonts w:ascii="Courier New" w:hAnsi="Courier New" w:cs="Courier New"/>
+          <w:noProof/>
+          <w:color w:val="D9D9D9" w:themeColor="background1" w:themeShade="D9"/>
+          <w:sz w:val="20"/>
+          <w:szCs w:val="20"/>
+        </w:rPr>
+        <w:t>&lt;BinárisKifejezés&gt;</w:t>
+      </w:r>
+    </w:p>
+    <w:p>
+      <w:pPr>
+        <w:spacing w:after="0" w:line="240" w:lineRule="auto"/>
+        <w:rPr>
+          <w:rFonts w:ascii="Courier New" w:hAnsi="Courier New" w:cs="Courier New"/>
+          <w:noProof/>
+          <w:color w:val="D9D9D9" w:themeColor="background1" w:themeShade="D9"/>
+          <w:sz w:val="20"/>
+          <w:szCs w:val="20"/>
+        </w:rPr>
+      </w:pPr>
+      <w:r>
+        <w:rPr>
+          <w:rFonts w:ascii="Courier New" w:hAnsi="Courier New" w:cs="Courier New"/>
+          <w:noProof/>
+          <w:color w:val="D9D9D9" w:themeColor="background1" w:themeShade="D9"/>
+          <w:sz w:val="20"/>
+          <w:szCs w:val="20"/>
+        </w:rPr>
+        <w:t xml:space="preserve">  </w:t>
+      </w:r>
+      <w:r>
+        <w:rPr>
+          <w:rFonts w:ascii="Courier New" w:hAnsi="Courier New" w:cs="Courier New"/>
+          <w:noProof/>
+          <w:color w:val="D9D9D9" w:themeColor="background1" w:themeShade="D9"/>
+          <w:sz w:val="20"/>
+          <w:szCs w:val="20"/>
+          <w:highlight w:val="darkGreen"/>
+        </w:rPr>
+        <w:t>|</w:t>
+      </w:r>
+      <w:r>
+        <w:rPr>
+          <w:rFonts w:ascii="Courier New" w:hAnsi="Courier New" w:cs="Courier New"/>
+          <w:noProof/>
+          <w:color w:val="D9D9D9" w:themeColor="background1" w:themeShade="D9"/>
+          <w:sz w:val="20"/>
+          <w:szCs w:val="20"/>
+          <w:highlight w:val="darkGreen"/>
+        </w:rPr>
+        <w:t xml:space="preserve">  </w:t>
+      </w:r>
+      <w:r>
+        <w:rPr>
+          <w:rFonts w:ascii="Courier New" w:hAnsi="Courier New" w:cs="Courier New"/>
+          <w:noProof/>
+          <w:color w:val="D9D9D9" w:themeColor="background1" w:themeShade="D9"/>
+          <w:sz w:val="20"/>
+          <w:szCs w:val="20"/>
+          <w:highlight w:val="darkGreen"/>
+        </w:rPr>
+        <w:t>&lt;Operandus&gt;</w:t>
+      </w:r>
+    </w:p>
+    <w:p>
+      <w:pPr>
+        <w:spacing w:after="0" w:line="240" w:lineRule="auto"/>
+        <w:rPr>
+          <w:rFonts w:ascii="Courier New" w:hAnsi="Courier New" w:cs="Courier New"/>
+          <w:noProof/>
+          <w:color w:val="D9D9D9" w:themeColor="background1" w:themeShade="D9"/>
+          <w:sz w:val="20"/>
+          <w:szCs w:val="20"/>
+        </w:rPr>
+      </w:pPr>
+    </w:p>
+    <w:p>
+      <w:pPr>
+        <w:spacing w:after="0" w:line="240" w:lineRule="auto"/>
+        <w:rPr>
+          <w:rFonts w:ascii="Courier New" w:hAnsi="Courier New" w:cs="Courier New"/>
+          <w:noProof/>
+          <w:color w:val="D9D9D9" w:themeColor="background1" w:themeShade="D9"/>
+          <w:sz w:val="20"/>
+          <w:szCs w:val="20"/>
+        </w:rPr>
+      </w:pPr>
+      <w:r>
+        <w:rPr>
+          <w:rFonts w:ascii="Courier New" w:hAnsi="Courier New" w:cs="Courier New"/>
+          <w:noProof/>
+          <w:color w:val="D9D9D9" w:themeColor="background1" w:themeShade="D9"/>
+          <w:sz w:val="20"/>
+          <w:szCs w:val="20"/>
+          <w:highlight w:val="darkGreen"/>
+        </w:rPr>
+        <w:t>&lt;TömbLétrehozóKifejezés&gt;</w:t>
+      </w:r>
+      <w:r>
+        <w:rPr>
+          <w:rFonts w:ascii="Courier New" w:hAnsi="Courier New" w:cs="Courier New"/>
+          <w:noProof/>
+          <w:color w:val="D9D9D9" w:themeColor="background1" w:themeShade="D9"/>
+          <w:sz w:val="20"/>
+          <w:szCs w:val="20"/>
+          <w:highlight w:val="darkGreen"/>
+        </w:rPr>
+        <w:t xml:space="preserve">  </w:t>
+      </w:r>
+      <w:r>
+        <w:rPr>
+          <w:rFonts w:ascii="Courier New" w:hAnsi="Courier New" w:cs="Courier New"/>
+          <w:noProof/>
+          <w:color w:val="D9D9D9" w:themeColor="background1" w:themeShade="D9"/>
+          <w:sz w:val="20"/>
+          <w:szCs w:val="20"/>
+          <w:highlight w:val="darkGreen"/>
+        </w:rPr>
+        <w:t>::=</w:t>
+      </w:r>
+      <w:r>
+        <w:rPr>
+          <w:rFonts w:ascii="Courier New" w:hAnsi="Courier New" w:cs="Courier New"/>
+          <w:noProof/>
+          <w:color w:val="D9D9D9" w:themeColor="background1" w:themeShade="D9"/>
+          <w:sz w:val="20"/>
+          <w:szCs w:val="20"/>
+          <w:highlight w:val="darkGreen"/>
+        </w:rPr>
+        <w:t xml:space="preserve"> </w:t>
+      </w:r>
+      <w:r>
+        <w:rPr>
+          <w:rFonts w:ascii="Courier New" w:hAnsi="Courier New" w:cs="Courier New"/>
+          <w:noProof/>
+          <w:color w:val="D9D9D9" w:themeColor="background1" w:themeShade="D9"/>
+          <w:sz w:val="20"/>
+          <w:szCs w:val="20"/>
+          <w:highlight w:val="darkGreen"/>
+        </w:rPr>
+        <w:t xml:space="preserve"> </w:t>
+      </w:r>
+      <w:r>
+        <w:rPr>
+          <w:rFonts w:ascii="Courier New" w:hAnsi="Courier New" w:cs="Courier New"/>
+          <w:noProof/>
+          <w:color w:val="D9D9D9" w:themeColor="background1" w:themeShade="D9"/>
+          <w:sz w:val="20"/>
+          <w:szCs w:val="20"/>
+          <w:highlight w:val="darkGreen"/>
+        </w:rPr>
+        <w:t>"létrehoz" "[" &lt;NemTömbLétrehozóKifejezés&gt; "]"</w:t>
+      </w:r>
+    </w:p>
+    <w:p>
+      <w:pPr>
+        <w:spacing w:after="0" w:line="240" w:lineRule="auto"/>
+        <w:rPr>
+          <w:rFonts w:ascii="Courier New" w:hAnsi="Courier New" w:cs="Courier New"/>
+          <w:noProof/>
+          <w:color w:val="D9D9D9" w:themeColor="background1" w:themeShade="D9"/>
+          <w:sz w:val="20"/>
+          <w:szCs w:val="20"/>
+        </w:rPr>
+      </w:pPr>
+      <w:r>
+        <w:rPr>
+          <w:rFonts w:ascii="Courier New" w:hAnsi="Courier New" w:cs="Courier New"/>
+          <w:noProof/>
+          <w:color w:val="D9D9D9" w:themeColor="background1" w:themeShade="D9"/>
+          <w:sz w:val="20"/>
+          <w:szCs w:val="20"/>
+        </w:rPr>
+        <w:t xml:space="preserve"> </w:t>
+      </w:r>
+      <w:r>
+        <w:rPr>
+          <w:rFonts w:ascii="Courier New" w:hAnsi="Courier New" w:cs="Courier New"/>
+          <w:noProof/>
+          <w:color w:val="D9D9D9" w:themeColor="background1" w:themeShade="D9"/>
+          <w:sz w:val="20"/>
+          <w:szCs w:val="20"/>
+        </w:rPr>
+        <w:t xml:space="preserve"> </w:t>
+      </w:r>
+    </w:p>
+    <w:p>
+      <w:pPr>
+        <w:spacing w:after="0" w:line="240" w:lineRule="auto"/>
+        <w:rPr>
+          <w:rFonts w:ascii="Courier New" w:hAnsi="Courier New" w:cs="Courier New"/>
+          <w:noProof/>
+          <w:color w:val="D9D9D9" w:themeColor="background1" w:themeShade="D9"/>
+          <w:sz w:val="20"/>
+          <w:szCs w:val="20"/>
+        </w:rPr>
+      </w:pPr>
+      <w:r>
+        <w:rPr>
+          <w:rFonts w:ascii="Courier New" w:hAnsi="Courier New" w:cs="Courier New"/>
+          <w:noProof/>
+          <w:color w:val="D9D9D9" w:themeColor="background1" w:themeShade="D9"/>
+          <w:sz w:val="20"/>
+          <w:szCs w:val="20"/>
+        </w:rPr>
+        <w:t>&lt;BinárisKifejezés&gt;</w:t>
+      </w:r>
+      <w:r>
+        <w:rPr>
+          <w:rFonts w:ascii="Courier New" w:hAnsi="Courier New" w:cs="Courier New"/>
+          <w:noProof/>
+          <w:color w:val="D9D9D9" w:themeColor="background1" w:themeShade="D9"/>
+          <w:sz w:val="20"/>
+          <w:szCs w:val="20"/>
+        </w:rPr>
+        <w:t xml:space="preserve"> </w:t>
+      </w:r>
+      <w:r>
+        <w:rPr>
+          <w:rFonts w:ascii="Courier New" w:hAnsi="Courier New" w:cs="Courier New"/>
+          <w:noProof/>
+          <w:color w:val="D9D9D9" w:themeColor="background1" w:themeShade="D9"/>
+          <w:sz w:val="20"/>
+          <w:szCs w:val="20"/>
+        </w:rPr>
+        <w:t xml:space="preserve"> ::=</w:t>
+      </w:r>
+      <w:r>
+        <w:rPr>
+          <w:rFonts w:ascii="Courier New" w:hAnsi="Courier New" w:cs="Courier New"/>
+          <w:noProof/>
+          <w:color w:val="D9D9D9" w:themeColor="background1" w:themeShade="D9"/>
+          <w:sz w:val="20"/>
+          <w:szCs w:val="20"/>
+        </w:rPr>
+        <w:t xml:space="preserve"> </w:t>
+      </w:r>
+      <w:r>
+        <w:rPr>
+          <w:rFonts w:ascii="Courier New" w:hAnsi="Courier New" w:cs="Courier New"/>
+          <w:noProof/>
+          <w:color w:val="D9D9D9" w:themeColor="background1" w:themeShade="D9"/>
+          <w:sz w:val="20"/>
+          <w:szCs w:val="20"/>
+        </w:rPr>
+        <w:t xml:space="preserve"> </w:t>
+      </w:r>
+      <w:r>
+        <w:rPr>
+          <w:rFonts w:ascii="Courier New" w:hAnsi="Courier New" w:cs="Courier New"/>
+          <w:noProof/>
+          <w:color w:val="D9D9D9" w:themeColor="background1" w:themeShade="D9"/>
+          <w:sz w:val="20"/>
+          <w:szCs w:val="20"/>
+        </w:rPr>
+        <w:t>&lt;Operandus&gt; &lt;BinárisOperátor&gt; &lt;Operandus&gt;</w:t>
+      </w:r>
+    </w:p>
+    <w:p>
+      <w:pPr>
+        <w:spacing w:after="0" w:line="240" w:lineRule="auto"/>
+        <w:rPr>
+          <w:rFonts w:ascii="Courier New" w:hAnsi="Courier New" w:cs="Courier New"/>
+          <w:noProof/>
+          <w:color w:val="D9D9D9" w:themeColor="background1" w:themeShade="D9"/>
+          <w:sz w:val="20"/>
+          <w:szCs w:val="20"/>
+        </w:rPr>
+      </w:pPr>
+      <w:r>
+        <w:rPr>
+          <w:rFonts w:ascii="Courier New" w:hAnsi="Courier New" w:cs="Courier New"/>
+          <w:noProof/>
+          <w:color w:val="D9D9D9" w:themeColor="background1" w:themeShade="D9"/>
+          <w:sz w:val="20"/>
+          <w:szCs w:val="20"/>
+        </w:rPr>
+        <w:t xml:space="preserve"> </w:t>
+      </w:r>
+      <w:r>
+        <w:rPr>
+          <w:rFonts w:ascii="Courier New" w:hAnsi="Courier New" w:cs="Courier New"/>
+          <w:noProof/>
+          <w:color w:val="D9D9D9" w:themeColor="background1" w:themeShade="D9"/>
+          <w:sz w:val="20"/>
+          <w:szCs w:val="20"/>
+        </w:rPr>
+        <w:t xml:space="preserve"> </w:t>
+      </w:r>
+    </w:p>
+    <w:p>
+      <w:pPr>
+        <w:spacing w:after="0" w:line="240" w:lineRule="auto"/>
+        <w:rPr>
+          <w:rFonts w:ascii="Courier New" w:hAnsi="Courier New" w:cs="Courier New"/>
+          <w:noProof/>
+          <w:color w:val="D9D9D9" w:themeColor="background1" w:themeShade="D9"/>
+          <w:sz w:val="20"/>
+          <w:szCs w:val="20"/>
+        </w:rPr>
+      </w:pPr>
+      <w:r>
+        <w:rPr>
+          <w:rFonts w:ascii="Courier New" w:hAnsi="Courier New" w:cs="Courier New"/>
+          <w:noProof/>
+          <w:color w:val="D9D9D9" w:themeColor="background1" w:themeShade="D9"/>
+          <w:sz w:val="20"/>
+          <w:szCs w:val="20"/>
+        </w:rPr>
+        <w:t>&lt;BinárisOperátor&gt;</w:t>
+      </w:r>
+      <w:r>
+        <w:rPr>
+          <w:rFonts w:ascii="Courier New" w:hAnsi="Courier New" w:cs="Courier New"/>
+          <w:noProof/>
+          <w:color w:val="D9D9D9" w:themeColor="background1" w:themeShade="D9"/>
+          <w:sz w:val="20"/>
+          <w:szCs w:val="20"/>
+        </w:rPr>
+        <w:t xml:space="preserve"> </w:t>
+      </w:r>
+      <w:r>
+        <w:rPr>
+          <w:rFonts w:ascii="Courier New" w:hAnsi="Courier New" w:cs="Courier New"/>
+          <w:noProof/>
+          <w:color w:val="D9D9D9" w:themeColor="background1" w:themeShade="D9"/>
+          <w:sz w:val="20"/>
+          <w:szCs w:val="20"/>
+        </w:rPr>
+        <w:t xml:space="preserve"> ::=</w:t>
+      </w:r>
+      <w:r>
+        <w:rPr>
+          <w:rFonts w:ascii="Courier New" w:hAnsi="Courier New" w:cs="Courier New"/>
+          <w:noProof/>
+          <w:color w:val="D9D9D9" w:themeColor="background1" w:themeShade="D9"/>
+          <w:sz w:val="20"/>
+          <w:szCs w:val="20"/>
+        </w:rPr>
+        <w:t xml:space="preserve"> </w:t>
+      </w:r>
+      <w:r>
+        <w:rPr>
+          <w:rFonts w:ascii="Courier New" w:hAnsi="Courier New" w:cs="Courier New"/>
+          <w:noProof/>
+          <w:color w:val="D9D9D9" w:themeColor="background1" w:themeShade="D9"/>
+          <w:sz w:val="20"/>
+          <w:szCs w:val="20"/>
+        </w:rPr>
+        <w:t xml:space="preserve"> </w:t>
+      </w:r>
+      <w:r>
+        <w:rPr>
+          <w:rFonts w:ascii="Courier New" w:hAnsi="Courier New" w:cs="Courier New"/>
+          <w:noProof/>
+          <w:color w:val="D9D9D9" w:themeColor="background1" w:themeShade="D9"/>
+          <w:sz w:val="20"/>
+          <w:szCs w:val="20"/>
+        </w:rPr>
+        <w:t>"="</w:t>
+      </w:r>
+    </w:p>
+    <w:p>
+      <w:pPr>
+        <w:spacing w:after="0" w:line="240" w:lineRule="auto"/>
+        <w:rPr>
+          <w:rFonts w:ascii="Courier New" w:hAnsi="Courier New" w:cs="Courier New"/>
+          <w:noProof/>
+          <w:color w:val="D9D9D9" w:themeColor="background1" w:themeShade="D9"/>
+          <w:sz w:val="20"/>
+          <w:szCs w:val="20"/>
+        </w:rPr>
+      </w:pPr>
+      <w:r>
+        <w:rPr>
+          <w:rFonts w:ascii="Courier New" w:hAnsi="Courier New" w:cs="Courier New"/>
+          <w:noProof/>
+          <w:color w:val="D9D9D9" w:themeColor="background1" w:themeShade="D9"/>
+          <w:sz w:val="20"/>
+          <w:szCs w:val="20"/>
+        </w:rPr>
+        <w:t xml:space="preserve">  </w:t>
+      </w:r>
+      <w:r>
+        <w:rPr>
+          <w:rFonts w:ascii="Courier New" w:hAnsi="Courier New" w:cs="Courier New"/>
+          <w:noProof/>
+          <w:color w:val="D9D9D9" w:themeColor="background1" w:themeShade="D9"/>
+          <w:sz w:val="20"/>
+          <w:szCs w:val="20"/>
+        </w:rPr>
+        <w:t>|</w:t>
+      </w:r>
+      <w:r>
+        <w:rPr>
+          <w:rFonts w:ascii="Courier New" w:hAnsi="Courier New" w:cs="Courier New"/>
+          <w:noProof/>
+          <w:color w:val="D9D9D9" w:themeColor="background1" w:themeShade="D9"/>
+          <w:sz w:val="20"/>
+          <w:szCs w:val="20"/>
+        </w:rPr>
+        <w:t xml:space="preserve">  </w:t>
+      </w:r>
+      <w:r>
+        <w:rPr>
+          <w:rFonts w:ascii="Courier New" w:hAnsi="Courier New" w:cs="Courier New"/>
+          <w:noProof/>
+          <w:color w:val="D9D9D9" w:themeColor="background1" w:themeShade="D9"/>
+          <w:sz w:val="20"/>
+          <w:szCs w:val="20"/>
+        </w:rPr>
+        <w:t>"=="</w:t>
+      </w:r>
+    </w:p>
+    <w:p>
+      <w:pPr>
+        <w:spacing w:after="0" w:line="240" w:lineRule="auto"/>
+        <w:rPr>
+          <w:rFonts w:ascii="Courier New" w:hAnsi="Courier New" w:cs="Courier New"/>
+          <w:noProof/>
+          <w:color w:val="D9D9D9" w:themeColor="background1" w:themeShade="D9"/>
+          <w:sz w:val="20"/>
+          <w:szCs w:val="20"/>
+        </w:rPr>
+      </w:pPr>
+      <w:r>
+        <w:rPr>
+          <w:rFonts w:ascii="Courier New" w:hAnsi="Courier New" w:cs="Courier New"/>
+          <w:noProof/>
+          <w:color w:val="D9D9D9" w:themeColor="background1" w:themeShade="D9"/>
+          <w:sz w:val="20"/>
+          <w:szCs w:val="20"/>
+        </w:rPr>
+        <w:t xml:space="preserve">  </w:t>
+      </w:r>
+      <w:r>
+        <w:rPr>
+          <w:rFonts w:ascii="Courier New" w:hAnsi="Courier New" w:cs="Courier New"/>
+          <w:noProof/>
+          <w:color w:val="D9D9D9" w:themeColor="background1" w:themeShade="D9"/>
+          <w:sz w:val="20"/>
+          <w:szCs w:val="20"/>
+        </w:rPr>
+        <w:t>|</w:t>
+      </w:r>
+      <w:r>
+        <w:rPr>
+          <w:rFonts w:ascii="Courier New" w:hAnsi="Courier New" w:cs="Courier New"/>
+          <w:noProof/>
+          <w:color w:val="D9D9D9" w:themeColor="background1" w:themeShade="D9"/>
+          <w:sz w:val="20"/>
+          <w:szCs w:val="20"/>
+        </w:rPr>
+        <w:t xml:space="preserve">  </w:t>
+      </w:r>
+      <w:r>
+        <w:rPr>
+          <w:rFonts w:ascii="Courier New" w:hAnsi="Courier New" w:cs="Courier New"/>
+          <w:noProof/>
+          <w:color w:val="D9D9D9" w:themeColor="background1" w:themeShade="D9"/>
+          <w:sz w:val="20"/>
+          <w:szCs w:val="20"/>
+        </w:rPr>
+        <w:t>"!="</w:t>
+      </w:r>
+    </w:p>
+    <w:p>
+      <w:pPr>
+        <w:spacing w:after="0" w:line="240" w:lineRule="auto"/>
+        <w:rPr>
+          <w:rFonts w:ascii="Courier New" w:hAnsi="Courier New" w:cs="Courier New"/>
+          <w:noProof/>
+          <w:color w:val="D9D9D9" w:themeColor="background1" w:themeShade="D9"/>
+          <w:sz w:val="20"/>
+          <w:szCs w:val="20"/>
+        </w:rPr>
+      </w:pPr>
+      <w:r>
+        <w:rPr>
+          <w:rFonts w:ascii="Courier New" w:hAnsi="Courier New" w:cs="Courier New"/>
+          <w:noProof/>
+          <w:color w:val="D9D9D9" w:themeColor="background1" w:themeShade="D9"/>
+          <w:sz w:val="20"/>
+          <w:szCs w:val="20"/>
+        </w:rPr>
+        <w:t xml:space="preserve">  </w:t>
+      </w:r>
+      <w:r>
+        <w:rPr>
+          <w:rFonts w:ascii="Courier New" w:hAnsi="Courier New" w:cs="Courier New"/>
+          <w:noProof/>
+          <w:color w:val="D9D9D9" w:themeColor="background1" w:themeShade="D9"/>
+          <w:sz w:val="20"/>
+          <w:szCs w:val="20"/>
+        </w:rPr>
+        <w:t>|</w:t>
+      </w:r>
+      <w:r>
+        <w:rPr>
+          <w:rFonts w:ascii="Courier New" w:hAnsi="Courier New" w:cs="Courier New"/>
+          <w:noProof/>
+          <w:color w:val="D9D9D9" w:themeColor="background1" w:themeShade="D9"/>
+          <w:sz w:val="20"/>
+          <w:szCs w:val="20"/>
+        </w:rPr>
+        <w:t xml:space="preserve">  </w:t>
+      </w:r>
+      <w:r>
+        <w:rPr>
+          <w:rFonts w:ascii="Courier New" w:hAnsi="Courier New" w:cs="Courier New"/>
+          <w:noProof/>
+          <w:color w:val="D9D9D9" w:themeColor="background1" w:themeShade="D9"/>
+          <w:sz w:val="20"/>
+          <w:szCs w:val="20"/>
+        </w:rPr>
+        <w:t>"és"</w:t>
+      </w:r>
+    </w:p>
+    <w:p>
+      <w:pPr>
+        <w:spacing w:after="0" w:line="240" w:lineRule="auto"/>
+        <w:rPr>
+          <w:rFonts w:ascii="Courier New" w:hAnsi="Courier New" w:cs="Courier New"/>
+          <w:noProof/>
+          <w:color w:val="D9D9D9" w:themeColor="background1" w:themeShade="D9"/>
+          <w:sz w:val="20"/>
+          <w:szCs w:val="20"/>
+        </w:rPr>
+      </w:pPr>
+      <w:r>
+        <w:rPr>
+          <w:rFonts w:ascii="Courier New" w:hAnsi="Courier New" w:cs="Courier New"/>
+          <w:noProof/>
+          <w:color w:val="D9D9D9" w:themeColor="background1" w:themeShade="D9"/>
+          <w:sz w:val="20"/>
+          <w:szCs w:val="20"/>
+        </w:rPr>
+        <w:t xml:space="preserve">  </w:t>
+      </w:r>
+      <w:r>
+        <w:rPr>
+          <w:rFonts w:ascii="Courier New" w:hAnsi="Courier New" w:cs="Courier New"/>
+          <w:noProof/>
+          <w:color w:val="D9D9D9" w:themeColor="background1" w:themeShade="D9"/>
+          <w:sz w:val="20"/>
+          <w:szCs w:val="20"/>
+        </w:rPr>
+        <w:t>|</w:t>
+      </w:r>
+      <w:r>
+        <w:rPr>
+          <w:rFonts w:ascii="Courier New" w:hAnsi="Courier New" w:cs="Courier New"/>
+          <w:noProof/>
+          <w:color w:val="D9D9D9" w:themeColor="background1" w:themeShade="D9"/>
+          <w:sz w:val="20"/>
+          <w:szCs w:val="20"/>
+        </w:rPr>
+        <w:t xml:space="preserve">  </w:t>
+      </w:r>
+      <w:r>
+        <w:rPr>
+          <w:rFonts w:ascii="Courier New" w:hAnsi="Courier New" w:cs="Courier New"/>
+          <w:noProof/>
+          <w:color w:val="D9D9D9" w:themeColor="background1" w:themeShade="D9"/>
+          <w:sz w:val="20"/>
+          <w:szCs w:val="20"/>
+        </w:rPr>
+        <w:t>"vagy"</w:t>
+      </w:r>
+    </w:p>
+    <w:p>
+      <w:pPr>
+        <w:spacing w:after="0" w:line="240" w:lineRule="auto"/>
+        <w:rPr>
+          <w:rFonts w:ascii="Courier New" w:hAnsi="Courier New" w:cs="Courier New"/>
+          <w:noProof/>
+          <w:color w:val="D9D9D9" w:themeColor="background1" w:themeShade="D9"/>
+          <w:sz w:val="20"/>
+          <w:szCs w:val="20"/>
+        </w:rPr>
+      </w:pPr>
+      <w:r>
+        <w:rPr>
+          <w:rFonts w:ascii="Courier New" w:hAnsi="Courier New" w:cs="Courier New"/>
+          <w:noProof/>
+          <w:color w:val="D9D9D9" w:themeColor="background1" w:themeShade="D9"/>
+          <w:sz w:val="20"/>
+          <w:szCs w:val="20"/>
+        </w:rPr>
+        <w:t xml:space="preserve">  </w:t>
+      </w:r>
+      <w:r>
+        <w:rPr>
+          <w:rFonts w:ascii="Courier New" w:hAnsi="Courier New" w:cs="Courier New"/>
+          <w:noProof/>
+          <w:color w:val="D9D9D9" w:themeColor="background1" w:themeShade="D9"/>
+          <w:sz w:val="20"/>
+          <w:szCs w:val="20"/>
+        </w:rPr>
+        <w:t>|</w:t>
+      </w:r>
+      <w:r>
+        <w:rPr>
+          <w:rFonts w:ascii="Courier New" w:hAnsi="Courier New" w:cs="Courier New"/>
+          <w:noProof/>
+          <w:color w:val="D9D9D9" w:themeColor="background1" w:themeShade="D9"/>
+          <w:sz w:val="20"/>
+          <w:szCs w:val="20"/>
+        </w:rPr>
+        <w:t xml:space="preserve">  </w:t>
+      </w:r>
+      <w:r>
+        <w:rPr>
+          <w:rFonts w:ascii="Courier New" w:hAnsi="Courier New" w:cs="Courier New"/>
+          <w:noProof/>
+          <w:color w:val="D9D9D9" w:themeColor="background1" w:themeShade="D9"/>
+          <w:sz w:val="20"/>
+          <w:szCs w:val="20"/>
+        </w:rPr>
+        <w:t>"&gt;"</w:t>
+      </w:r>
+    </w:p>
+    <w:p>
+      <w:pPr>
+        <w:spacing w:after="0" w:line="240" w:lineRule="auto"/>
+        <w:rPr>
+          <w:rFonts w:ascii="Courier New" w:hAnsi="Courier New" w:cs="Courier New"/>
+          <w:noProof/>
+          <w:color w:val="D9D9D9" w:themeColor="background1" w:themeShade="D9"/>
+          <w:sz w:val="20"/>
+          <w:szCs w:val="20"/>
+        </w:rPr>
+      </w:pPr>
+      <w:r>
+        <w:rPr>
+          <w:rFonts w:ascii="Courier New" w:hAnsi="Courier New" w:cs="Courier New"/>
+          <w:noProof/>
+          <w:color w:val="D9D9D9" w:themeColor="background1" w:themeShade="D9"/>
+          <w:sz w:val="20"/>
+          <w:szCs w:val="20"/>
+        </w:rPr>
+        <w:t xml:space="preserve">  </w:t>
+      </w:r>
+      <w:r>
+        <w:rPr>
+          <w:rFonts w:ascii="Courier New" w:hAnsi="Courier New" w:cs="Courier New"/>
+          <w:noProof/>
+          <w:color w:val="D9D9D9" w:themeColor="background1" w:themeShade="D9"/>
+          <w:sz w:val="20"/>
+          <w:szCs w:val="20"/>
+        </w:rPr>
+        <w:t>|</w:t>
+      </w:r>
+      <w:r>
+        <w:rPr>
+          <w:rFonts w:ascii="Courier New" w:hAnsi="Courier New" w:cs="Courier New"/>
+          <w:noProof/>
+          <w:color w:val="D9D9D9" w:themeColor="background1" w:themeShade="D9"/>
+          <w:sz w:val="20"/>
+          <w:szCs w:val="20"/>
+        </w:rPr>
+        <w:t xml:space="preserve"> </w:t>
+      </w:r>
+      <w:r>
+        <w:rPr>
+          <w:rFonts w:ascii="Courier New" w:hAnsi="Courier New" w:cs="Courier New"/>
+          <w:noProof/>
+          <w:color w:val="D9D9D9" w:themeColor="background1" w:themeShade="D9"/>
+          <w:sz w:val="20"/>
+          <w:szCs w:val="20"/>
+        </w:rPr>
+        <w:t>"&gt;="</w:t>
+      </w:r>
+    </w:p>
+    <w:p>
+      <w:pPr>
+        <w:spacing w:after="0" w:line="240" w:lineRule="auto"/>
+        <w:rPr>
+          <w:rFonts w:ascii="Courier New" w:hAnsi="Courier New" w:cs="Courier New"/>
+          <w:noProof/>
+          <w:color w:val="D9D9D9" w:themeColor="background1" w:themeShade="D9"/>
+          <w:sz w:val="20"/>
+          <w:szCs w:val="20"/>
+        </w:rPr>
+      </w:pPr>
+      <w:r>
+        <w:rPr>
+          <w:rFonts w:ascii="Courier New" w:hAnsi="Courier New" w:cs="Courier New"/>
+          <w:noProof/>
+          <w:color w:val="D9D9D9" w:themeColor="background1" w:themeShade="D9"/>
+          <w:sz w:val="20"/>
+          <w:szCs w:val="20"/>
+        </w:rPr>
+        <w:t xml:space="preserve">  </w:t>
+      </w:r>
+      <w:r>
+        <w:rPr>
+          <w:rFonts w:ascii="Courier New" w:hAnsi="Courier New" w:cs="Courier New"/>
+          <w:noProof/>
+          <w:color w:val="D9D9D9" w:themeColor="background1" w:themeShade="D9"/>
+          <w:sz w:val="20"/>
+          <w:szCs w:val="20"/>
+        </w:rPr>
+        <w:t>|</w:t>
+      </w:r>
+      <w:r>
+        <w:rPr>
+          <w:rFonts w:ascii="Courier New" w:hAnsi="Courier New" w:cs="Courier New"/>
+          <w:noProof/>
+          <w:color w:val="D9D9D9" w:themeColor="background1" w:themeShade="D9"/>
+          <w:sz w:val="20"/>
+          <w:szCs w:val="20"/>
+        </w:rPr>
+        <w:t xml:space="preserve">  </w:t>
+      </w:r>
+      <w:r>
+        <w:rPr>
+          <w:rFonts w:ascii="Courier New" w:hAnsi="Courier New" w:cs="Courier New"/>
+          <w:noProof/>
+          <w:color w:val="D9D9D9" w:themeColor="background1" w:themeShade="D9"/>
+          <w:sz w:val="20"/>
+          <w:szCs w:val="20"/>
+        </w:rPr>
+        <w:t>"&lt;"</w:t>
+      </w:r>
+    </w:p>
+    <w:p>
+      <w:pPr>
+        <w:spacing w:after="0" w:line="240" w:lineRule="auto"/>
+        <w:rPr>
+          <w:rFonts w:ascii="Courier New" w:hAnsi="Courier New" w:cs="Courier New"/>
+          <w:noProof/>
+          <w:color w:val="D9D9D9" w:themeColor="background1" w:themeShade="D9"/>
+          <w:sz w:val="20"/>
+          <w:szCs w:val="20"/>
+        </w:rPr>
+      </w:pPr>
+      <w:r>
+        <w:rPr>
+          <w:rFonts w:ascii="Courier New" w:hAnsi="Courier New" w:cs="Courier New"/>
+          <w:noProof/>
+          <w:color w:val="D9D9D9" w:themeColor="background1" w:themeShade="D9"/>
+          <w:sz w:val="20"/>
+          <w:szCs w:val="20"/>
+        </w:rPr>
+        <w:t xml:space="preserve">  </w:t>
+      </w:r>
+      <w:r>
+        <w:rPr>
+          <w:rFonts w:ascii="Courier New" w:hAnsi="Courier New" w:cs="Courier New"/>
+          <w:noProof/>
+          <w:color w:val="D9D9D9" w:themeColor="background1" w:themeShade="D9"/>
+          <w:sz w:val="20"/>
+          <w:szCs w:val="20"/>
+        </w:rPr>
+        <w:t>|</w:t>
+      </w:r>
+      <w:r>
+        <w:rPr>
+          <w:rFonts w:ascii="Courier New" w:hAnsi="Courier New" w:cs="Courier New"/>
+          <w:noProof/>
+          <w:color w:val="D9D9D9" w:themeColor="background1" w:themeShade="D9"/>
+          <w:sz w:val="20"/>
+          <w:szCs w:val="20"/>
+        </w:rPr>
+        <w:t xml:space="preserve">  </w:t>
+      </w:r>
+      <w:r>
+        <w:rPr>
+          <w:rFonts w:ascii="Courier New" w:hAnsi="Courier New" w:cs="Courier New"/>
+          <w:noProof/>
+          <w:color w:val="D9D9D9" w:themeColor="background1" w:themeShade="D9"/>
+          <w:sz w:val="20"/>
+          <w:szCs w:val="20"/>
+        </w:rPr>
+        <w:t>"&lt;="</w:t>
+      </w:r>
+    </w:p>
+    <w:p>
+      <w:pPr>
+        <w:spacing w:after="0" w:line="240" w:lineRule="auto"/>
+        <w:rPr>
+          <w:rFonts w:ascii="Courier New" w:hAnsi="Courier New" w:cs="Courier New"/>
+          <w:noProof/>
+          <w:color w:val="D9D9D9" w:themeColor="background1" w:themeShade="D9"/>
+          <w:sz w:val="20"/>
+          <w:szCs w:val="20"/>
+        </w:rPr>
+      </w:pPr>
+      <w:r>
+        <w:rPr>
+          <w:rFonts w:ascii="Courier New" w:hAnsi="Courier New" w:cs="Courier New"/>
+          <w:noProof/>
+          <w:color w:val="D9D9D9" w:themeColor="background1" w:themeShade="D9"/>
+          <w:sz w:val="20"/>
+          <w:szCs w:val="20"/>
+        </w:rPr>
+        <w:t xml:space="preserve">  </w:t>
+      </w:r>
+      <w:r>
+        <w:rPr>
+          <w:rFonts w:ascii="Courier New" w:hAnsi="Courier New" w:cs="Courier New"/>
+          <w:noProof/>
+          <w:color w:val="D9D9D9" w:themeColor="background1" w:themeShade="D9"/>
+          <w:sz w:val="20"/>
+          <w:szCs w:val="20"/>
+        </w:rPr>
+        <w:t>|</w:t>
+      </w:r>
+      <w:r>
+        <w:rPr>
+          <w:rFonts w:ascii="Courier New" w:hAnsi="Courier New" w:cs="Courier New"/>
+          <w:noProof/>
+          <w:color w:val="D9D9D9" w:themeColor="background1" w:themeShade="D9"/>
+          <w:sz w:val="20"/>
+          <w:szCs w:val="20"/>
+        </w:rPr>
+        <w:t xml:space="preserve">  </w:t>
+      </w:r>
+      <w:r>
+        <w:rPr>
+          <w:rFonts w:ascii="Courier New" w:hAnsi="Courier New" w:cs="Courier New"/>
+          <w:noProof/>
+          <w:color w:val="D9D9D9" w:themeColor="background1" w:themeShade="D9"/>
+          <w:sz w:val="20"/>
+          <w:szCs w:val="20"/>
+        </w:rPr>
+        <w:t>"+"</w:t>
+      </w:r>
+    </w:p>
+    <w:p>
+      <w:pPr>
+        <w:spacing w:after="0" w:line="240" w:lineRule="auto"/>
+        <w:rPr>
+          <w:rFonts w:ascii="Courier New" w:hAnsi="Courier New" w:cs="Courier New"/>
+          <w:noProof/>
+          <w:color w:val="D9D9D9" w:themeColor="background1" w:themeShade="D9"/>
+          <w:sz w:val="20"/>
+          <w:szCs w:val="20"/>
+        </w:rPr>
+      </w:pPr>
+      <w:r>
+        <w:rPr>
+          <w:rFonts w:ascii="Courier New" w:hAnsi="Courier New" w:cs="Courier New"/>
+          <w:noProof/>
+          <w:color w:val="D9D9D9" w:themeColor="background1" w:themeShade="D9"/>
+          <w:sz w:val="20"/>
+          <w:szCs w:val="20"/>
+        </w:rPr>
+        <w:t xml:space="preserve">  </w:t>
+      </w:r>
+      <w:r>
+        <w:rPr>
+          <w:rFonts w:ascii="Courier New" w:hAnsi="Courier New" w:cs="Courier New"/>
+          <w:noProof/>
+          <w:color w:val="D9D9D9" w:themeColor="background1" w:themeShade="D9"/>
+          <w:sz w:val="20"/>
+          <w:szCs w:val="20"/>
+        </w:rPr>
+        <w:t>|</w:t>
+      </w:r>
+      <w:r>
+        <w:rPr>
+          <w:rFonts w:ascii="Courier New" w:hAnsi="Courier New" w:cs="Courier New"/>
+          <w:noProof/>
+          <w:color w:val="D9D9D9" w:themeColor="background1" w:themeShade="D9"/>
+          <w:sz w:val="20"/>
+          <w:szCs w:val="20"/>
+        </w:rPr>
+        <w:t xml:space="preserve">  </w:t>
+      </w:r>
+      <w:r>
+        <w:rPr>
+          <w:rFonts w:ascii="Courier New" w:hAnsi="Courier New" w:cs="Courier New"/>
+          <w:noProof/>
+          <w:color w:val="D9D9D9" w:themeColor="background1" w:themeShade="D9"/>
+          <w:sz w:val="20"/>
+          <w:szCs w:val="20"/>
+        </w:rPr>
+        <w:t>"-"</w:t>
+      </w:r>
+    </w:p>
+    <w:p>
+      <w:pPr>
+        <w:spacing w:after="0" w:line="240" w:lineRule="auto"/>
+        <w:rPr>
+          <w:rFonts w:ascii="Courier New" w:hAnsi="Courier New" w:cs="Courier New"/>
+          <w:noProof/>
+          <w:color w:val="D9D9D9" w:themeColor="background1" w:themeShade="D9"/>
+          <w:sz w:val="20"/>
+          <w:szCs w:val="20"/>
+        </w:rPr>
+      </w:pPr>
+      <w:r>
+        <w:rPr>
+          <w:rFonts w:ascii="Courier New" w:hAnsi="Courier New" w:cs="Courier New"/>
+          <w:noProof/>
+          <w:color w:val="D9D9D9" w:themeColor="background1" w:themeShade="D9"/>
+          <w:sz w:val="20"/>
+          <w:szCs w:val="20"/>
+        </w:rPr>
+        <w:t xml:space="preserve">  </w:t>
+      </w:r>
+      <w:r>
+        <w:rPr>
+          <w:rFonts w:ascii="Courier New" w:hAnsi="Courier New" w:cs="Courier New"/>
+          <w:noProof/>
+          <w:color w:val="D9D9D9" w:themeColor="background1" w:themeShade="D9"/>
+          <w:sz w:val="20"/>
+          <w:szCs w:val="20"/>
+        </w:rPr>
+        <w:t>|</w:t>
+      </w:r>
+      <w:r>
+        <w:rPr>
+          <w:rFonts w:ascii="Courier New" w:hAnsi="Courier New" w:cs="Courier New"/>
+          <w:noProof/>
+          <w:color w:val="D9D9D9" w:themeColor="background1" w:themeShade="D9"/>
+          <w:sz w:val="20"/>
+          <w:szCs w:val="20"/>
+        </w:rPr>
+        <w:t xml:space="preserve">  </w:t>
+      </w:r>
+      <w:r>
+        <w:rPr>
+          <w:rFonts w:ascii="Courier New" w:hAnsi="Courier New" w:cs="Courier New"/>
+          <w:noProof/>
+          <w:color w:val="D9D9D9" w:themeColor="background1" w:themeShade="D9"/>
+          <w:sz w:val="20"/>
+          <w:szCs w:val="20"/>
+        </w:rPr>
+        <w:t>"*"</w:t>
+      </w:r>
+    </w:p>
+    <w:p>
+      <w:pPr>
+        <w:spacing w:after="0" w:line="240" w:lineRule="auto"/>
+        <w:rPr>
+          <w:rFonts w:ascii="Courier New" w:hAnsi="Courier New" w:cs="Courier New"/>
+          <w:noProof/>
+          <w:color w:val="D9D9D9" w:themeColor="background1" w:themeShade="D9"/>
+          <w:sz w:val="20"/>
+          <w:szCs w:val="20"/>
+        </w:rPr>
+      </w:pPr>
+      <w:r>
+        <w:rPr>
+          <w:rFonts w:ascii="Courier New" w:hAnsi="Courier New" w:cs="Courier New"/>
+          <w:noProof/>
+          <w:color w:val="D9D9D9" w:themeColor="background1" w:themeShade="D9"/>
+          <w:sz w:val="20"/>
+          <w:szCs w:val="20"/>
+        </w:rPr>
+        <w:t xml:space="preserve">  </w:t>
+      </w:r>
+      <w:r>
+        <w:rPr>
+          <w:rFonts w:ascii="Courier New" w:hAnsi="Courier New" w:cs="Courier New"/>
+          <w:noProof/>
+          <w:color w:val="D9D9D9" w:themeColor="background1" w:themeShade="D9"/>
+          <w:sz w:val="20"/>
+          <w:szCs w:val="20"/>
+        </w:rPr>
+        <w:t>|</w:t>
+      </w:r>
+      <w:r>
+        <w:rPr>
+          <w:rFonts w:ascii="Courier New" w:hAnsi="Courier New" w:cs="Courier New"/>
+          <w:noProof/>
+          <w:color w:val="D9D9D9" w:themeColor="background1" w:themeShade="D9"/>
+          <w:sz w:val="20"/>
+          <w:szCs w:val="20"/>
+        </w:rPr>
+        <w:t xml:space="preserve">  </w:t>
+      </w:r>
+      <w:r>
+        <w:rPr>
+          <w:rFonts w:ascii="Courier New" w:hAnsi="Courier New" w:cs="Courier New"/>
+          <w:noProof/>
+          <w:color w:val="D9D9D9" w:themeColor="background1" w:themeShade="D9"/>
+          <w:sz w:val="20"/>
+          <w:szCs w:val="20"/>
+        </w:rPr>
+        <w:t>"/"</w:t>
+      </w:r>
+    </w:p>
+    <w:p>
+      <w:pPr>
+        <w:spacing w:after="0" w:line="240" w:lineRule="auto"/>
+        <w:rPr>
+          <w:rFonts w:ascii="Courier New" w:hAnsi="Courier New" w:cs="Courier New"/>
+          <w:noProof/>
+          <w:color w:val="D9D9D9" w:themeColor="background1" w:themeShade="D9"/>
+          <w:sz w:val="20"/>
+          <w:szCs w:val="20"/>
+        </w:rPr>
+      </w:pPr>
+      <w:r>
+        <w:rPr>
+          <w:rFonts w:ascii="Courier New" w:hAnsi="Courier New" w:cs="Courier New"/>
+          <w:noProof/>
+          <w:color w:val="D9D9D9" w:themeColor="background1" w:themeShade="D9"/>
+          <w:sz w:val="20"/>
+          <w:szCs w:val="20"/>
+        </w:rPr>
+        <w:t xml:space="preserve">  </w:t>
+      </w:r>
+      <w:r>
+        <w:rPr>
+          <w:rFonts w:ascii="Courier New" w:hAnsi="Courier New" w:cs="Courier New"/>
+          <w:noProof/>
+          <w:color w:val="D9D9D9" w:themeColor="background1" w:themeShade="D9"/>
+          <w:sz w:val="20"/>
+          <w:szCs w:val="20"/>
+        </w:rPr>
+        <w:t>|</w:t>
+      </w:r>
+      <w:r>
+        <w:rPr>
+          <w:rFonts w:ascii="Courier New" w:hAnsi="Courier New" w:cs="Courier New"/>
+          <w:noProof/>
+          <w:color w:val="D9D9D9" w:themeColor="background1" w:themeShade="D9"/>
+          <w:sz w:val="20"/>
+          <w:szCs w:val="20"/>
+        </w:rPr>
+        <w:t xml:space="preserve">  </w:t>
+      </w:r>
+      <w:r>
+        <w:rPr>
+          <w:rFonts w:ascii="Courier New" w:hAnsi="Courier New" w:cs="Courier New"/>
+          <w:noProof/>
+          <w:color w:val="D9D9D9" w:themeColor="background1" w:themeShade="D9"/>
+          <w:sz w:val="20"/>
+          <w:szCs w:val="20"/>
+        </w:rPr>
+        <w:t>"mod"</w:t>
+      </w:r>
+    </w:p>
+    <w:p>
+      <w:pPr>
+        <w:spacing w:after="0" w:line="240" w:lineRule="auto"/>
+        <w:rPr>
+          <w:rFonts w:ascii="Courier New" w:hAnsi="Courier New" w:cs="Courier New"/>
+          <w:noProof/>
+          <w:color w:val="D9D9D9" w:themeColor="background1" w:themeShade="D9"/>
+          <w:sz w:val="20"/>
+          <w:szCs w:val="20"/>
+        </w:rPr>
+      </w:pPr>
+      <w:r>
+        <w:rPr>
+          <w:rFonts w:ascii="Courier New" w:hAnsi="Courier New" w:cs="Courier New"/>
+          <w:noProof/>
+          <w:color w:val="D9D9D9" w:themeColor="background1" w:themeShade="D9"/>
+          <w:sz w:val="20"/>
+          <w:szCs w:val="20"/>
+        </w:rPr>
+        <w:t xml:space="preserve">  </w:t>
+      </w:r>
+      <w:r>
+        <w:rPr>
+          <w:rFonts w:ascii="Courier New" w:hAnsi="Courier New" w:cs="Courier New"/>
+          <w:noProof/>
+          <w:color w:val="D9D9D9" w:themeColor="background1" w:themeShade="D9"/>
+          <w:sz w:val="20"/>
+          <w:szCs w:val="20"/>
+        </w:rPr>
+        <w:t>|</w:t>
+      </w:r>
+      <w:r>
+        <w:rPr>
+          <w:rFonts w:ascii="Courier New" w:hAnsi="Courier New" w:cs="Courier New"/>
+          <w:noProof/>
+          <w:color w:val="D9D9D9" w:themeColor="background1" w:themeShade="D9"/>
+          <w:sz w:val="20"/>
+          <w:szCs w:val="20"/>
+        </w:rPr>
+        <w:t xml:space="preserve">  </w:t>
+      </w:r>
+      <w:r>
+        <w:rPr>
+          <w:rFonts w:ascii="Courier New" w:hAnsi="Courier New" w:cs="Courier New"/>
+          <w:noProof/>
+          <w:color w:val="D9D9D9" w:themeColor="background1" w:themeShade="D9"/>
+          <w:sz w:val="20"/>
+          <w:szCs w:val="20"/>
+        </w:rPr>
+        <w:t>"."</w:t>
+      </w:r>
+    </w:p>
     <w:sectPr>
-      <w:pgSz w:w="11906" w:h="16838"/>
-      <w:pgMar w:top="1417" w:right="1417" w:bottom="1417" w:left="1417" w:header="708" w:footer="708" w:gutter="0"/>
+      <w:pgSz w:w="16838" w:h="11906" w:orient="landscape"/>
+      <w:pgMar w:top="284" w:right="284" w:bottom="284" w:left="284" w:header="709" w:footer="709" w:gutter="0"/>
       <w:cols w:space="708"/>
       <w:docGrid w:linePitch="360"/>
     </w:sectPr>
@@ -444,6 +3105,31 @@
     <w:semiHidden/>
     <w:unhideWhenUsed/>
   </w:style>
+  <w:style w:type="paragraph" w:styleId="Nincstrkz">
+    <w:name w:val="No Spacing"/>
+    <w:link w:val="NincstrkzChar"/>
+    <w:uiPriority w:val="1"/>
+    <w:qFormat/>
+    <w:rsid w:val="00C574ED"/>
+    <w:pPr>
+      <w:spacing w:after="0" w:line="240" w:lineRule="auto"/>
+    </w:pPr>
+    <w:rPr>
+      <w:rFonts w:eastAsiaTheme="minorEastAsia"/>
+      <w:lang w:eastAsia="hu-HU"/>
+    </w:rPr>
+  </w:style>
+  <w:style w:type="character" w:customStyle="1" w:styleId="NincstrkzChar">
+    <w:name w:val="Nincs térköz Char"/>
+    <w:basedOn w:val="Bekezdsalapbettpusa"/>
+    <w:link w:val="Nincstrkz"/>
+    <w:uiPriority w:val="1"/>
+    <w:rsid w:val="00C574ED"/>
+    <w:rPr>
+      <w:rFonts w:eastAsiaTheme="minorEastAsia"/>
+      <w:lang w:eastAsia="hu-HU"/>
+    </w:rPr>
+  </w:style>
 </w:styles>
 </file>
 
@@ -706,4 +3392,16 @@
     </a:ext>
   </a:extLst>
 </a:theme>
+</file>
+
+<file path=customXml/item1.xml><?xml version="1.0" encoding="utf-8"?>
+<b:Sources xmlns:b="http://schemas.openxmlformats.org/officeDocument/2006/bibliography" xmlns="http://schemas.openxmlformats.org/officeDocument/2006/bibliography" SelectedStyle="\APASixthEditionOfficeOnline.xsl" StyleName="APA" Version="6"/>
+</file>
+
+<file path=customXml/itemProps1.xml><?xml version="1.0" encoding="utf-8"?>
+<ds:datastoreItem xmlns:ds="http://schemas.openxmlformats.org/officeDocument/2006/customXml" ds:itemID="{1FAEEC56-01AD-4EC7-8CF9-4534ECB73F6B}">
+  <ds:schemaRefs>
+    <ds:schemaRef ds:uri="http://schemas.openxmlformats.org/officeDocument/2006/bibliography"/>
+  </ds:schemaRefs>
+</ds:datastoreItem>
 </file>
</xml_diff>

<commit_message>
Added test for UnárisOperátor
</commit_message>
<xml_diff>
--- a/_documents/test_coverage.docx
+++ b/_documents/test_coverage.docx
@@ -1246,1305 +1246,1309 @@
         </w:rPr>
         <w:t xml:space="preserve"> </w:t>
       </w:r>
-    </w:p>
-    <w:p>
-      <w:pPr>
-        <w:spacing w:after="0" w:line="240" w:lineRule="auto"/>
-        <w:rPr>
-          <w:rFonts w:ascii="Courier New" w:hAnsi="Courier New" w:cs="Courier New"/>
-          <w:noProof/>
-          <w:color w:val="D9D9D9" w:themeColor="background1" w:themeShade="D9"/>
-          <w:sz w:val="20"/>
-          <w:szCs w:val="20"/>
-        </w:rPr>
-      </w:pPr>
-      <w:r>
-        <w:rPr>
-          <w:rFonts w:ascii="Courier New" w:hAnsi="Courier New" w:cs="Courier New"/>
-          <w:noProof/>
-          <w:color w:val="D9D9D9" w:themeColor="background1" w:themeShade="D9"/>
-          <w:sz w:val="20"/>
-          <w:szCs w:val="20"/>
-        </w:rPr>
-        <w:t>&lt;Operandus&gt;</w:t>
-      </w:r>
-      <w:r>
-        <w:rPr>
-          <w:rFonts w:ascii="Courier New" w:hAnsi="Courier New" w:cs="Courier New"/>
-          <w:noProof/>
-          <w:color w:val="D9D9D9" w:themeColor="background1" w:themeShade="D9"/>
-          <w:sz w:val="20"/>
-          <w:szCs w:val="20"/>
-        </w:rPr>
-        <w:t xml:space="preserve">  </w:t>
-      </w:r>
-      <w:r>
-        <w:rPr>
-          <w:rFonts w:ascii="Courier New" w:hAnsi="Courier New" w:cs="Courier New"/>
-          <w:noProof/>
-          <w:color w:val="D9D9D9" w:themeColor="background1" w:themeShade="D9"/>
-          <w:sz w:val="20"/>
-          <w:szCs w:val="20"/>
-        </w:rPr>
-        <w:t>::=</w:t>
-      </w:r>
-      <w:r>
-        <w:rPr>
-          <w:rFonts w:ascii="Courier New" w:hAnsi="Courier New" w:cs="Courier New"/>
-          <w:noProof/>
-          <w:color w:val="D9D9D9" w:themeColor="background1" w:themeShade="D9"/>
-          <w:sz w:val="20"/>
-          <w:szCs w:val="20"/>
-        </w:rPr>
-        <w:t xml:space="preserve"> </w:t>
-      </w:r>
-      <w:r>
-        <w:rPr>
-          <w:rFonts w:ascii="Courier New" w:hAnsi="Courier New" w:cs="Courier New"/>
-          <w:noProof/>
-          <w:color w:val="D9D9D9" w:themeColor="background1" w:themeShade="D9"/>
-          <w:sz w:val="20"/>
-          <w:szCs w:val="20"/>
-        </w:rPr>
-        <w:t xml:space="preserve"> </w:t>
-      </w:r>
-      <w:r>
-        <w:rPr>
-          <w:rFonts w:ascii="Courier New" w:hAnsi="Courier New" w:cs="Courier New"/>
-          <w:noProof/>
-          <w:color w:val="D9D9D9" w:themeColor="background1" w:themeShade="D9"/>
-          <w:sz w:val="20"/>
-          <w:szCs w:val="20"/>
-        </w:rPr>
-        <w:t>&lt;UnárisOperátor&gt; "azonosító"</w:t>
-      </w:r>
-    </w:p>
-    <w:p>
-      <w:pPr>
-        <w:spacing w:after="0" w:line="240" w:lineRule="auto"/>
-        <w:rPr>
-          <w:rFonts w:ascii="Courier New" w:hAnsi="Courier New" w:cs="Courier New"/>
-          <w:noProof/>
-          <w:color w:val="D9D9D9" w:themeColor="background1" w:themeShade="D9"/>
-          <w:sz w:val="20"/>
-          <w:szCs w:val="20"/>
-        </w:rPr>
-      </w:pPr>
-      <w:r>
-        <w:rPr>
-          <w:rFonts w:ascii="Courier New" w:hAnsi="Courier New" w:cs="Courier New"/>
-          <w:noProof/>
-          <w:color w:val="D9D9D9" w:themeColor="background1" w:themeShade="D9"/>
-          <w:sz w:val="20"/>
-          <w:szCs w:val="20"/>
-        </w:rPr>
-        <w:t xml:space="preserve">  </w:t>
-      </w:r>
-      <w:r>
-        <w:rPr>
-          <w:rFonts w:ascii="Courier New" w:hAnsi="Courier New" w:cs="Courier New"/>
-          <w:noProof/>
-          <w:color w:val="D9D9D9" w:themeColor="background1" w:themeShade="D9"/>
-          <w:sz w:val="20"/>
-          <w:szCs w:val="20"/>
-        </w:rPr>
-        <w:t>|</w:t>
-      </w:r>
-      <w:r>
-        <w:rPr>
-          <w:rFonts w:ascii="Courier New" w:hAnsi="Courier New" w:cs="Courier New"/>
-          <w:noProof/>
-          <w:color w:val="D9D9D9" w:themeColor="background1" w:themeShade="D9"/>
-          <w:sz w:val="20"/>
-          <w:szCs w:val="20"/>
-        </w:rPr>
-        <w:t xml:space="preserve">  </w:t>
-      </w:r>
-      <w:r>
-        <w:rPr>
-          <w:rFonts w:ascii="Courier New" w:hAnsi="Courier New" w:cs="Courier New"/>
-          <w:noProof/>
-          <w:color w:val="D9D9D9" w:themeColor="background1" w:themeShade="D9"/>
-          <w:sz w:val="20"/>
-          <w:szCs w:val="20"/>
-        </w:rPr>
-        <w:t>&lt;UnárisOperátor&gt; "literál"</w:t>
-      </w:r>
-    </w:p>
-    <w:p>
-      <w:pPr>
-        <w:spacing w:after="0" w:line="240" w:lineRule="auto"/>
-        <w:rPr>
-          <w:rFonts w:ascii="Courier New" w:hAnsi="Courier New" w:cs="Courier New"/>
-          <w:noProof/>
-          <w:color w:val="D9D9D9" w:themeColor="background1" w:themeShade="D9"/>
-          <w:sz w:val="20"/>
-          <w:szCs w:val="20"/>
-          <w:highlight w:val="darkGreen"/>
-        </w:rPr>
-      </w:pPr>
-      <w:r>
-        <w:rPr>
-          <w:rFonts w:ascii="Courier New" w:hAnsi="Courier New" w:cs="Courier New"/>
-          <w:noProof/>
-          <w:color w:val="D9D9D9" w:themeColor="background1" w:themeShade="D9"/>
-          <w:sz w:val="20"/>
-          <w:szCs w:val="20"/>
-        </w:rPr>
-        <w:t xml:space="preserve">  </w:t>
-      </w:r>
-      <w:r>
-        <w:rPr>
-          <w:rFonts w:ascii="Courier New" w:hAnsi="Courier New" w:cs="Courier New"/>
-          <w:noProof/>
-          <w:color w:val="D9D9D9" w:themeColor="background1" w:themeShade="D9"/>
-          <w:sz w:val="20"/>
-          <w:szCs w:val="20"/>
-          <w:highlight w:val="darkGreen"/>
-        </w:rPr>
-        <w:t>|</w:t>
-      </w:r>
-      <w:r>
-        <w:rPr>
-          <w:rFonts w:ascii="Courier New" w:hAnsi="Courier New" w:cs="Courier New"/>
-          <w:noProof/>
-          <w:color w:val="D9D9D9" w:themeColor="background1" w:themeShade="D9"/>
-          <w:sz w:val="20"/>
-          <w:szCs w:val="20"/>
-          <w:highlight w:val="darkGreen"/>
-        </w:rPr>
-        <w:t xml:space="preserve">  </w:t>
-      </w:r>
-      <w:r>
-        <w:rPr>
-          <w:rFonts w:ascii="Courier New" w:hAnsi="Courier New" w:cs="Courier New"/>
-          <w:noProof/>
-          <w:color w:val="D9D9D9" w:themeColor="background1" w:themeShade="D9"/>
-          <w:sz w:val="20"/>
-          <w:szCs w:val="20"/>
-          <w:highlight w:val="darkGreen"/>
-        </w:rPr>
-        <w:t>"azonosító"</w:t>
-      </w:r>
-    </w:p>
-    <w:p>
-      <w:pPr>
-        <w:spacing w:after="0" w:line="240" w:lineRule="auto"/>
-        <w:rPr>
-          <w:rFonts w:ascii="Courier New" w:hAnsi="Courier New" w:cs="Courier New"/>
-          <w:noProof/>
-          <w:color w:val="D9D9D9" w:themeColor="background1" w:themeShade="D9"/>
-          <w:sz w:val="20"/>
-          <w:szCs w:val="20"/>
-        </w:rPr>
-      </w:pPr>
-      <w:r>
-        <w:rPr>
-          <w:rFonts w:ascii="Courier New" w:hAnsi="Courier New" w:cs="Courier New"/>
-          <w:noProof/>
-          <w:color w:val="D9D9D9" w:themeColor="background1" w:themeShade="D9"/>
-          <w:sz w:val="20"/>
-          <w:szCs w:val="20"/>
-          <w:highlight w:val="darkGreen"/>
-        </w:rPr>
-        <w:t xml:space="preserve">  </w:t>
-      </w:r>
-      <w:r>
-        <w:rPr>
-          <w:rFonts w:ascii="Courier New" w:hAnsi="Courier New" w:cs="Courier New"/>
-          <w:noProof/>
-          <w:color w:val="D9D9D9" w:themeColor="background1" w:themeShade="D9"/>
-          <w:sz w:val="20"/>
-          <w:szCs w:val="20"/>
-          <w:highlight w:val="darkGreen"/>
-        </w:rPr>
-        <w:t>|</w:t>
-      </w:r>
-      <w:r>
-        <w:rPr>
-          <w:rFonts w:ascii="Courier New" w:hAnsi="Courier New" w:cs="Courier New"/>
-          <w:noProof/>
-          <w:color w:val="D9D9D9" w:themeColor="background1" w:themeShade="D9"/>
-          <w:sz w:val="20"/>
-          <w:szCs w:val="20"/>
-          <w:highlight w:val="darkGreen"/>
-        </w:rPr>
-        <w:t xml:space="preserve">  </w:t>
-      </w:r>
-      <w:r>
-        <w:rPr>
-          <w:rFonts w:ascii="Courier New" w:hAnsi="Courier New" w:cs="Courier New"/>
-          <w:noProof/>
-          <w:color w:val="D9D9D9" w:themeColor="background1" w:themeShade="D9"/>
-          <w:sz w:val="20"/>
-          <w:szCs w:val="20"/>
-          <w:highlight w:val="darkGreen"/>
-        </w:rPr>
-        <w:t>"literál"</w:t>
-      </w:r>
-    </w:p>
-    <w:p>
-      <w:pPr>
-        <w:spacing w:after="0" w:line="240" w:lineRule="auto"/>
-        <w:rPr>
-          <w:rFonts w:ascii="Courier New" w:hAnsi="Courier New" w:cs="Courier New"/>
-          <w:noProof/>
-          <w:color w:val="D9D9D9" w:themeColor="background1" w:themeShade="D9"/>
-          <w:sz w:val="20"/>
-          <w:szCs w:val="20"/>
-        </w:rPr>
-      </w:pPr>
-      <w:r>
-        <w:rPr>
-          <w:rFonts w:ascii="Courier New" w:hAnsi="Courier New" w:cs="Courier New"/>
-          <w:noProof/>
-          <w:color w:val="D9D9D9" w:themeColor="background1" w:themeShade="D9"/>
-          <w:sz w:val="20"/>
-          <w:szCs w:val="20"/>
-        </w:rPr>
-        <w:t xml:space="preserve"> </w:t>
-      </w:r>
-      <w:r>
-        <w:rPr>
-          <w:rFonts w:ascii="Courier New" w:hAnsi="Courier New" w:cs="Courier New"/>
-          <w:noProof/>
-          <w:color w:val="D9D9D9" w:themeColor="background1" w:themeShade="D9"/>
-          <w:sz w:val="20"/>
-          <w:szCs w:val="20"/>
-        </w:rPr>
-        <w:t xml:space="preserve"> </w:t>
-      </w:r>
-    </w:p>
-    <w:p>
-      <w:pPr>
-        <w:spacing w:after="0" w:line="240" w:lineRule="auto"/>
-        <w:rPr>
-          <w:rFonts w:ascii="Courier New" w:hAnsi="Courier New" w:cs="Courier New"/>
-          <w:noProof/>
-          <w:color w:val="D9D9D9" w:themeColor="background1" w:themeShade="D9"/>
-          <w:sz w:val="20"/>
-          <w:szCs w:val="20"/>
-        </w:rPr>
-      </w:pPr>
-      <w:r>
-        <w:rPr>
-          <w:rFonts w:ascii="Courier New" w:hAnsi="Courier New" w:cs="Courier New"/>
-          <w:noProof/>
-          <w:color w:val="D9D9D9" w:themeColor="background1" w:themeShade="D9"/>
-          <w:sz w:val="20"/>
-          <w:szCs w:val="20"/>
-        </w:rPr>
-        <w:t>&lt;NemTömbLétrehozóKifejezés&gt;</w:t>
-      </w:r>
-      <w:r>
-        <w:rPr>
-          <w:rFonts w:ascii="Courier New" w:hAnsi="Courier New" w:cs="Courier New"/>
-          <w:noProof/>
-          <w:color w:val="D9D9D9" w:themeColor="background1" w:themeShade="D9"/>
-          <w:sz w:val="20"/>
-          <w:szCs w:val="20"/>
-        </w:rPr>
-        <w:t xml:space="preserve">  </w:t>
-      </w:r>
-      <w:r>
-        <w:rPr>
-          <w:rFonts w:ascii="Courier New" w:hAnsi="Courier New" w:cs="Courier New"/>
-          <w:noProof/>
-          <w:color w:val="D9D9D9" w:themeColor="background1" w:themeShade="D9"/>
-          <w:sz w:val="20"/>
-          <w:szCs w:val="20"/>
-        </w:rPr>
-        <w:t>::=</w:t>
-      </w:r>
-      <w:r>
-        <w:rPr>
-          <w:rFonts w:ascii="Courier New" w:hAnsi="Courier New" w:cs="Courier New"/>
-          <w:noProof/>
-          <w:color w:val="D9D9D9" w:themeColor="background1" w:themeShade="D9"/>
-          <w:sz w:val="20"/>
-          <w:szCs w:val="20"/>
-        </w:rPr>
-        <w:t xml:space="preserve"> </w:t>
-      </w:r>
-      <w:r>
-        <w:rPr>
-          <w:rFonts w:ascii="Courier New" w:hAnsi="Courier New" w:cs="Courier New"/>
-          <w:noProof/>
-          <w:color w:val="D9D9D9" w:themeColor="background1" w:themeShade="D9"/>
-          <w:sz w:val="20"/>
-          <w:szCs w:val="20"/>
-        </w:rPr>
-        <w:t xml:space="preserve"> </w:t>
-      </w:r>
-      <w:r>
-        <w:rPr>
-          <w:rFonts w:ascii="Courier New" w:hAnsi="Courier New" w:cs="Courier New"/>
-          <w:noProof/>
-          <w:color w:val="D9D9D9" w:themeColor="background1" w:themeShade="D9"/>
-          <w:sz w:val="20"/>
-          <w:szCs w:val="20"/>
-        </w:rPr>
-        <w:t>&lt;BinárisKifejezés&gt;</w:t>
-      </w:r>
-    </w:p>
-    <w:p>
-      <w:pPr>
-        <w:spacing w:after="0" w:line="240" w:lineRule="auto"/>
-        <w:rPr>
-          <w:rFonts w:ascii="Courier New" w:hAnsi="Courier New" w:cs="Courier New"/>
-          <w:noProof/>
-          <w:color w:val="D9D9D9" w:themeColor="background1" w:themeShade="D9"/>
-          <w:sz w:val="20"/>
-          <w:szCs w:val="20"/>
-        </w:rPr>
-      </w:pPr>
-      <w:r>
-        <w:rPr>
-          <w:rFonts w:ascii="Courier New" w:hAnsi="Courier New" w:cs="Courier New"/>
-          <w:noProof/>
-          <w:color w:val="D9D9D9" w:themeColor="background1" w:themeShade="D9"/>
-          <w:sz w:val="20"/>
-          <w:szCs w:val="20"/>
-        </w:rPr>
-        <w:t xml:space="preserve">  </w:t>
-      </w:r>
-      <w:r>
-        <w:rPr>
-          <w:rFonts w:ascii="Courier New" w:hAnsi="Courier New" w:cs="Courier New"/>
-          <w:noProof/>
-          <w:color w:val="D9D9D9" w:themeColor="background1" w:themeShade="D9"/>
-          <w:sz w:val="20"/>
-          <w:szCs w:val="20"/>
-          <w:highlight w:val="darkGreen"/>
-        </w:rPr>
-        <w:t>|</w:t>
-      </w:r>
-      <w:r>
-        <w:rPr>
-          <w:rFonts w:ascii="Courier New" w:hAnsi="Courier New" w:cs="Courier New"/>
-          <w:noProof/>
-          <w:color w:val="D9D9D9" w:themeColor="background1" w:themeShade="D9"/>
-          <w:sz w:val="20"/>
-          <w:szCs w:val="20"/>
-          <w:highlight w:val="darkGreen"/>
-        </w:rPr>
-        <w:t xml:space="preserve">  </w:t>
-      </w:r>
-      <w:r>
-        <w:rPr>
-          <w:rFonts w:ascii="Courier New" w:hAnsi="Courier New" w:cs="Courier New"/>
-          <w:noProof/>
-          <w:color w:val="D9D9D9" w:themeColor="background1" w:themeShade="D9"/>
-          <w:sz w:val="20"/>
-          <w:szCs w:val="20"/>
-          <w:highlight w:val="darkGreen"/>
-        </w:rPr>
-        <w:t>&lt;Operandus&gt;</w:t>
-      </w:r>
-    </w:p>
-    <w:p>
-      <w:pPr>
-        <w:spacing w:after="0" w:line="240" w:lineRule="auto"/>
-        <w:rPr>
-          <w:rFonts w:ascii="Courier New" w:hAnsi="Courier New" w:cs="Courier New"/>
-          <w:noProof/>
-          <w:color w:val="D9D9D9" w:themeColor="background1" w:themeShade="D9"/>
-          <w:sz w:val="20"/>
-          <w:szCs w:val="20"/>
-        </w:rPr>
-      </w:pPr>
-    </w:p>
-    <w:p>
-      <w:pPr>
-        <w:spacing w:after="0" w:line="240" w:lineRule="auto"/>
-        <w:rPr>
-          <w:rFonts w:ascii="Courier New" w:hAnsi="Courier New" w:cs="Courier New"/>
-          <w:noProof/>
-          <w:color w:val="D9D9D9" w:themeColor="background1" w:themeShade="D9"/>
-          <w:sz w:val="20"/>
-          <w:szCs w:val="20"/>
-        </w:rPr>
-      </w:pPr>
-      <w:r>
-        <w:rPr>
-          <w:rFonts w:ascii="Courier New" w:hAnsi="Courier New" w:cs="Courier New"/>
-          <w:noProof/>
-          <w:color w:val="D9D9D9" w:themeColor="background1" w:themeShade="D9"/>
-          <w:sz w:val="20"/>
-          <w:szCs w:val="20"/>
-          <w:highlight w:val="darkGreen"/>
-        </w:rPr>
-        <w:t>&lt;TömbLétrehozóKifejezés&gt;</w:t>
-      </w:r>
-      <w:r>
-        <w:rPr>
-          <w:rFonts w:ascii="Courier New" w:hAnsi="Courier New" w:cs="Courier New"/>
-          <w:noProof/>
-          <w:color w:val="D9D9D9" w:themeColor="background1" w:themeShade="D9"/>
-          <w:sz w:val="20"/>
-          <w:szCs w:val="20"/>
-          <w:highlight w:val="darkGreen"/>
-        </w:rPr>
-        <w:t xml:space="preserve">  </w:t>
-      </w:r>
-      <w:r>
-        <w:rPr>
-          <w:rFonts w:ascii="Courier New" w:hAnsi="Courier New" w:cs="Courier New"/>
-          <w:noProof/>
-          <w:color w:val="D9D9D9" w:themeColor="background1" w:themeShade="D9"/>
-          <w:sz w:val="20"/>
-          <w:szCs w:val="20"/>
-          <w:highlight w:val="darkGreen"/>
-        </w:rPr>
-        <w:t>::=</w:t>
-      </w:r>
-      <w:r>
-        <w:rPr>
-          <w:rFonts w:ascii="Courier New" w:hAnsi="Courier New" w:cs="Courier New"/>
-          <w:noProof/>
-          <w:color w:val="D9D9D9" w:themeColor="background1" w:themeShade="D9"/>
-          <w:sz w:val="20"/>
-          <w:szCs w:val="20"/>
-          <w:highlight w:val="darkGreen"/>
-        </w:rPr>
-        <w:t xml:space="preserve"> </w:t>
-      </w:r>
-      <w:r>
-        <w:rPr>
-          <w:rFonts w:ascii="Courier New" w:hAnsi="Courier New" w:cs="Courier New"/>
-          <w:noProof/>
-          <w:color w:val="D9D9D9" w:themeColor="background1" w:themeShade="D9"/>
-          <w:sz w:val="20"/>
-          <w:szCs w:val="20"/>
-          <w:highlight w:val="darkGreen"/>
-        </w:rPr>
-        <w:t xml:space="preserve"> </w:t>
-      </w:r>
-      <w:r>
-        <w:rPr>
-          <w:rFonts w:ascii="Courier New" w:hAnsi="Courier New" w:cs="Courier New"/>
-          <w:noProof/>
-          <w:color w:val="D9D9D9" w:themeColor="background1" w:themeShade="D9"/>
-          <w:sz w:val="20"/>
-          <w:szCs w:val="20"/>
-          <w:highlight w:val="darkGreen"/>
-        </w:rPr>
-        <w:t>"létrehoz" "[" &lt;NemTömbLétrehozóKifejezés&gt; "]"</w:t>
-      </w:r>
-    </w:p>
-    <w:p>
-      <w:pPr>
-        <w:spacing w:after="0" w:line="240" w:lineRule="auto"/>
-        <w:rPr>
-          <w:rFonts w:ascii="Courier New" w:hAnsi="Courier New" w:cs="Courier New"/>
-          <w:noProof/>
-          <w:color w:val="D9D9D9" w:themeColor="background1" w:themeShade="D9"/>
-          <w:sz w:val="20"/>
-          <w:szCs w:val="20"/>
-        </w:rPr>
-      </w:pPr>
-      <w:r>
-        <w:rPr>
-          <w:rFonts w:ascii="Courier New" w:hAnsi="Courier New" w:cs="Courier New"/>
-          <w:noProof/>
-          <w:color w:val="D9D9D9" w:themeColor="background1" w:themeShade="D9"/>
-          <w:sz w:val="20"/>
-          <w:szCs w:val="20"/>
-        </w:rPr>
-        <w:t xml:space="preserve"> </w:t>
-      </w:r>
-      <w:r>
-        <w:rPr>
-          <w:rFonts w:ascii="Courier New" w:hAnsi="Courier New" w:cs="Courier New"/>
-          <w:noProof/>
-          <w:color w:val="D9D9D9" w:themeColor="background1" w:themeShade="D9"/>
-          <w:sz w:val="20"/>
-          <w:szCs w:val="20"/>
-        </w:rPr>
-        <w:t xml:space="preserve"> </w:t>
-      </w:r>
-    </w:p>
-    <w:p>
-      <w:pPr>
-        <w:spacing w:after="0" w:line="240" w:lineRule="auto"/>
-        <w:rPr>
-          <w:rFonts w:ascii="Courier New" w:hAnsi="Courier New" w:cs="Courier New"/>
-          <w:noProof/>
-          <w:color w:val="D9D9D9" w:themeColor="background1" w:themeShade="D9"/>
-          <w:sz w:val="20"/>
-          <w:szCs w:val="20"/>
-        </w:rPr>
-      </w:pPr>
-      <w:r>
-        <w:rPr>
-          <w:rFonts w:ascii="Courier New" w:hAnsi="Courier New" w:cs="Courier New"/>
-          <w:noProof/>
-          <w:color w:val="D9D9D9" w:themeColor="background1" w:themeShade="D9"/>
-          <w:sz w:val="20"/>
-          <w:szCs w:val="20"/>
-        </w:rPr>
-        <w:t>&lt;BinárisKifejezés&gt;</w:t>
-      </w:r>
-      <w:r>
-        <w:rPr>
-          <w:rFonts w:ascii="Courier New" w:hAnsi="Courier New" w:cs="Courier New"/>
-          <w:noProof/>
-          <w:color w:val="D9D9D9" w:themeColor="background1" w:themeShade="D9"/>
-          <w:sz w:val="20"/>
-          <w:szCs w:val="20"/>
-        </w:rPr>
-        <w:t xml:space="preserve"> </w:t>
-      </w:r>
-      <w:r>
-        <w:rPr>
-          <w:rFonts w:ascii="Courier New" w:hAnsi="Courier New" w:cs="Courier New"/>
-          <w:noProof/>
-          <w:color w:val="D9D9D9" w:themeColor="background1" w:themeShade="D9"/>
-          <w:sz w:val="20"/>
-          <w:szCs w:val="20"/>
-        </w:rPr>
-        <w:t xml:space="preserve"> ::=</w:t>
-      </w:r>
-      <w:r>
-        <w:rPr>
-          <w:rFonts w:ascii="Courier New" w:hAnsi="Courier New" w:cs="Courier New"/>
-          <w:noProof/>
-          <w:color w:val="D9D9D9" w:themeColor="background1" w:themeShade="D9"/>
-          <w:sz w:val="20"/>
-          <w:szCs w:val="20"/>
-        </w:rPr>
-        <w:t xml:space="preserve"> </w:t>
-      </w:r>
-      <w:r>
-        <w:rPr>
-          <w:rFonts w:ascii="Courier New" w:hAnsi="Courier New" w:cs="Courier New"/>
-          <w:noProof/>
-          <w:color w:val="D9D9D9" w:themeColor="background1" w:themeShade="D9"/>
-          <w:sz w:val="20"/>
-          <w:szCs w:val="20"/>
-        </w:rPr>
-        <w:t xml:space="preserve"> </w:t>
-      </w:r>
-      <w:r>
-        <w:rPr>
-          <w:rFonts w:ascii="Courier New" w:hAnsi="Courier New" w:cs="Courier New"/>
-          <w:noProof/>
-          <w:color w:val="D9D9D9" w:themeColor="background1" w:themeShade="D9"/>
-          <w:sz w:val="20"/>
-          <w:szCs w:val="20"/>
-        </w:rPr>
-        <w:t>&lt;Operandus&gt; &lt;BinárisOperátor&gt; &lt;Operandus&gt;</w:t>
-      </w:r>
-    </w:p>
-    <w:p>
-      <w:pPr>
-        <w:spacing w:after="0" w:line="240" w:lineRule="auto"/>
-        <w:rPr>
-          <w:rFonts w:ascii="Courier New" w:hAnsi="Courier New" w:cs="Courier New"/>
-          <w:noProof/>
-          <w:color w:val="D9D9D9" w:themeColor="background1" w:themeShade="D9"/>
-          <w:sz w:val="20"/>
-          <w:szCs w:val="20"/>
-        </w:rPr>
-      </w:pPr>
-      <w:r>
-        <w:rPr>
-          <w:rFonts w:ascii="Courier New" w:hAnsi="Courier New" w:cs="Courier New"/>
-          <w:noProof/>
-          <w:color w:val="D9D9D9" w:themeColor="background1" w:themeShade="D9"/>
-          <w:sz w:val="20"/>
-          <w:szCs w:val="20"/>
-        </w:rPr>
-        <w:t xml:space="preserve"> </w:t>
-      </w:r>
-      <w:r>
-        <w:rPr>
-          <w:rFonts w:ascii="Courier New" w:hAnsi="Courier New" w:cs="Courier New"/>
-          <w:noProof/>
-          <w:color w:val="D9D9D9" w:themeColor="background1" w:themeShade="D9"/>
-          <w:sz w:val="20"/>
-          <w:szCs w:val="20"/>
-        </w:rPr>
-        <w:t xml:space="preserve"> </w:t>
-      </w:r>
-    </w:p>
-    <w:p>
-      <w:pPr>
-        <w:spacing w:after="0" w:line="240" w:lineRule="auto"/>
-        <w:rPr>
-          <w:rFonts w:ascii="Courier New" w:hAnsi="Courier New" w:cs="Courier New"/>
-          <w:noProof/>
-          <w:color w:val="D9D9D9" w:themeColor="background1" w:themeShade="D9"/>
-          <w:sz w:val="20"/>
-          <w:szCs w:val="20"/>
-        </w:rPr>
-      </w:pPr>
-      <w:r>
-        <w:rPr>
-          <w:rFonts w:ascii="Courier New" w:hAnsi="Courier New" w:cs="Courier New"/>
-          <w:noProof/>
-          <w:color w:val="D9D9D9" w:themeColor="background1" w:themeShade="D9"/>
-          <w:sz w:val="20"/>
-          <w:szCs w:val="20"/>
-        </w:rPr>
-        <w:t>&lt;BinárisOperátor&gt;</w:t>
-      </w:r>
-      <w:r>
-        <w:rPr>
-          <w:rFonts w:ascii="Courier New" w:hAnsi="Courier New" w:cs="Courier New"/>
-          <w:noProof/>
-          <w:color w:val="D9D9D9" w:themeColor="background1" w:themeShade="D9"/>
-          <w:sz w:val="20"/>
-          <w:szCs w:val="20"/>
-        </w:rPr>
-        <w:t xml:space="preserve"> </w:t>
-      </w:r>
-      <w:r>
-        <w:rPr>
-          <w:rFonts w:ascii="Courier New" w:hAnsi="Courier New" w:cs="Courier New"/>
-          <w:noProof/>
-          <w:color w:val="D9D9D9" w:themeColor="background1" w:themeShade="D9"/>
-          <w:sz w:val="20"/>
-          <w:szCs w:val="20"/>
-        </w:rPr>
-        <w:t xml:space="preserve"> ::=</w:t>
-      </w:r>
-    </w:p>
-    <w:p>
-      <w:pPr>
-        <w:spacing w:after="0" w:line="240" w:lineRule="auto"/>
-        <w:rPr>
-          <w:rFonts w:ascii="Courier New" w:hAnsi="Courier New" w:cs="Courier New"/>
-          <w:noProof/>
-          <w:color w:val="D9D9D9" w:themeColor="background1" w:themeShade="D9"/>
-          <w:sz w:val="20"/>
-          <w:szCs w:val="20"/>
-        </w:rPr>
-      </w:pPr>
-      <w:r>
-        <w:rPr>
-          <w:rFonts w:ascii="Courier New" w:hAnsi="Courier New" w:cs="Courier New"/>
-          <w:noProof/>
-          <w:color w:val="D9D9D9" w:themeColor="background1" w:themeShade="D9"/>
-          <w:sz w:val="20"/>
-          <w:szCs w:val="20"/>
-        </w:rPr>
-        <w:t xml:space="preserve">  </w:t>
-      </w:r>
-      <w:r>
-        <w:rPr>
-          <w:rFonts w:ascii="Courier New" w:hAnsi="Courier New" w:cs="Courier New"/>
-          <w:noProof/>
-          <w:color w:val="D9D9D9" w:themeColor="background1" w:themeShade="D9"/>
-          <w:sz w:val="20"/>
-          <w:szCs w:val="20"/>
-        </w:rPr>
-        <w:t>|</w:t>
-      </w:r>
-      <w:r>
-        <w:rPr>
-          <w:rFonts w:ascii="Courier New" w:hAnsi="Courier New" w:cs="Courier New"/>
-          <w:noProof/>
-          <w:color w:val="D9D9D9" w:themeColor="background1" w:themeShade="D9"/>
-          <w:sz w:val="20"/>
-          <w:szCs w:val="20"/>
-        </w:rPr>
-        <w:t xml:space="preserve">  </w:t>
-      </w:r>
-      <w:r>
-        <w:rPr>
-          <w:rFonts w:ascii="Courier New" w:hAnsi="Courier New" w:cs="Courier New"/>
-          <w:noProof/>
-          <w:color w:val="D9D9D9" w:themeColor="background1" w:themeShade="D9"/>
-          <w:sz w:val="20"/>
-          <w:szCs w:val="20"/>
-        </w:rPr>
-        <w:t>"=="</w:t>
-      </w:r>
-    </w:p>
-    <w:p>
-      <w:pPr>
-        <w:spacing w:after="0" w:line="240" w:lineRule="auto"/>
-        <w:rPr>
-          <w:rFonts w:ascii="Courier New" w:hAnsi="Courier New" w:cs="Courier New"/>
-          <w:noProof/>
-          <w:color w:val="D9D9D9" w:themeColor="background1" w:themeShade="D9"/>
-          <w:sz w:val="20"/>
-          <w:szCs w:val="20"/>
-        </w:rPr>
-      </w:pPr>
-      <w:r>
-        <w:rPr>
-          <w:rFonts w:ascii="Courier New" w:hAnsi="Courier New" w:cs="Courier New"/>
-          <w:noProof/>
-          <w:color w:val="D9D9D9" w:themeColor="background1" w:themeShade="D9"/>
-          <w:sz w:val="20"/>
-          <w:szCs w:val="20"/>
-        </w:rPr>
-        <w:t xml:space="preserve">  </w:t>
-      </w:r>
-      <w:r>
-        <w:rPr>
-          <w:rFonts w:ascii="Courier New" w:hAnsi="Courier New" w:cs="Courier New"/>
-          <w:noProof/>
-          <w:color w:val="D9D9D9" w:themeColor="background1" w:themeShade="D9"/>
-          <w:sz w:val="20"/>
-          <w:szCs w:val="20"/>
-        </w:rPr>
-        <w:t>|</w:t>
-      </w:r>
-      <w:r>
-        <w:rPr>
-          <w:rFonts w:ascii="Courier New" w:hAnsi="Courier New" w:cs="Courier New"/>
-          <w:noProof/>
-          <w:color w:val="D9D9D9" w:themeColor="background1" w:themeShade="D9"/>
-          <w:sz w:val="20"/>
-          <w:szCs w:val="20"/>
-        </w:rPr>
-        <w:t xml:space="preserve">  </w:t>
-      </w:r>
-      <w:r>
-        <w:rPr>
-          <w:rFonts w:ascii="Courier New" w:hAnsi="Courier New" w:cs="Courier New"/>
-          <w:noProof/>
-          <w:color w:val="D9D9D9" w:themeColor="background1" w:themeShade="D9"/>
-          <w:sz w:val="20"/>
-          <w:szCs w:val="20"/>
-        </w:rPr>
-        <w:t>"!="</w:t>
-      </w:r>
-    </w:p>
-    <w:p>
-      <w:pPr>
-        <w:spacing w:after="0" w:line="240" w:lineRule="auto"/>
-        <w:rPr>
-          <w:rFonts w:ascii="Courier New" w:hAnsi="Courier New" w:cs="Courier New"/>
-          <w:noProof/>
-          <w:color w:val="D9D9D9" w:themeColor="background1" w:themeShade="D9"/>
-          <w:sz w:val="20"/>
-          <w:szCs w:val="20"/>
-        </w:rPr>
-      </w:pPr>
-      <w:r>
-        <w:rPr>
-          <w:rFonts w:ascii="Courier New" w:hAnsi="Courier New" w:cs="Courier New"/>
-          <w:noProof/>
-          <w:color w:val="D9D9D9" w:themeColor="background1" w:themeShade="D9"/>
-          <w:sz w:val="20"/>
-          <w:szCs w:val="20"/>
-        </w:rPr>
-        <w:t xml:space="preserve">  </w:t>
-      </w:r>
-      <w:r>
-        <w:rPr>
-          <w:rFonts w:ascii="Courier New" w:hAnsi="Courier New" w:cs="Courier New"/>
-          <w:noProof/>
-          <w:color w:val="D9D9D9" w:themeColor="background1" w:themeShade="D9"/>
-          <w:sz w:val="20"/>
-          <w:szCs w:val="20"/>
-        </w:rPr>
-        <w:t>|</w:t>
-      </w:r>
-      <w:r>
-        <w:rPr>
-          <w:rFonts w:ascii="Courier New" w:hAnsi="Courier New" w:cs="Courier New"/>
-          <w:noProof/>
-          <w:color w:val="D9D9D9" w:themeColor="background1" w:themeShade="D9"/>
-          <w:sz w:val="20"/>
-          <w:szCs w:val="20"/>
-        </w:rPr>
-        <w:t xml:space="preserve">  </w:t>
-      </w:r>
-      <w:r>
-        <w:rPr>
-          <w:rFonts w:ascii="Courier New" w:hAnsi="Courier New" w:cs="Courier New"/>
-          <w:noProof/>
-          <w:color w:val="D9D9D9" w:themeColor="background1" w:themeShade="D9"/>
-          <w:sz w:val="20"/>
-          <w:szCs w:val="20"/>
-        </w:rPr>
-        <w:t>"és"</w:t>
-      </w:r>
-    </w:p>
-    <w:p>
-      <w:pPr>
-        <w:spacing w:after="0" w:line="240" w:lineRule="auto"/>
-        <w:rPr>
-          <w:rFonts w:ascii="Courier New" w:hAnsi="Courier New" w:cs="Courier New"/>
-          <w:noProof/>
-          <w:color w:val="D9D9D9" w:themeColor="background1" w:themeShade="D9"/>
-          <w:sz w:val="20"/>
-          <w:szCs w:val="20"/>
-        </w:rPr>
-      </w:pPr>
-      <w:r>
-        <w:rPr>
-          <w:rFonts w:ascii="Courier New" w:hAnsi="Courier New" w:cs="Courier New"/>
-          <w:noProof/>
-          <w:color w:val="D9D9D9" w:themeColor="background1" w:themeShade="D9"/>
-          <w:sz w:val="20"/>
-          <w:szCs w:val="20"/>
-        </w:rPr>
-        <w:t xml:space="preserve">  </w:t>
-      </w:r>
-      <w:r>
-        <w:rPr>
-          <w:rFonts w:ascii="Courier New" w:hAnsi="Courier New" w:cs="Courier New"/>
-          <w:noProof/>
-          <w:color w:val="D9D9D9" w:themeColor="background1" w:themeShade="D9"/>
-          <w:sz w:val="20"/>
-          <w:szCs w:val="20"/>
-        </w:rPr>
-        <w:t>|</w:t>
-      </w:r>
-      <w:r>
-        <w:rPr>
-          <w:rFonts w:ascii="Courier New" w:hAnsi="Courier New" w:cs="Courier New"/>
-          <w:noProof/>
-          <w:color w:val="D9D9D9" w:themeColor="background1" w:themeShade="D9"/>
-          <w:sz w:val="20"/>
-          <w:szCs w:val="20"/>
-        </w:rPr>
-        <w:t xml:space="preserve">  </w:t>
-      </w:r>
-      <w:r>
-        <w:rPr>
-          <w:rFonts w:ascii="Courier New" w:hAnsi="Courier New" w:cs="Courier New"/>
-          <w:noProof/>
-          <w:color w:val="D9D9D9" w:themeColor="background1" w:themeShade="D9"/>
-          <w:sz w:val="20"/>
-          <w:szCs w:val="20"/>
-        </w:rPr>
-        <w:t>"vagy"</w:t>
-      </w:r>
-    </w:p>
-    <w:p>
-      <w:pPr>
-        <w:spacing w:after="0" w:line="240" w:lineRule="auto"/>
-        <w:rPr>
-          <w:rFonts w:ascii="Courier New" w:hAnsi="Courier New" w:cs="Courier New"/>
-          <w:noProof/>
-          <w:color w:val="D9D9D9" w:themeColor="background1" w:themeShade="D9"/>
-          <w:sz w:val="20"/>
-          <w:szCs w:val="20"/>
-        </w:rPr>
-      </w:pPr>
-      <w:r>
-        <w:rPr>
-          <w:rFonts w:ascii="Courier New" w:hAnsi="Courier New" w:cs="Courier New"/>
-          <w:noProof/>
-          <w:color w:val="D9D9D9" w:themeColor="background1" w:themeShade="D9"/>
-          <w:sz w:val="20"/>
-          <w:szCs w:val="20"/>
-        </w:rPr>
-        <w:t xml:space="preserve">  </w:t>
-      </w:r>
-      <w:r>
-        <w:rPr>
-          <w:rFonts w:ascii="Courier New" w:hAnsi="Courier New" w:cs="Courier New"/>
-          <w:noProof/>
-          <w:color w:val="D9D9D9" w:themeColor="background1" w:themeShade="D9"/>
-          <w:sz w:val="20"/>
-          <w:szCs w:val="20"/>
-        </w:rPr>
-        <w:t>|</w:t>
-      </w:r>
-      <w:r>
-        <w:rPr>
-          <w:rFonts w:ascii="Courier New" w:hAnsi="Courier New" w:cs="Courier New"/>
-          <w:noProof/>
-          <w:color w:val="D9D9D9" w:themeColor="background1" w:themeShade="D9"/>
-          <w:sz w:val="20"/>
-          <w:szCs w:val="20"/>
-        </w:rPr>
-        <w:t xml:space="preserve">  </w:t>
-      </w:r>
-      <w:r>
-        <w:rPr>
-          <w:rFonts w:ascii="Courier New" w:hAnsi="Courier New" w:cs="Courier New"/>
-          <w:noProof/>
-          <w:color w:val="D9D9D9" w:themeColor="background1" w:themeShade="D9"/>
-          <w:sz w:val="20"/>
-          <w:szCs w:val="20"/>
-        </w:rPr>
-        <w:t>"&gt;"</w:t>
-      </w:r>
-    </w:p>
-    <w:p>
-      <w:pPr>
-        <w:spacing w:after="0" w:line="240" w:lineRule="auto"/>
-        <w:rPr>
-          <w:rFonts w:ascii="Courier New" w:hAnsi="Courier New" w:cs="Courier New"/>
-          <w:noProof/>
-          <w:color w:val="D9D9D9" w:themeColor="background1" w:themeShade="D9"/>
-          <w:sz w:val="20"/>
-          <w:szCs w:val="20"/>
-        </w:rPr>
-      </w:pPr>
-      <w:r>
-        <w:rPr>
-          <w:rFonts w:ascii="Courier New" w:hAnsi="Courier New" w:cs="Courier New"/>
-          <w:noProof/>
-          <w:color w:val="D9D9D9" w:themeColor="background1" w:themeShade="D9"/>
-          <w:sz w:val="20"/>
-          <w:szCs w:val="20"/>
-        </w:rPr>
-        <w:t xml:space="preserve">  </w:t>
-      </w:r>
-      <w:r>
-        <w:rPr>
-          <w:rFonts w:ascii="Courier New" w:hAnsi="Courier New" w:cs="Courier New"/>
-          <w:noProof/>
-          <w:color w:val="D9D9D9" w:themeColor="background1" w:themeShade="D9"/>
-          <w:sz w:val="20"/>
-          <w:szCs w:val="20"/>
-        </w:rPr>
-        <w:t>|</w:t>
-      </w:r>
-      <w:r>
-        <w:rPr>
-          <w:rFonts w:ascii="Courier New" w:hAnsi="Courier New" w:cs="Courier New"/>
-          <w:noProof/>
-          <w:color w:val="D9D9D9" w:themeColor="background1" w:themeShade="D9"/>
-          <w:sz w:val="20"/>
-          <w:szCs w:val="20"/>
-        </w:rPr>
-        <w:t xml:space="preserve"> </w:t>
-      </w:r>
-      <w:r>
-        <w:rPr>
-          <w:rFonts w:ascii="Courier New" w:hAnsi="Courier New" w:cs="Courier New"/>
-          <w:noProof/>
-          <w:color w:val="D9D9D9" w:themeColor="background1" w:themeShade="D9"/>
-          <w:sz w:val="20"/>
-          <w:szCs w:val="20"/>
-        </w:rPr>
-        <w:t xml:space="preserve"> </w:t>
-      </w:r>
-      <w:r>
-        <w:rPr>
-          <w:rFonts w:ascii="Courier New" w:hAnsi="Courier New" w:cs="Courier New"/>
-          <w:noProof/>
-          <w:color w:val="D9D9D9" w:themeColor="background1" w:themeShade="D9"/>
-          <w:sz w:val="20"/>
-          <w:szCs w:val="20"/>
-        </w:rPr>
-        <w:t>"&gt;="</w:t>
-      </w:r>
-    </w:p>
-    <w:p>
-      <w:pPr>
-        <w:spacing w:after="0" w:line="240" w:lineRule="auto"/>
-        <w:rPr>
-          <w:rFonts w:ascii="Courier New" w:hAnsi="Courier New" w:cs="Courier New"/>
-          <w:noProof/>
-          <w:color w:val="D9D9D9" w:themeColor="background1" w:themeShade="D9"/>
-          <w:sz w:val="20"/>
-          <w:szCs w:val="20"/>
-        </w:rPr>
-      </w:pPr>
-      <w:r>
-        <w:rPr>
-          <w:rFonts w:ascii="Courier New" w:hAnsi="Courier New" w:cs="Courier New"/>
-          <w:noProof/>
-          <w:color w:val="D9D9D9" w:themeColor="background1" w:themeShade="D9"/>
-          <w:sz w:val="20"/>
-          <w:szCs w:val="20"/>
-        </w:rPr>
-        <w:t xml:space="preserve">  </w:t>
-      </w:r>
-      <w:r>
-        <w:rPr>
-          <w:rFonts w:ascii="Courier New" w:hAnsi="Courier New" w:cs="Courier New"/>
-          <w:noProof/>
-          <w:color w:val="D9D9D9" w:themeColor="background1" w:themeShade="D9"/>
-          <w:sz w:val="20"/>
-          <w:szCs w:val="20"/>
-        </w:rPr>
-        <w:t>|</w:t>
-      </w:r>
-      <w:r>
-        <w:rPr>
-          <w:rFonts w:ascii="Courier New" w:hAnsi="Courier New" w:cs="Courier New"/>
-          <w:noProof/>
-          <w:color w:val="D9D9D9" w:themeColor="background1" w:themeShade="D9"/>
-          <w:sz w:val="20"/>
-          <w:szCs w:val="20"/>
-        </w:rPr>
-        <w:t xml:space="preserve">  </w:t>
-      </w:r>
-      <w:r>
-        <w:rPr>
-          <w:rFonts w:ascii="Courier New" w:hAnsi="Courier New" w:cs="Courier New"/>
-          <w:noProof/>
-          <w:color w:val="D9D9D9" w:themeColor="background1" w:themeShade="D9"/>
-          <w:sz w:val="20"/>
-          <w:szCs w:val="20"/>
-        </w:rPr>
-        <w:t>"&lt;"</w:t>
-      </w:r>
-    </w:p>
-    <w:p>
-      <w:pPr>
-        <w:spacing w:after="0" w:line="240" w:lineRule="auto"/>
-        <w:rPr>
-          <w:rFonts w:ascii="Courier New" w:hAnsi="Courier New" w:cs="Courier New"/>
-          <w:noProof/>
-          <w:color w:val="D9D9D9" w:themeColor="background1" w:themeShade="D9"/>
-          <w:sz w:val="20"/>
-          <w:szCs w:val="20"/>
-        </w:rPr>
-      </w:pPr>
-      <w:r>
-        <w:rPr>
-          <w:rFonts w:ascii="Courier New" w:hAnsi="Courier New" w:cs="Courier New"/>
-          <w:noProof/>
-          <w:color w:val="D9D9D9" w:themeColor="background1" w:themeShade="D9"/>
-          <w:sz w:val="20"/>
-          <w:szCs w:val="20"/>
-        </w:rPr>
-        <w:t xml:space="preserve">  </w:t>
-      </w:r>
-      <w:r>
-        <w:rPr>
-          <w:rFonts w:ascii="Courier New" w:hAnsi="Courier New" w:cs="Courier New"/>
-          <w:noProof/>
-          <w:color w:val="D9D9D9" w:themeColor="background1" w:themeShade="D9"/>
-          <w:sz w:val="20"/>
-          <w:szCs w:val="20"/>
-        </w:rPr>
-        <w:t>|</w:t>
-      </w:r>
-      <w:r>
-        <w:rPr>
-          <w:rFonts w:ascii="Courier New" w:hAnsi="Courier New" w:cs="Courier New"/>
-          <w:noProof/>
-          <w:color w:val="D9D9D9" w:themeColor="background1" w:themeShade="D9"/>
-          <w:sz w:val="20"/>
-          <w:szCs w:val="20"/>
-        </w:rPr>
-        <w:t xml:space="preserve">  </w:t>
-      </w:r>
-      <w:r>
-        <w:rPr>
-          <w:rFonts w:ascii="Courier New" w:hAnsi="Courier New" w:cs="Courier New"/>
-          <w:noProof/>
-          <w:color w:val="D9D9D9" w:themeColor="background1" w:themeShade="D9"/>
-          <w:sz w:val="20"/>
-          <w:szCs w:val="20"/>
-        </w:rPr>
-        <w:t>"&lt;="</w:t>
-      </w:r>
-    </w:p>
-    <w:p>
-      <w:pPr>
-        <w:spacing w:after="0" w:line="240" w:lineRule="auto"/>
-        <w:rPr>
-          <w:rFonts w:ascii="Courier New" w:hAnsi="Courier New" w:cs="Courier New"/>
-          <w:noProof/>
-          <w:color w:val="D9D9D9" w:themeColor="background1" w:themeShade="D9"/>
-          <w:sz w:val="20"/>
-          <w:szCs w:val="20"/>
-        </w:rPr>
-      </w:pPr>
-      <w:r>
-        <w:rPr>
-          <w:rFonts w:ascii="Courier New" w:hAnsi="Courier New" w:cs="Courier New"/>
-          <w:noProof/>
-          <w:color w:val="D9D9D9" w:themeColor="background1" w:themeShade="D9"/>
-          <w:sz w:val="20"/>
-          <w:szCs w:val="20"/>
-        </w:rPr>
-        <w:t xml:space="preserve">  </w:t>
-      </w:r>
-      <w:r>
-        <w:rPr>
-          <w:rFonts w:ascii="Courier New" w:hAnsi="Courier New" w:cs="Courier New"/>
-          <w:noProof/>
-          <w:color w:val="D9D9D9" w:themeColor="background1" w:themeShade="D9"/>
-          <w:sz w:val="20"/>
-          <w:szCs w:val="20"/>
-        </w:rPr>
-        <w:t>|</w:t>
-      </w:r>
-      <w:r>
-        <w:rPr>
-          <w:rFonts w:ascii="Courier New" w:hAnsi="Courier New" w:cs="Courier New"/>
-          <w:noProof/>
-          <w:color w:val="D9D9D9" w:themeColor="background1" w:themeShade="D9"/>
-          <w:sz w:val="20"/>
-          <w:szCs w:val="20"/>
-        </w:rPr>
-        <w:t xml:space="preserve">  </w:t>
-      </w:r>
-      <w:r>
-        <w:rPr>
-          <w:rFonts w:ascii="Courier New" w:hAnsi="Courier New" w:cs="Courier New"/>
-          <w:noProof/>
-          <w:color w:val="D9D9D9" w:themeColor="background1" w:themeShade="D9"/>
-          <w:sz w:val="20"/>
-          <w:szCs w:val="20"/>
-        </w:rPr>
-        <w:t>"+"</w:t>
-      </w:r>
-    </w:p>
-    <w:p>
-      <w:pPr>
-        <w:spacing w:after="0" w:line="240" w:lineRule="auto"/>
-        <w:rPr>
-          <w:rFonts w:ascii="Courier New" w:hAnsi="Courier New" w:cs="Courier New"/>
-          <w:noProof/>
-          <w:color w:val="D9D9D9" w:themeColor="background1" w:themeShade="D9"/>
-          <w:sz w:val="20"/>
-          <w:szCs w:val="20"/>
-        </w:rPr>
-      </w:pPr>
-      <w:r>
-        <w:rPr>
-          <w:rFonts w:ascii="Courier New" w:hAnsi="Courier New" w:cs="Courier New"/>
-          <w:noProof/>
-          <w:color w:val="D9D9D9" w:themeColor="background1" w:themeShade="D9"/>
-          <w:sz w:val="20"/>
-          <w:szCs w:val="20"/>
-        </w:rPr>
-        <w:t xml:space="preserve">  </w:t>
-      </w:r>
-      <w:r>
-        <w:rPr>
-          <w:rFonts w:ascii="Courier New" w:hAnsi="Courier New" w:cs="Courier New"/>
-          <w:noProof/>
-          <w:color w:val="D9D9D9" w:themeColor="background1" w:themeShade="D9"/>
-          <w:sz w:val="20"/>
-          <w:szCs w:val="20"/>
-        </w:rPr>
-        <w:t>|</w:t>
-      </w:r>
-      <w:r>
-        <w:rPr>
-          <w:rFonts w:ascii="Courier New" w:hAnsi="Courier New" w:cs="Courier New"/>
-          <w:noProof/>
-          <w:color w:val="D9D9D9" w:themeColor="background1" w:themeShade="D9"/>
-          <w:sz w:val="20"/>
-          <w:szCs w:val="20"/>
-        </w:rPr>
-        <w:t xml:space="preserve">  </w:t>
-      </w:r>
-      <w:r>
-        <w:rPr>
-          <w:rFonts w:ascii="Courier New" w:hAnsi="Courier New" w:cs="Courier New"/>
-          <w:noProof/>
-          <w:color w:val="D9D9D9" w:themeColor="background1" w:themeShade="D9"/>
-          <w:sz w:val="20"/>
-          <w:szCs w:val="20"/>
-        </w:rPr>
-        <w:t>"-"</w:t>
-      </w:r>
-    </w:p>
-    <w:p>
-      <w:pPr>
-        <w:spacing w:after="0" w:line="240" w:lineRule="auto"/>
-        <w:rPr>
-          <w:rFonts w:ascii="Courier New" w:hAnsi="Courier New" w:cs="Courier New"/>
-          <w:noProof/>
-          <w:color w:val="D9D9D9" w:themeColor="background1" w:themeShade="D9"/>
-          <w:sz w:val="20"/>
-          <w:szCs w:val="20"/>
-        </w:rPr>
-      </w:pPr>
-      <w:r>
-        <w:rPr>
-          <w:rFonts w:ascii="Courier New" w:hAnsi="Courier New" w:cs="Courier New"/>
-          <w:noProof/>
-          <w:color w:val="D9D9D9" w:themeColor="background1" w:themeShade="D9"/>
-          <w:sz w:val="20"/>
-          <w:szCs w:val="20"/>
-        </w:rPr>
-        <w:t xml:space="preserve">  </w:t>
-      </w:r>
-      <w:r>
-        <w:rPr>
-          <w:rFonts w:ascii="Courier New" w:hAnsi="Courier New" w:cs="Courier New"/>
-          <w:noProof/>
-          <w:color w:val="D9D9D9" w:themeColor="background1" w:themeShade="D9"/>
-          <w:sz w:val="20"/>
-          <w:szCs w:val="20"/>
-        </w:rPr>
-        <w:t>|</w:t>
-      </w:r>
-      <w:r>
-        <w:rPr>
-          <w:rFonts w:ascii="Courier New" w:hAnsi="Courier New" w:cs="Courier New"/>
-          <w:noProof/>
-          <w:color w:val="D9D9D9" w:themeColor="background1" w:themeShade="D9"/>
-          <w:sz w:val="20"/>
-          <w:szCs w:val="20"/>
-        </w:rPr>
-        <w:t xml:space="preserve">  </w:t>
-      </w:r>
-      <w:r>
-        <w:rPr>
-          <w:rFonts w:ascii="Courier New" w:hAnsi="Courier New" w:cs="Courier New"/>
-          <w:noProof/>
-          <w:color w:val="D9D9D9" w:themeColor="background1" w:themeShade="D9"/>
-          <w:sz w:val="20"/>
-          <w:szCs w:val="20"/>
-        </w:rPr>
-        <w:t>"*"</w:t>
-      </w:r>
-    </w:p>
-    <w:p>
-      <w:pPr>
-        <w:spacing w:after="0" w:line="240" w:lineRule="auto"/>
-        <w:rPr>
-          <w:rFonts w:ascii="Courier New" w:hAnsi="Courier New" w:cs="Courier New"/>
-          <w:noProof/>
-          <w:color w:val="D9D9D9" w:themeColor="background1" w:themeShade="D9"/>
-          <w:sz w:val="20"/>
-          <w:szCs w:val="20"/>
-        </w:rPr>
-      </w:pPr>
-      <w:r>
-        <w:rPr>
-          <w:rFonts w:ascii="Courier New" w:hAnsi="Courier New" w:cs="Courier New"/>
-          <w:noProof/>
-          <w:color w:val="D9D9D9" w:themeColor="background1" w:themeShade="D9"/>
-          <w:sz w:val="20"/>
-          <w:szCs w:val="20"/>
-        </w:rPr>
-        <w:t xml:space="preserve">  </w:t>
-      </w:r>
-      <w:r>
-        <w:rPr>
-          <w:rFonts w:ascii="Courier New" w:hAnsi="Courier New" w:cs="Courier New"/>
-          <w:noProof/>
-          <w:color w:val="D9D9D9" w:themeColor="background1" w:themeShade="D9"/>
-          <w:sz w:val="20"/>
-          <w:szCs w:val="20"/>
-        </w:rPr>
-        <w:t>|</w:t>
-      </w:r>
-      <w:r>
-        <w:rPr>
-          <w:rFonts w:ascii="Courier New" w:hAnsi="Courier New" w:cs="Courier New"/>
-          <w:noProof/>
-          <w:color w:val="D9D9D9" w:themeColor="background1" w:themeShade="D9"/>
-          <w:sz w:val="20"/>
-          <w:szCs w:val="20"/>
-        </w:rPr>
-        <w:t xml:space="preserve">  </w:t>
-      </w:r>
-      <w:r>
-        <w:rPr>
-          <w:rFonts w:ascii="Courier New" w:hAnsi="Courier New" w:cs="Courier New"/>
-          <w:noProof/>
-          <w:color w:val="D9D9D9" w:themeColor="background1" w:themeShade="D9"/>
-          <w:sz w:val="20"/>
-          <w:szCs w:val="20"/>
-        </w:rPr>
-        <w:t>"/"</w:t>
-      </w:r>
       <w:bookmarkStart w:id="0" w:name="_GoBack"/>
       <w:bookmarkEnd w:id="0"/>
+    </w:p>
+    <w:p>
+      <w:pPr>
+        <w:spacing w:after="0" w:line="240" w:lineRule="auto"/>
+        <w:rPr>
+          <w:rFonts w:ascii="Courier New" w:hAnsi="Courier New" w:cs="Courier New"/>
+          <w:noProof/>
+          <w:color w:val="D9D9D9" w:themeColor="background1" w:themeShade="D9"/>
+          <w:sz w:val="20"/>
+          <w:szCs w:val="20"/>
+        </w:rPr>
+      </w:pPr>
+      <w:r>
+        <w:rPr>
+          <w:rFonts w:ascii="Courier New" w:hAnsi="Courier New" w:cs="Courier New"/>
+          <w:noProof/>
+          <w:color w:val="D9D9D9" w:themeColor="background1" w:themeShade="D9"/>
+          <w:sz w:val="20"/>
+          <w:szCs w:val="20"/>
+        </w:rPr>
+        <w:t>&lt;Operandus&gt;</w:t>
+      </w:r>
+      <w:r>
+        <w:rPr>
+          <w:rFonts w:ascii="Courier New" w:hAnsi="Courier New" w:cs="Courier New"/>
+          <w:noProof/>
+          <w:color w:val="D9D9D9" w:themeColor="background1" w:themeShade="D9"/>
+          <w:sz w:val="20"/>
+          <w:szCs w:val="20"/>
+        </w:rPr>
+        <w:t xml:space="preserve">  </w:t>
+      </w:r>
+      <w:r>
+        <w:rPr>
+          <w:rFonts w:ascii="Courier New" w:hAnsi="Courier New" w:cs="Courier New"/>
+          <w:noProof/>
+          <w:color w:val="D9D9D9" w:themeColor="background1" w:themeShade="D9"/>
+          <w:sz w:val="20"/>
+          <w:szCs w:val="20"/>
+        </w:rPr>
+        <w:t>::=</w:t>
+      </w:r>
+      <w:r>
+        <w:rPr>
+          <w:rFonts w:ascii="Courier New" w:hAnsi="Courier New" w:cs="Courier New"/>
+          <w:noProof/>
+          <w:color w:val="D9D9D9" w:themeColor="background1" w:themeShade="D9"/>
+          <w:sz w:val="20"/>
+          <w:szCs w:val="20"/>
+        </w:rPr>
+        <w:t xml:space="preserve"> </w:t>
+      </w:r>
+      <w:r>
+        <w:rPr>
+          <w:rFonts w:ascii="Courier New" w:hAnsi="Courier New" w:cs="Courier New"/>
+          <w:noProof/>
+          <w:color w:val="D9D9D9" w:themeColor="background1" w:themeShade="D9"/>
+          <w:sz w:val="20"/>
+          <w:szCs w:val="20"/>
+        </w:rPr>
+        <w:t xml:space="preserve"> </w:t>
+      </w:r>
+      <w:r>
+        <w:rPr>
+          <w:rFonts w:ascii="Courier New" w:hAnsi="Courier New" w:cs="Courier New"/>
+          <w:noProof/>
+          <w:color w:val="D9D9D9" w:themeColor="background1" w:themeShade="D9"/>
+          <w:sz w:val="20"/>
+          <w:szCs w:val="20"/>
+        </w:rPr>
+        <w:t>&lt;UnárisOperátor&gt; "azonosító"</w:t>
+      </w:r>
+    </w:p>
+    <w:p>
+      <w:pPr>
+        <w:spacing w:after="0" w:line="240" w:lineRule="auto"/>
+        <w:rPr>
+          <w:rFonts w:ascii="Courier New" w:hAnsi="Courier New" w:cs="Courier New"/>
+          <w:noProof/>
+          <w:color w:val="D9D9D9" w:themeColor="background1" w:themeShade="D9"/>
+          <w:sz w:val="20"/>
+          <w:szCs w:val="20"/>
+        </w:rPr>
+      </w:pPr>
+      <w:r>
+        <w:rPr>
+          <w:rFonts w:ascii="Courier New" w:hAnsi="Courier New" w:cs="Courier New"/>
+          <w:noProof/>
+          <w:color w:val="D9D9D9" w:themeColor="background1" w:themeShade="D9"/>
+          <w:sz w:val="20"/>
+          <w:szCs w:val="20"/>
+        </w:rPr>
+        <w:t xml:space="preserve">  </w:t>
+      </w:r>
+      <w:r>
+        <w:rPr>
+          <w:rFonts w:ascii="Courier New" w:hAnsi="Courier New" w:cs="Courier New"/>
+          <w:noProof/>
+          <w:color w:val="D9D9D9" w:themeColor="background1" w:themeShade="D9"/>
+          <w:sz w:val="20"/>
+          <w:szCs w:val="20"/>
+          <w:highlight w:val="darkGreen"/>
+        </w:rPr>
+        <w:t>|</w:t>
+      </w:r>
+      <w:r>
+        <w:rPr>
+          <w:rFonts w:ascii="Courier New" w:hAnsi="Courier New" w:cs="Courier New"/>
+          <w:noProof/>
+          <w:color w:val="D9D9D9" w:themeColor="background1" w:themeShade="D9"/>
+          <w:sz w:val="20"/>
+          <w:szCs w:val="20"/>
+          <w:highlight w:val="darkGreen"/>
+        </w:rPr>
+        <w:t xml:space="preserve">  </w:t>
+      </w:r>
+      <w:r>
+        <w:rPr>
+          <w:rFonts w:ascii="Courier New" w:hAnsi="Courier New" w:cs="Courier New"/>
+          <w:noProof/>
+          <w:color w:val="D9D9D9" w:themeColor="background1" w:themeShade="D9"/>
+          <w:sz w:val="20"/>
+          <w:szCs w:val="20"/>
+          <w:highlight w:val="darkGreen"/>
+        </w:rPr>
+        <w:t>&lt;UnárisOperátor&gt; "literál"</w:t>
+      </w:r>
+    </w:p>
+    <w:p>
+      <w:pPr>
+        <w:spacing w:after="0" w:line="240" w:lineRule="auto"/>
+        <w:rPr>
+          <w:rFonts w:ascii="Courier New" w:hAnsi="Courier New" w:cs="Courier New"/>
+          <w:noProof/>
+          <w:color w:val="D9D9D9" w:themeColor="background1" w:themeShade="D9"/>
+          <w:sz w:val="20"/>
+          <w:szCs w:val="20"/>
+          <w:highlight w:val="darkGreen"/>
+        </w:rPr>
+      </w:pPr>
+      <w:r>
+        <w:rPr>
+          <w:rFonts w:ascii="Courier New" w:hAnsi="Courier New" w:cs="Courier New"/>
+          <w:noProof/>
+          <w:color w:val="D9D9D9" w:themeColor="background1" w:themeShade="D9"/>
+          <w:sz w:val="20"/>
+          <w:szCs w:val="20"/>
+          <w:highlight w:val="darkGreen"/>
+        </w:rPr>
+        <w:t xml:space="preserve">  </w:t>
+      </w:r>
+      <w:r>
+        <w:rPr>
+          <w:rFonts w:ascii="Courier New" w:hAnsi="Courier New" w:cs="Courier New"/>
+          <w:noProof/>
+          <w:color w:val="D9D9D9" w:themeColor="background1" w:themeShade="D9"/>
+          <w:sz w:val="20"/>
+          <w:szCs w:val="20"/>
+          <w:highlight w:val="darkGreen"/>
+        </w:rPr>
+        <w:t>|</w:t>
+      </w:r>
+      <w:r>
+        <w:rPr>
+          <w:rFonts w:ascii="Courier New" w:hAnsi="Courier New" w:cs="Courier New"/>
+          <w:noProof/>
+          <w:color w:val="D9D9D9" w:themeColor="background1" w:themeShade="D9"/>
+          <w:sz w:val="20"/>
+          <w:szCs w:val="20"/>
+          <w:highlight w:val="darkGreen"/>
+        </w:rPr>
+        <w:t xml:space="preserve">  </w:t>
+      </w:r>
+      <w:r>
+        <w:rPr>
+          <w:rFonts w:ascii="Courier New" w:hAnsi="Courier New" w:cs="Courier New"/>
+          <w:noProof/>
+          <w:color w:val="D9D9D9" w:themeColor="background1" w:themeShade="D9"/>
+          <w:sz w:val="20"/>
+          <w:szCs w:val="20"/>
+          <w:highlight w:val="darkGreen"/>
+        </w:rPr>
+        <w:t>"azonosító"</w:t>
+      </w:r>
+    </w:p>
+    <w:p>
+      <w:pPr>
+        <w:spacing w:after="0" w:line="240" w:lineRule="auto"/>
+        <w:rPr>
+          <w:rFonts w:ascii="Courier New" w:hAnsi="Courier New" w:cs="Courier New"/>
+          <w:noProof/>
+          <w:color w:val="D9D9D9" w:themeColor="background1" w:themeShade="D9"/>
+          <w:sz w:val="20"/>
+          <w:szCs w:val="20"/>
+        </w:rPr>
+      </w:pPr>
+      <w:r>
+        <w:rPr>
+          <w:rFonts w:ascii="Courier New" w:hAnsi="Courier New" w:cs="Courier New"/>
+          <w:noProof/>
+          <w:color w:val="D9D9D9" w:themeColor="background1" w:themeShade="D9"/>
+          <w:sz w:val="20"/>
+          <w:szCs w:val="20"/>
+          <w:highlight w:val="darkGreen"/>
+        </w:rPr>
+        <w:t xml:space="preserve">  </w:t>
+      </w:r>
+      <w:r>
+        <w:rPr>
+          <w:rFonts w:ascii="Courier New" w:hAnsi="Courier New" w:cs="Courier New"/>
+          <w:noProof/>
+          <w:color w:val="D9D9D9" w:themeColor="background1" w:themeShade="D9"/>
+          <w:sz w:val="20"/>
+          <w:szCs w:val="20"/>
+          <w:highlight w:val="darkGreen"/>
+        </w:rPr>
+        <w:t>|</w:t>
+      </w:r>
+      <w:r>
+        <w:rPr>
+          <w:rFonts w:ascii="Courier New" w:hAnsi="Courier New" w:cs="Courier New"/>
+          <w:noProof/>
+          <w:color w:val="D9D9D9" w:themeColor="background1" w:themeShade="D9"/>
+          <w:sz w:val="20"/>
+          <w:szCs w:val="20"/>
+          <w:highlight w:val="darkGreen"/>
+        </w:rPr>
+        <w:t xml:space="preserve">  </w:t>
+      </w:r>
+      <w:r>
+        <w:rPr>
+          <w:rFonts w:ascii="Courier New" w:hAnsi="Courier New" w:cs="Courier New"/>
+          <w:noProof/>
+          <w:color w:val="D9D9D9" w:themeColor="background1" w:themeShade="D9"/>
+          <w:sz w:val="20"/>
+          <w:szCs w:val="20"/>
+          <w:highlight w:val="darkGreen"/>
+        </w:rPr>
+        <w:t>"literál"</w:t>
+      </w:r>
+    </w:p>
+    <w:p>
+      <w:pPr>
+        <w:spacing w:after="0" w:line="240" w:lineRule="auto"/>
+        <w:rPr>
+          <w:rFonts w:ascii="Courier New" w:hAnsi="Courier New" w:cs="Courier New"/>
+          <w:noProof/>
+          <w:color w:val="D9D9D9" w:themeColor="background1" w:themeShade="D9"/>
+          <w:sz w:val="20"/>
+          <w:szCs w:val="20"/>
+        </w:rPr>
+      </w:pPr>
+      <w:r>
+        <w:rPr>
+          <w:rFonts w:ascii="Courier New" w:hAnsi="Courier New" w:cs="Courier New"/>
+          <w:noProof/>
+          <w:color w:val="D9D9D9" w:themeColor="background1" w:themeShade="D9"/>
+          <w:sz w:val="20"/>
+          <w:szCs w:val="20"/>
+        </w:rPr>
+        <w:t xml:space="preserve"> </w:t>
+      </w:r>
+      <w:r>
+        <w:rPr>
+          <w:rFonts w:ascii="Courier New" w:hAnsi="Courier New" w:cs="Courier New"/>
+          <w:noProof/>
+          <w:color w:val="D9D9D9" w:themeColor="background1" w:themeShade="D9"/>
+          <w:sz w:val="20"/>
+          <w:szCs w:val="20"/>
+        </w:rPr>
+        <w:t xml:space="preserve"> </w:t>
+      </w:r>
+    </w:p>
+    <w:p>
+      <w:pPr>
+        <w:spacing w:after="0" w:line="240" w:lineRule="auto"/>
+        <w:rPr>
+          <w:rFonts w:ascii="Courier New" w:hAnsi="Courier New" w:cs="Courier New"/>
+          <w:noProof/>
+          <w:color w:val="D9D9D9" w:themeColor="background1" w:themeShade="D9"/>
+          <w:sz w:val="20"/>
+          <w:szCs w:val="20"/>
+        </w:rPr>
+      </w:pPr>
+      <w:r>
+        <w:rPr>
+          <w:rFonts w:ascii="Courier New" w:hAnsi="Courier New" w:cs="Courier New"/>
+          <w:noProof/>
+          <w:color w:val="D9D9D9" w:themeColor="background1" w:themeShade="D9"/>
+          <w:sz w:val="20"/>
+          <w:szCs w:val="20"/>
+        </w:rPr>
+        <w:t>&lt;NemTömbLétrehozóKifejezés&gt;</w:t>
+      </w:r>
+      <w:r>
+        <w:rPr>
+          <w:rFonts w:ascii="Courier New" w:hAnsi="Courier New" w:cs="Courier New"/>
+          <w:noProof/>
+          <w:color w:val="D9D9D9" w:themeColor="background1" w:themeShade="D9"/>
+          <w:sz w:val="20"/>
+          <w:szCs w:val="20"/>
+        </w:rPr>
+        <w:t xml:space="preserve">  </w:t>
+      </w:r>
+      <w:r>
+        <w:rPr>
+          <w:rFonts w:ascii="Courier New" w:hAnsi="Courier New" w:cs="Courier New"/>
+          <w:noProof/>
+          <w:color w:val="D9D9D9" w:themeColor="background1" w:themeShade="D9"/>
+          <w:sz w:val="20"/>
+          <w:szCs w:val="20"/>
+        </w:rPr>
+        <w:t>::=</w:t>
+      </w:r>
+      <w:r>
+        <w:rPr>
+          <w:rFonts w:ascii="Courier New" w:hAnsi="Courier New" w:cs="Courier New"/>
+          <w:noProof/>
+          <w:color w:val="D9D9D9" w:themeColor="background1" w:themeShade="D9"/>
+          <w:sz w:val="20"/>
+          <w:szCs w:val="20"/>
+        </w:rPr>
+        <w:t xml:space="preserve"> </w:t>
+      </w:r>
+      <w:r>
+        <w:rPr>
+          <w:rFonts w:ascii="Courier New" w:hAnsi="Courier New" w:cs="Courier New"/>
+          <w:noProof/>
+          <w:color w:val="D9D9D9" w:themeColor="background1" w:themeShade="D9"/>
+          <w:sz w:val="20"/>
+          <w:szCs w:val="20"/>
+        </w:rPr>
+        <w:t xml:space="preserve"> </w:t>
+      </w:r>
+      <w:r>
+        <w:rPr>
+          <w:rFonts w:ascii="Courier New" w:hAnsi="Courier New" w:cs="Courier New"/>
+          <w:noProof/>
+          <w:color w:val="D9D9D9" w:themeColor="background1" w:themeShade="D9"/>
+          <w:sz w:val="20"/>
+          <w:szCs w:val="20"/>
+        </w:rPr>
+        <w:t>&lt;BinárisKifejezés&gt;</w:t>
+      </w:r>
+    </w:p>
+    <w:p>
+      <w:pPr>
+        <w:spacing w:after="0" w:line="240" w:lineRule="auto"/>
+        <w:rPr>
+          <w:rFonts w:ascii="Courier New" w:hAnsi="Courier New" w:cs="Courier New"/>
+          <w:noProof/>
+          <w:color w:val="D9D9D9" w:themeColor="background1" w:themeShade="D9"/>
+          <w:sz w:val="20"/>
+          <w:szCs w:val="20"/>
+        </w:rPr>
+      </w:pPr>
+      <w:r>
+        <w:rPr>
+          <w:rFonts w:ascii="Courier New" w:hAnsi="Courier New" w:cs="Courier New"/>
+          <w:noProof/>
+          <w:color w:val="D9D9D9" w:themeColor="background1" w:themeShade="D9"/>
+          <w:sz w:val="20"/>
+          <w:szCs w:val="20"/>
+        </w:rPr>
+        <w:t xml:space="preserve">  </w:t>
+      </w:r>
+      <w:r>
+        <w:rPr>
+          <w:rFonts w:ascii="Courier New" w:hAnsi="Courier New" w:cs="Courier New"/>
+          <w:noProof/>
+          <w:color w:val="D9D9D9" w:themeColor="background1" w:themeShade="D9"/>
+          <w:sz w:val="20"/>
+          <w:szCs w:val="20"/>
+          <w:highlight w:val="darkGreen"/>
+        </w:rPr>
+        <w:t>|</w:t>
+      </w:r>
+      <w:r>
+        <w:rPr>
+          <w:rFonts w:ascii="Courier New" w:hAnsi="Courier New" w:cs="Courier New"/>
+          <w:noProof/>
+          <w:color w:val="D9D9D9" w:themeColor="background1" w:themeShade="D9"/>
+          <w:sz w:val="20"/>
+          <w:szCs w:val="20"/>
+          <w:highlight w:val="darkGreen"/>
+        </w:rPr>
+        <w:t xml:space="preserve">  </w:t>
+      </w:r>
+      <w:r>
+        <w:rPr>
+          <w:rFonts w:ascii="Courier New" w:hAnsi="Courier New" w:cs="Courier New"/>
+          <w:noProof/>
+          <w:color w:val="D9D9D9" w:themeColor="background1" w:themeShade="D9"/>
+          <w:sz w:val="20"/>
+          <w:szCs w:val="20"/>
+          <w:highlight w:val="darkGreen"/>
+        </w:rPr>
+        <w:t>&lt;Operandus&gt;</w:t>
+      </w:r>
+    </w:p>
+    <w:p>
+      <w:pPr>
+        <w:spacing w:after="0" w:line="240" w:lineRule="auto"/>
+        <w:rPr>
+          <w:rFonts w:ascii="Courier New" w:hAnsi="Courier New" w:cs="Courier New"/>
+          <w:noProof/>
+          <w:color w:val="D9D9D9" w:themeColor="background1" w:themeShade="D9"/>
+          <w:sz w:val="20"/>
+          <w:szCs w:val="20"/>
+        </w:rPr>
+      </w:pPr>
+    </w:p>
+    <w:p>
+      <w:pPr>
+        <w:spacing w:after="0" w:line="240" w:lineRule="auto"/>
+        <w:rPr>
+          <w:rFonts w:ascii="Courier New" w:hAnsi="Courier New" w:cs="Courier New"/>
+          <w:noProof/>
+          <w:color w:val="D9D9D9" w:themeColor="background1" w:themeShade="D9"/>
+          <w:sz w:val="20"/>
+          <w:szCs w:val="20"/>
+        </w:rPr>
+      </w:pPr>
+      <w:r>
+        <w:rPr>
+          <w:rFonts w:ascii="Courier New" w:hAnsi="Courier New" w:cs="Courier New"/>
+          <w:noProof/>
+          <w:color w:val="D9D9D9" w:themeColor="background1" w:themeShade="D9"/>
+          <w:sz w:val="20"/>
+          <w:szCs w:val="20"/>
+          <w:highlight w:val="darkGreen"/>
+        </w:rPr>
+        <w:t>&lt;TömbLétrehozóKifejezés&gt;</w:t>
+      </w:r>
+      <w:r>
+        <w:rPr>
+          <w:rFonts w:ascii="Courier New" w:hAnsi="Courier New" w:cs="Courier New"/>
+          <w:noProof/>
+          <w:color w:val="D9D9D9" w:themeColor="background1" w:themeShade="D9"/>
+          <w:sz w:val="20"/>
+          <w:szCs w:val="20"/>
+          <w:highlight w:val="darkGreen"/>
+        </w:rPr>
+        <w:t xml:space="preserve">  </w:t>
+      </w:r>
+      <w:r>
+        <w:rPr>
+          <w:rFonts w:ascii="Courier New" w:hAnsi="Courier New" w:cs="Courier New"/>
+          <w:noProof/>
+          <w:color w:val="D9D9D9" w:themeColor="background1" w:themeShade="D9"/>
+          <w:sz w:val="20"/>
+          <w:szCs w:val="20"/>
+          <w:highlight w:val="darkGreen"/>
+        </w:rPr>
+        <w:t>::=</w:t>
+      </w:r>
+      <w:r>
+        <w:rPr>
+          <w:rFonts w:ascii="Courier New" w:hAnsi="Courier New" w:cs="Courier New"/>
+          <w:noProof/>
+          <w:color w:val="D9D9D9" w:themeColor="background1" w:themeShade="D9"/>
+          <w:sz w:val="20"/>
+          <w:szCs w:val="20"/>
+          <w:highlight w:val="darkGreen"/>
+        </w:rPr>
+        <w:t xml:space="preserve"> </w:t>
+      </w:r>
+      <w:r>
+        <w:rPr>
+          <w:rFonts w:ascii="Courier New" w:hAnsi="Courier New" w:cs="Courier New"/>
+          <w:noProof/>
+          <w:color w:val="D9D9D9" w:themeColor="background1" w:themeShade="D9"/>
+          <w:sz w:val="20"/>
+          <w:szCs w:val="20"/>
+          <w:highlight w:val="darkGreen"/>
+        </w:rPr>
+        <w:t xml:space="preserve"> </w:t>
+      </w:r>
+      <w:r>
+        <w:rPr>
+          <w:rFonts w:ascii="Courier New" w:hAnsi="Courier New" w:cs="Courier New"/>
+          <w:noProof/>
+          <w:color w:val="D9D9D9" w:themeColor="background1" w:themeShade="D9"/>
+          <w:sz w:val="20"/>
+          <w:szCs w:val="20"/>
+          <w:highlight w:val="darkGreen"/>
+        </w:rPr>
+        <w:t>"létrehoz" "[" &lt;NemTömbLétrehozóKifejezés&gt; "]"</w:t>
+      </w:r>
+    </w:p>
+    <w:p>
+      <w:pPr>
+        <w:spacing w:after="0" w:line="240" w:lineRule="auto"/>
+        <w:rPr>
+          <w:rFonts w:ascii="Courier New" w:hAnsi="Courier New" w:cs="Courier New"/>
+          <w:noProof/>
+          <w:color w:val="D9D9D9" w:themeColor="background1" w:themeShade="D9"/>
+          <w:sz w:val="20"/>
+          <w:szCs w:val="20"/>
+        </w:rPr>
+      </w:pPr>
+      <w:r>
+        <w:rPr>
+          <w:rFonts w:ascii="Courier New" w:hAnsi="Courier New" w:cs="Courier New"/>
+          <w:noProof/>
+          <w:color w:val="D9D9D9" w:themeColor="background1" w:themeShade="D9"/>
+          <w:sz w:val="20"/>
+          <w:szCs w:val="20"/>
+        </w:rPr>
+        <w:t xml:space="preserve"> </w:t>
+      </w:r>
+      <w:r>
+        <w:rPr>
+          <w:rFonts w:ascii="Courier New" w:hAnsi="Courier New" w:cs="Courier New"/>
+          <w:noProof/>
+          <w:color w:val="D9D9D9" w:themeColor="background1" w:themeShade="D9"/>
+          <w:sz w:val="20"/>
+          <w:szCs w:val="20"/>
+        </w:rPr>
+        <w:t xml:space="preserve"> </w:t>
+      </w:r>
+    </w:p>
+    <w:p>
+      <w:pPr>
+        <w:spacing w:after="0" w:line="240" w:lineRule="auto"/>
+        <w:rPr>
+          <w:rFonts w:ascii="Courier New" w:hAnsi="Courier New" w:cs="Courier New"/>
+          <w:noProof/>
+          <w:color w:val="D9D9D9" w:themeColor="background1" w:themeShade="D9"/>
+          <w:sz w:val="20"/>
+          <w:szCs w:val="20"/>
+        </w:rPr>
+      </w:pPr>
+      <w:r>
+        <w:rPr>
+          <w:rFonts w:ascii="Courier New" w:hAnsi="Courier New" w:cs="Courier New"/>
+          <w:noProof/>
+          <w:color w:val="D9D9D9" w:themeColor="background1" w:themeShade="D9"/>
+          <w:sz w:val="20"/>
+          <w:szCs w:val="20"/>
+        </w:rPr>
+        <w:t>&lt;BinárisKifejezés&gt;</w:t>
+      </w:r>
+      <w:r>
+        <w:rPr>
+          <w:rFonts w:ascii="Courier New" w:hAnsi="Courier New" w:cs="Courier New"/>
+          <w:noProof/>
+          <w:color w:val="D9D9D9" w:themeColor="background1" w:themeShade="D9"/>
+          <w:sz w:val="20"/>
+          <w:szCs w:val="20"/>
+        </w:rPr>
+        <w:t xml:space="preserve"> </w:t>
+      </w:r>
+      <w:r>
+        <w:rPr>
+          <w:rFonts w:ascii="Courier New" w:hAnsi="Courier New" w:cs="Courier New"/>
+          <w:noProof/>
+          <w:color w:val="D9D9D9" w:themeColor="background1" w:themeShade="D9"/>
+          <w:sz w:val="20"/>
+          <w:szCs w:val="20"/>
+        </w:rPr>
+        <w:t xml:space="preserve"> ::=</w:t>
+      </w:r>
+      <w:r>
+        <w:rPr>
+          <w:rFonts w:ascii="Courier New" w:hAnsi="Courier New" w:cs="Courier New"/>
+          <w:noProof/>
+          <w:color w:val="D9D9D9" w:themeColor="background1" w:themeShade="D9"/>
+          <w:sz w:val="20"/>
+          <w:szCs w:val="20"/>
+        </w:rPr>
+        <w:t xml:space="preserve"> </w:t>
+      </w:r>
+      <w:r>
+        <w:rPr>
+          <w:rFonts w:ascii="Courier New" w:hAnsi="Courier New" w:cs="Courier New"/>
+          <w:noProof/>
+          <w:color w:val="D9D9D9" w:themeColor="background1" w:themeShade="D9"/>
+          <w:sz w:val="20"/>
+          <w:szCs w:val="20"/>
+        </w:rPr>
+        <w:t xml:space="preserve"> </w:t>
+      </w:r>
+      <w:r>
+        <w:rPr>
+          <w:rFonts w:ascii="Courier New" w:hAnsi="Courier New" w:cs="Courier New"/>
+          <w:noProof/>
+          <w:color w:val="D9D9D9" w:themeColor="background1" w:themeShade="D9"/>
+          <w:sz w:val="20"/>
+          <w:szCs w:val="20"/>
+        </w:rPr>
+        <w:t>&lt;Operandus&gt; &lt;BinárisOperátor&gt; &lt;Operandus&gt;</w:t>
+      </w:r>
+    </w:p>
+    <w:p>
+      <w:pPr>
+        <w:spacing w:after="0" w:line="240" w:lineRule="auto"/>
+        <w:rPr>
+          <w:rFonts w:ascii="Courier New" w:hAnsi="Courier New" w:cs="Courier New"/>
+          <w:noProof/>
+          <w:color w:val="D9D9D9" w:themeColor="background1" w:themeShade="D9"/>
+          <w:sz w:val="20"/>
+          <w:szCs w:val="20"/>
+        </w:rPr>
+      </w:pPr>
+      <w:r>
+        <w:rPr>
+          <w:rFonts w:ascii="Courier New" w:hAnsi="Courier New" w:cs="Courier New"/>
+          <w:noProof/>
+          <w:color w:val="D9D9D9" w:themeColor="background1" w:themeShade="D9"/>
+          <w:sz w:val="20"/>
+          <w:szCs w:val="20"/>
+        </w:rPr>
+        <w:t xml:space="preserve"> </w:t>
+      </w:r>
+      <w:r>
+        <w:rPr>
+          <w:rFonts w:ascii="Courier New" w:hAnsi="Courier New" w:cs="Courier New"/>
+          <w:noProof/>
+          <w:color w:val="D9D9D9" w:themeColor="background1" w:themeShade="D9"/>
+          <w:sz w:val="20"/>
+          <w:szCs w:val="20"/>
+        </w:rPr>
+        <w:t xml:space="preserve"> </w:t>
+      </w:r>
+    </w:p>
+    <w:p>
+      <w:pPr>
+        <w:spacing w:after="0" w:line="240" w:lineRule="auto"/>
+        <w:rPr>
+          <w:rFonts w:ascii="Courier New" w:hAnsi="Courier New" w:cs="Courier New"/>
+          <w:noProof/>
+          <w:color w:val="D9D9D9" w:themeColor="background1" w:themeShade="D9"/>
+          <w:sz w:val="20"/>
+          <w:szCs w:val="20"/>
+        </w:rPr>
+      </w:pPr>
+      <w:r>
+        <w:rPr>
+          <w:rFonts w:ascii="Courier New" w:hAnsi="Courier New" w:cs="Courier New"/>
+          <w:noProof/>
+          <w:color w:val="D9D9D9" w:themeColor="background1" w:themeShade="D9"/>
+          <w:sz w:val="20"/>
+          <w:szCs w:val="20"/>
+        </w:rPr>
+        <w:t>&lt;BinárisOperátor&gt;</w:t>
+      </w:r>
+      <w:r>
+        <w:rPr>
+          <w:rFonts w:ascii="Courier New" w:hAnsi="Courier New" w:cs="Courier New"/>
+          <w:noProof/>
+          <w:color w:val="D9D9D9" w:themeColor="background1" w:themeShade="D9"/>
+          <w:sz w:val="20"/>
+          <w:szCs w:val="20"/>
+        </w:rPr>
+        <w:t xml:space="preserve"> </w:t>
+      </w:r>
+      <w:r>
+        <w:rPr>
+          <w:rFonts w:ascii="Courier New" w:hAnsi="Courier New" w:cs="Courier New"/>
+          <w:noProof/>
+          <w:color w:val="D9D9D9" w:themeColor="background1" w:themeShade="D9"/>
+          <w:sz w:val="20"/>
+          <w:szCs w:val="20"/>
+        </w:rPr>
+        <w:t xml:space="preserve"> ::=</w:t>
+      </w:r>
+    </w:p>
+    <w:p>
+      <w:pPr>
+        <w:spacing w:after="0" w:line="240" w:lineRule="auto"/>
+        <w:rPr>
+          <w:rFonts w:ascii="Courier New" w:hAnsi="Courier New" w:cs="Courier New"/>
+          <w:noProof/>
+          <w:color w:val="D9D9D9" w:themeColor="background1" w:themeShade="D9"/>
+          <w:sz w:val="20"/>
+          <w:szCs w:val="20"/>
+        </w:rPr>
+      </w:pPr>
+      <w:r>
+        <w:rPr>
+          <w:rFonts w:ascii="Courier New" w:hAnsi="Courier New" w:cs="Courier New"/>
+          <w:noProof/>
+          <w:color w:val="D9D9D9" w:themeColor="background1" w:themeShade="D9"/>
+          <w:sz w:val="20"/>
+          <w:szCs w:val="20"/>
+        </w:rPr>
+        <w:t xml:space="preserve">  </w:t>
+      </w:r>
+      <w:r>
+        <w:rPr>
+          <w:rFonts w:ascii="Courier New" w:hAnsi="Courier New" w:cs="Courier New"/>
+          <w:noProof/>
+          <w:color w:val="D9D9D9" w:themeColor="background1" w:themeShade="D9"/>
+          <w:sz w:val="20"/>
+          <w:szCs w:val="20"/>
+        </w:rPr>
+        <w:t>|</w:t>
+      </w:r>
+      <w:r>
+        <w:rPr>
+          <w:rFonts w:ascii="Courier New" w:hAnsi="Courier New" w:cs="Courier New"/>
+          <w:noProof/>
+          <w:color w:val="D9D9D9" w:themeColor="background1" w:themeShade="D9"/>
+          <w:sz w:val="20"/>
+          <w:szCs w:val="20"/>
+        </w:rPr>
+        <w:t xml:space="preserve">  </w:t>
+      </w:r>
+      <w:r>
+        <w:rPr>
+          <w:rFonts w:ascii="Courier New" w:hAnsi="Courier New" w:cs="Courier New"/>
+          <w:noProof/>
+          <w:color w:val="D9D9D9" w:themeColor="background1" w:themeShade="D9"/>
+          <w:sz w:val="20"/>
+          <w:szCs w:val="20"/>
+        </w:rPr>
+        <w:t>"=="</w:t>
+      </w:r>
+    </w:p>
+    <w:p>
+      <w:pPr>
+        <w:spacing w:after="0" w:line="240" w:lineRule="auto"/>
+        <w:rPr>
+          <w:rFonts w:ascii="Courier New" w:hAnsi="Courier New" w:cs="Courier New"/>
+          <w:noProof/>
+          <w:color w:val="D9D9D9" w:themeColor="background1" w:themeShade="D9"/>
+          <w:sz w:val="20"/>
+          <w:szCs w:val="20"/>
+        </w:rPr>
+      </w:pPr>
+      <w:r>
+        <w:rPr>
+          <w:rFonts w:ascii="Courier New" w:hAnsi="Courier New" w:cs="Courier New"/>
+          <w:noProof/>
+          <w:color w:val="D9D9D9" w:themeColor="background1" w:themeShade="D9"/>
+          <w:sz w:val="20"/>
+          <w:szCs w:val="20"/>
+        </w:rPr>
+        <w:t xml:space="preserve">  </w:t>
+      </w:r>
+      <w:r>
+        <w:rPr>
+          <w:rFonts w:ascii="Courier New" w:hAnsi="Courier New" w:cs="Courier New"/>
+          <w:noProof/>
+          <w:color w:val="D9D9D9" w:themeColor="background1" w:themeShade="D9"/>
+          <w:sz w:val="20"/>
+          <w:szCs w:val="20"/>
+        </w:rPr>
+        <w:t>|</w:t>
+      </w:r>
+      <w:r>
+        <w:rPr>
+          <w:rFonts w:ascii="Courier New" w:hAnsi="Courier New" w:cs="Courier New"/>
+          <w:noProof/>
+          <w:color w:val="D9D9D9" w:themeColor="background1" w:themeShade="D9"/>
+          <w:sz w:val="20"/>
+          <w:szCs w:val="20"/>
+        </w:rPr>
+        <w:t xml:space="preserve">  </w:t>
+      </w:r>
+      <w:r>
+        <w:rPr>
+          <w:rFonts w:ascii="Courier New" w:hAnsi="Courier New" w:cs="Courier New"/>
+          <w:noProof/>
+          <w:color w:val="D9D9D9" w:themeColor="background1" w:themeShade="D9"/>
+          <w:sz w:val="20"/>
+          <w:szCs w:val="20"/>
+        </w:rPr>
+        <w:t>"!="</w:t>
+      </w:r>
+    </w:p>
+    <w:p>
+      <w:pPr>
+        <w:spacing w:after="0" w:line="240" w:lineRule="auto"/>
+        <w:rPr>
+          <w:rFonts w:ascii="Courier New" w:hAnsi="Courier New" w:cs="Courier New"/>
+          <w:noProof/>
+          <w:color w:val="D9D9D9" w:themeColor="background1" w:themeShade="D9"/>
+          <w:sz w:val="20"/>
+          <w:szCs w:val="20"/>
+        </w:rPr>
+      </w:pPr>
+      <w:r>
+        <w:rPr>
+          <w:rFonts w:ascii="Courier New" w:hAnsi="Courier New" w:cs="Courier New"/>
+          <w:noProof/>
+          <w:color w:val="D9D9D9" w:themeColor="background1" w:themeShade="D9"/>
+          <w:sz w:val="20"/>
+          <w:szCs w:val="20"/>
+        </w:rPr>
+        <w:t xml:space="preserve">  </w:t>
+      </w:r>
+      <w:r>
+        <w:rPr>
+          <w:rFonts w:ascii="Courier New" w:hAnsi="Courier New" w:cs="Courier New"/>
+          <w:noProof/>
+          <w:color w:val="D9D9D9" w:themeColor="background1" w:themeShade="D9"/>
+          <w:sz w:val="20"/>
+          <w:szCs w:val="20"/>
+        </w:rPr>
+        <w:t>|</w:t>
+      </w:r>
+      <w:r>
+        <w:rPr>
+          <w:rFonts w:ascii="Courier New" w:hAnsi="Courier New" w:cs="Courier New"/>
+          <w:noProof/>
+          <w:color w:val="D9D9D9" w:themeColor="background1" w:themeShade="D9"/>
+          <w:sz w:val="20"/>
+          <w:szCs w:val="20"/>
+        </w:rPr>
+        <w:t xml:space="preserve">  </w:t>
+      </w:r>
+      <w:r>
+        <w:rPr>
+          <w:rFonts w:ascii="Courier New" w:hAnsi="Courier New" w:cs="Courier New"/>
+          <w:noProof/>
+          <w:color w:val="D9D9D9" w:themeColor="background1" w:themeShade="D9"/>
+          <w:sz w:val="20"/>
+          <w:szCs w:val="20"/>
+        </w:rPr>
+        <w:t>"és"</w:t>
+      </w:r>
+    </w:p>
+    <w:p>
+      <w:pPr>
+        <w:spacing w:after="0" w:line="240" w:lineRule="auto"/>
+        <w:rPr>
+          <w:rFonts w:ascii="Courier New" w:hAnsi="Courier New" w:cs="Courier New"/>
+          <w:noProof/>
+          <w:color w:val="D9D9D9" w:themeColor="background1" w:themeShade="D9"/>
+          <w:sz w:val="20"/>
+          <w:szCs w:val="20"/>
+        </w:rPr>
+      </w:pPr>
+      <w:r>
+        <w:rPr>
+          <w:rFonts w:ascii="Courier New" w:hAnsi="Courier New" w:cs="Courier New"/>
+          <w:noProof/>
+          <w:color w:val="D9D9D9" w:themeColor="background1" w:themeShade="D9"/>
+          <w:sz w:val="20"/>
+          <w:szCs w:val="20"/>
+        </w:rPr>
+        <w:t xml:space="preserve">  </w:t>
+      </w:r>
+      <w:r>
+        <w:rPr>
+          <w:rFonts w:ascii="Courier New" w:hAnsi="Courier New" w:cs="Courier New"/>
+          <w:noProof/>
+          <w:color w:val="D9D9D9" w:themeColor="background1" w:themeShade="D9"/>
+          <w:sz w:val="20"/>
+          <w:szCs w:val="20"/>
+        </w:rPr>
+        <w:t>|</w:t>
+      </w:r>
+      <w:r>
+        <w:rPr>
+          <w:rFonts w:ascii="Courier New" w:hAnsi="Courier New" w:cs="Courier New"/>
+          <w:noProof/>
+          <w:color w:val="D9D9D9" w:themeColor="background1" w:themeShade="D9"/>
+          <w:sz w:val="20"/>
+          <w:szCs w:val="20"/>
+        </w:rPr>
+        <w:t xml:space="preserve">  </w:t>
+      </w:r>
+      <w:r>
+        <w:rPr>
+          <w:rFonts w:ascii="Courier New" w:hAnsi="Courier New" w:cs="Courier New"/>
+          <w:noProof/>
+          <w:color w:val="D9D9D9" w:themeColor="background1" w:themeShade="D9"/>
+          <w:sz w:val="20"/>
+          <w:szCs w:val="20"/>
+        </w:rPr>
+        <w:t>"vagy"</w:t>
+      </w:r>
+    </w:p>
+    <w:p>
+      <w:pPr>
+        <w:spacing w:after="0" w:line="240" w:lineRule="auto"/>
+        <w:rPr>
+          <w:rFonts w:ascii="Courier New" w:hAnsi="Courier New" w:cs="Courier New"/>
+          <w:noProof/>
+          <w:color w:val="D9D9D9" w:themeColor="background1" w:themeShade="D9"/>
+          <w:sz w:val="20"/>
+          <w:szCs w:val="20"/>
+        </w:rPr>
+      </w:pPr>
+      <w:r>
+        <w:rPr>
+          <w:rFonts w:ascii="Courier New" w:hAnsi="Courier New" w:cs="Courier New"/>
+          <w:noProof/>
+          <w:color w:val="D9D9D9" w:themeColor="background1" w:themeShade="D9"/>
+          <w:sz w:val="20"/>
+          <w:szCs w:val="20"/>
+        </w:rPr>
+        <w:t xml:space="preserve">  </w:t>
+      </w:r>
+      <w:r>
+        <w:rPr>
+          <w:rFonts w:ascii="Courier New" w:hAnsi="Courier New" w:cs="Courier New"/>
+          <w:noProof/>
+          <w:color w:val="D9D9D9" w:themeColor="background1" w:themeShade="D9"/>
+          <w:sz w:val="20"/>
+          <w:szCs w:val="20"/>
+        </w:rPr>
+        <w:t>|</w:t>
+      </w:r>
+      <w:r>
+        <w:rPr>
+          <w:rFonts w:ascii="Courier New" w:hAnsi="Courier New" w:cs="Courier New"/>
+          <w:noProof/>
+          <w:color w:val="D9D9D9" w:themeColor="background1" w:themeShade="D9"/>
+          <w:sz w:val="20"/>
+          <w:szCs w:val="20"/>
+        </w:rPr>
+        <w:t xml:space="preserve">  </w:t>
+      </w:r>
+      <w:r>
+        <w:rPr>
+          <w:rFonts w:ascii="Courier New" w:hAnsi="Courier New" w:cs="Courier New"/>
+          <w:noProof/>
+          <w:color w:val="D9D9D9" w:themeColor="background1" w:themeShade="D9"/>
+          <w:sz w:val="20"/>
+          <w:szCs w:val="20"/>
+        </w:rPr>
+        <w:t>"&gt;"</w:t>
+      </w:r>
+    </w:p>
+    <w:p>
+      <w:pPr>
+        <w:spacing w:after="0" w:line="240" w:lineRule="auto"/>
+        <w:rPr>
+          <w:rFonts w:ascii="Courier New" w:hAnsi="Courier New" w:cs="Courier New"/>
+          <w:noProof/>
+          <w:color w:val="D9D9D9" w:themeColor="background1" w:themeShade="D9"/>
+          <w:sz w:val="20"/>
+          <w:szCs w:val="20"/>
+        </w:rPr>
+      </w:pPr>
+      <w:r>
+        <w:rPr>
+          <w:rFonts w:ascii="Courier New" w:hAnsi="Courier New" w:cs="Courier New"/>
+          <w:noProof/>
+          <w:color w:val="D9D9D9" w:themeColor="background1" w:themeShade="D9"/>
+          <w:sz w:val="20"/>
+          <w:szCs w:val="20"/>
+        </w:rPr>
+        <w:t xml:space="preserve">  </w:t>
+      </w:r>
+      <w:r>
+        <w:rPr>
+          <w:rFonts w:ascii="Courier New" w:hAnsi="Courier New" w:cs="Courier New"/>
+          <w:noProof/>
+          <w:color w:val="D9D9D9" w:themeColor="background1" w:themeShade="D9"/>
+          <w:sz w:val="20"/>
+          <w:szCs w:val="20"/>
+        </w:rPr>
+        <w:t>|</w:t>
+      </w:r>
+      <w:r>
+        <w:rPr>
+          <w:rFonts w:ascii="Courier New" w:hAnsi="Courier New" w:cs="Courier New"/>
+          <w:noProof/>
+          <w:color w:val="D9D9D9" w:themeColor="background1" w:themeShade="D9"/>
+          <w:sz w:val="20"/>
+          <w:szCs w:val="20"/>
+        </w:rPr>
+        <w:t xml:space="preserve"> </w:t>
+      </w:r>
+      <w:r>
+        <w:rPr>
+          <w:rFonts w:ascii="Courier New" w:hAnsi="Courier New" w:cs="Courier New"/>
+          <w:noProof/>
+          <w:color w:val="D9D9D9" w:themeColor="background1" w:themeShade="D9"/>
+          <w:sz w:val="20"/>
+          <w:szCs w:val="20"/>
+        </w:rPr>
+        <w:t xml:space="preserve"> </w:t>
+      </w:r>
+      <w:r>
+        <w:rPr>
+          <w:rFonts w:ascii="Courier New" w:hAnsi="Courier New" w:cs="Courier New"/>
+          <w:noProof/>
+          <w:color w:val="D9D9D9" w:themeColor="background1" w:themeShade="D9"/>
+          <w:sz w:val="20"/>
+          <w:szCs w:val="20"/>
+        </w:rPr>
+        <w:t>"&gt;="</w:t>
+      </w:r>
+    </w:p>
+    <w:p>
+      <w:pPr>
+        <w:spacing w:after="0" w:line="240" w:lineRule="auto"/>
+        <w:rPr>
+          <w:rFonts w:ascii="Courier New" w:hAnsi="Courier New" w:cs="Courier New"/>
+          <w:noProof/>
+          <w:color w:val="D9D9D9" w:themeColor="background1" w:themeShade="D9"/>
+          <w:sz w:val="20"/>
+          <w:szCs w:val="20"/>
+        </w:rPr>
+      </w:pPr>
+      <w:r>
+        <w:rPr>
+          <w:rFonts w:ascii="Courier New" w:hAnsi="Courier New" w:cs="Courier New"/>
+          <w:noProof/>
+          <w:color w:val="D9D9D9" w:themeColor="background1" w:themeShade="D9"/>
+          <w:sz w:val="20"/>
+          <w:szCs w:val="20"/>
+        </w:rPr>
+        <w:t xml:space="preserve">  </w:t>
+      </w:r>
+      <w:r>
+        <w:rPr>
+          <w:rFonts w:ascii="Courier New" w:hAnsi="Courier New" w:cs="Courier New"/>
+          <w:noProof/>
+          <w:color w:val="D9D9D9" w:themeColor="background1" w:themeShade="D9"/>
+          <w:sz w:val="20"/>
+          <w:szCs w:val="20"/>
+        </w:rPr>
+        <w:t>|</w:t>
+      </w:r>
+      <w:r>
+        <w:rPr>
+          <w:rFonts w:ascii="Courier New" w:hAnsi="Courier New" w:cs="Courier New"/>
+          <w:noProof/>
+          <w:color w:val="D9D9D9" w:themeColor="background1" w:themeShade="D9"/>
+          <w:sz w:val="20"/>
+          <w:szCs w:val="20"/>
+        </w:rPr>
+        <w:t xml:space="preserve">  </w:t>
+      </w:r>
+      <w:r>
+        <w:rPr>
+          <w:rFonts w:ascii="Courier New" w:hAnsi="Courier New" w:cs="Courier New"/>
+          <w:noProof/>
+          <w:color w:val="D9D9D9" w:themeColor="background1" w:themeShade="D9"/>
+          <w:sz w:val="20"/>
+          <w:szCs w:val="20"/>
+        </w:rPr>
+        <w:t>"&lt;"</w:t>
+      </w:r>
+    </w:p>
+    <w:p>
+      <w:pPr>
+        <w:spacing w:after="0" w:line="240" w:lineRule="auto"/>
+        <w:rPr>
+          <w:rFonts w:ascii="Courier New" w:hAnsi="Courier New" w:cs="Courier New"/>
+          <w:noProof/>
+          <w:color w:val="D9D9D9" w:themeColor="background1" w:themeShade="D9"/>
+          <w:sz w:val="20"/>
+          <w:szCs w:val="20"/>
+        </w:rPr>
+      </w:pPr>
+      <w:r>
+        <w:rPr>
+          <w:rFonts w:ascii="Courier New" w:hAnsi="Courier New" w:cs="Courier New"/>
+          <w:noProof/>
+          <w:color w:val="D9D9D9" w:themeColor="background1" w:themeShade="D9"/>
+          <w:sz w:val="20"/>
+          <w:szCs w:val="20"/>
+        </w:rPr>
+        <w:t xml:space="preserve">  </w:t>
+      </w:r>
+      <w:r>
+        <w:rPr>
+          <w:rFonts w:ascii="Courier New" w:hAnsi="Courier New" w:cs="Courier New"/>
+          <w:noProof/>
+          <w:color w:val="D9D9D9" w:themeColor="background1" w:themeShade="D9"/>
+          <w:sz w:val="20"/>
+          <w:szCs w:val="20"/>
+        </w:rPr>
+        <w:t>|</w:t>
+      </w:r>
+      <w:r>
+        <w:rPr>
+          <w:rFonts w:ascii="Courier New" w:hAnsi="Courier New" w:cs="Courier New"/>
+          <w:noProof/>
+          <w:color w:val="D9D9D9" w:themeColor="background1" w:themeShade="D9"/>
+          <w:sz w:val="20"/>
+          <w:szCs w:val="20"/>
+        </w:rPr>
+        <w:t xml:space="preserve">  </w:t>
+      </w:r>
+      <w:r>
+        <w:rPr>
+          <w:rFonts w:ascii="Courier New" w:hAnsi="Courier New" w:cs="Courier New"/>
+          <w:noProof/>
+          <w:color w:val="D9D9D9" w:themeColor="background1" w:themeShade="D9"/>
+          <w:sz w:val="20"/>
+          <w:szCs w:val="20"/>
+        </w:rPr>
+        <w:t>"&lt;="</w:t>
+      </w:r>
+    </w:p>
+    <w:p>
+      <w:pPr>
+        <w:spacing w:after="0" w:line="240" w:lineRule="auto"/>
+        <w:rPr>
+          <w:rFonts w:ascii="Courier New" w:hAnsi="Courier New" w:cs="Courier New"/>
+          <w:noProof/>
+          <w:color w:val="D9D9D9" w:themeColor="background1" w:themeShade="D9"/>
+          <w:sz w:val="20"/>
+          <w:szCs w:val="20"/>
+        </w:rPr>
+      </w:pPr>
+      <w:r>
+        <w:rPr>
+          <w:rFonts w:ascii="Courier New" w:hAnsi="Courier New" w:cs="Courier New"/>
+          <w:noProof/>
+          <w:color w:val="D9D9D9" w:themeColor="background1" w:themeShade="D9"/>
+          <w:sz w:val="20"/>
+          <w:szCs w:val="20"/>
+        </w:rPr>
+        <w:t xml:space="preserve">  </w:t>
+      </w:r>
+      <w:r>
+        <w:rPr>
+          <w:rFonts w:ascii="Courier New" w:hAnsi="Courier New" w:cs="Courier New"/>
+          <w:noProof/>
+          <w:color w:val="D9D9D9" w:themeColor="background1" w:themeShade="D9"/>
+          <w:sz w:val="20"/>
+          <w:szCs w:val="20"/>
+        </w:rPr>
+        <w:t>|</w:t>
+      </w:r>
+      <w:r>
+        <w:rPr>
+          <w:rFonts w:ascii="Courier New" w:hAnsi="Courier New" w:cs="Courier New"/>
+          <w:noProof/>
+          <w:color w:val="D9D9D9" w:themeColor="background1" w:themeShade="D9"/>
+          <w:sz w:val="20"/>
+          <w:szCs w:val="20"/>
+        </w:rPr>
+        <w:t xml:space="preserve">  </w:t>
+      </w:r>
+      <w:r>
+        <w:rPr>
+          <w:rFonts w:ascii="Courier New" w:hAnsi="Courier New" w:cs="Courier New"/>
+          <w:noProof/>
+          <w:color w:val="D9D9D9" w:themeColor="background1" w:themeShade="D9"/>
+          <w:sz w:val="20"/>
+          <w:szCs w:val="20"/>
+        </w:rPr>
+        <w:t>"+"</w:t>
+      </w:r>
+    </w:p>
+    <w:p>
+      <w:pPr>
+        <w:spacing w:after="0" w:line="240" w:lineRule="auto"/>
+        <w:rPr>
+          <w:rFonts w:ascii="Courier New" w:hAnsi="Courier New" w:cs="Courier New"/>
+          <w:noProof/>
+          <w:color w:val="D9D9D9" w:themeColor="background1" w:themeShade="D9"/>
+          <w:sz w:val="20"/>
+          <w:szCs w:val="20"/>
+        </w:rPr>
+      </w:pPr>
+      <w:r>
+        <w:rPr>
+          <w:rFonts w:ascii="Courier New" w:hAnsi="Courier New" w:cs="Courier New"/>
+          <w:noProof/>
+          <w:color w:val="D9D9D9" w:themeColor="background1" w:themeShade="D9"/>
+          <w:sz w:val="20"/>
+          <w:szCs w:val="20"/>
+        </w:rPr>
+        <w:t xml:space="preserve">  </w:t>
+      </w:r>
+      <w:r>
+        <w:rPr>
+          <w:rFonts w:ascii="Courier New" w:hAnsi="Courier New" w:cs="Courier New"/>
+          <w:noProof/>
+          <w:color w:val="D9D9D9" w:themeColor="background1" w:themeShade="D9"/>
+          <w:sz w:val="20"/>
+          <w:szCs w:val="20"/>
+        </w:rPr>
+        <w:t>|</w:t>
+      </w:r>
+      <w:r>
+        <w:rPr>
+          <w:rFonts w:ascii="Courier New" w:hAnsi="Courier New" w:cs="Courier New"/>
+          <w:noProof/>
+          <w:color w:val="D9D9D9" w:themeColor="background1" w:themeShade="D9"/>
+          <w:sz w:val="20"/>
+          <w:szCs w:val="20"/>
+        </w:rPr>
+        <w:t xml:space="preserve">  </w:t>
+      </w:r>
+      <w:r>
+        <w:rPr>
+          <w:rFonts w:ascii="Courier New" w:hAnsi="Courier New" w:cs="Courier New"/>
+          <w:noProof/>
+          <w:color w:val="D9D9D9" w:themeColor="background1" w:themeShade="D9"/>
+          <w:sz w:val="20"/>
+          <w:szCs w:val="20"/>
+        </w:rPr>
+        <w:t>"-"</w:t>
+      </w:r>
+    </w:p>
+    <w:p>
+      <w:pPr>
+        <w:spacing w:after="0" w:line="240" w:lineRule="auto"/>
+        <w:rPr>
+          <w:rFonts w:ascii="Courier New" w:hAnsi="Courier New" w:cs="Courier New"/>
+          <w:noProof/>
+          <w:color w:val="D9D9D9" w:themeColor="background1" w:themeShade="D9"/>
+          <w:sz w:val="20"/>
+          <w:szCs w:val="20"/>
+        </w:rPr>
+      </w:pPr>
+      <w:r>
+        <w:rPr>
+          <w:rFonts w:ascii="Courier New" w:hAnsi="Courier New" w:cs="Courier New"/>
+          <w:noProof/>
+          <w:color w:val="D9D9D9" w:themeColor="background1" w:themeShade="D9"/>
+          <w:sz w:val="20"/>
+          <w:szCs w:val="20"/>
+        </w:rPr>
+        <w:t xml:space="preserve">  </w:t>
+      </w:r>
+      <w:r>
+        <w:rPr>
+          <w:rFonts w:ascii="Courier New" w:hAnsi="Courier New" w:cs="Courier New"/>
+          <w:noProof/>
+          <w:color w:val="D9D9D9" w:themeColor="background1" w:themeShade="D9"/>
+          <w:sz w:val="20"/>
+          <w:szCs w:val="20"/>
+        </w:rPr>
+        <w:t>|</w:t>
+      </w:r>
+      <w:r>
+        <w:rPr>
+          <w:rFonts w:ascii="Courier New" w:hAnsi="Courier New" w:cs="Courier New"/>
+          <w:noProof/>
+          <w:color w:val="D9D9D9" w:themeColor="background1" w:themeShade="D9"/>
+          <w:sz w:val="20"/>
+          <w:szCs w:val="20"/>
+        </w:rPr>
+        <w:t xml:space="preserve">  </w:t>
+      </w:r>
+      <w:r>
+        <w:rPr>
+          <w:rFonts w:ascii="Courier New" w:hAnsi="Courier New" w:cs="Courier New"/>
+          <w:noProof/>
+          <w:color w:val="D9D9D9" w:themeColor="background1" w:themeShade="D9"/>
+          <w:sz w:val="20"/>
+          <w:szCs w:val="20"/>
+        </w:rPr>
+        <w:t>"*"</w:t>
+      </w:r>
+    </w:p>
+    <w:p>
+      <w:pPr>
+        <w:spacing w:after="0" w:line="240" w:lineRule="auto"/>
+        <w:rPr>
+          <w:rFonts w:ascii="Courier New" w:hAnsi="Courier New" w:cs="Courier New"/>
+          <w:noProof/>
+          <w:color w:val="D9D9D9" w:themeColor="background1" w:themeShade="D9"/>
+          <w:sz w:val="20"/>
+          <w:szCs w:val="20"/>
+        </w:rPr>
+      </w:pPr>
+      <w:r>
+        <w:rPr>
+          <w:rFonts w:ascii="Courier New" w:hAnsi="Courier New" w:cs="Courier New"/>
+          <w:noProof/>
+          <w:color w:val="D9D9D9" w:themeColor="background1" w:themeShade="D9"/>
+          <w:sz w:val="20"/>
+          <w:szCs w:val="20"/>
+        </w:rPr>
+        <w:t xml:space="preserve">  </w:t>
+      </w:r>
+      <w:r>
+        <w:rPr>
+          <w:rFonts w:ascii="Courier New" w:hAnsi="Courier New" w:cs="Courier New"/>
+          <w:noProof/>
+          <w:color w:val="D9D9D9" w:themeColor="background1" w:themeShade="D9"/>
+          <w:sz w:val="20"/>
+          <w:szCs w:val="20"/>
+        </w:rPr>
+        <w:t>|</w:t>
+      </w:r>
+      <w:r>
+        <w:rPr>
+          <w:rFonts w:ascii="Courier New" w:hAnsi="Courier New" w:cs="Courier New"/>
+          <w:noProof/>
+          <w:color w:val="D9D9D9" w:themeColor="background1" w:themeShade="D9"/>
+          <w:sz w:val="20"/>
+          <w:szCs w:val="20"/>
+        </w:rPr>
+        <w:t xml:space="preserve">  </w:t>
+      </w:r>
+      <w:r>
+        <w:rPr>
+          <w:rFonts w:ascii="Courier New" w:hAnsi="Courier New" w:cs="Courier New"/>
+          <w:noProof/>
+          <w:color w:val="D9D9D9" w:themeColor="background1" w:themeShade="D9"/>
+          <w:sz w:val="20"/>
+          <w:szCs w:val="20"/>
+        </w:rPr>
+        <w:t>"/"</w:t>
+      </w:r>
     </w:p>
     <w:p>
       <w:pPr>
@@ -3379,7 +3383,7 @@
 </file>
 
 <file path=customXml/itemProps1.xml><?xml version="1.0" encoding="utf-8"?>
-<ds:datastoreItem xmlns:ds="http://schemas.openxmlformats.org/officeDocument/2006/customXml" ds:itemID="{4089D088-4B4E-42DF-A19A-02F8EFF23C8A}">
+<ds:datastoreItem xmlns:ds="http://schemas.openxmlformats.org/officeDocument/2006/customXml" ds:itemID="{BEA3896E-28DA-4183-B579-2258B7CF1528}">
   <ds:schemaRefs>
     <ds:schemaRef ds:uri="http://schemas.openxmlformats.org/officeDocument/2006/bibliography"/>
   </ds:schemaRefs>

</xml_diff>

<commit_message>
Tiny grammar fix and started IF tests
</commit_message>
<xml_diff>
--- a/_documents/test_coverage.docx
+++ b/_documents/test_coverage.docx
@@ -564,20 +564,21 @@
           <w:sz w:val="20"/>
           <w:szCs w:val="20"/>
         </w:rPr>
-        <w:t>"ha" &lt;NemTömbLétrehozóKifejezés&gt; "akkor" "újsor" &lt;Állítások&gt; "újsor" "különben" "újsor" &lt;Állítások&gt; "újsor" "elágazás_vége"</w:t>
-      </w:r>
-    </w:p>
-    <w:p>
-      <w:pPr>
-        <w:spacing w:after="0" w:line="240" w:lineRule="auto"/>
-        <w:rPr>
-          <w:rFonts w:ascii="Courier New" w:hAnsi="Courier New" w:cs="Courier New"/>
-          <w:noProof/>
-          <w:color w:val="D9D9D9" w:themeColor="background1" w:themeShade="D9"/>
-          <w:sz w:val="20"/>
-          <w:szCs w:val="20"/>
-        </w:rPr>
-      </w:pPr>
+        <w:t>"ha" &lt;NemTömbLétrehozóKifejezés&gt; "akkor" "újsor" &lt;Állítások&gt; "különben" "újsor" &lt;Állítások&gt; "elágazás_vége"</w:t>
+      </w:r>
+    </w:p>
+    <w:p>
+      <w:pPr>
+        <w:spacing w:after="0" w:line="240" w:lineRule="auto"/>
+        <w:rPr>
+          <w:rFonts w:ascii="Courier New" w:hAnsi="Courier New" w:cs="Courier New"/>
+          <w:noProof/>
+          <w:color w:val="D9D9D9" w:themeColor="background1" w:themeShade="D9"/>
+          <w:sz w:val="20"/>
+          <w:szCs w:val="20"/>
+        </w:rPr>
+      </w:pPr>
+      <w:bookmarkStart w:id="0" w:name="OLE_LINK3"/>
       <w:r>
         <w:rPr>
           <w:rFonts w:ascii="Courier New" w:hAnsi="Courier New" w:cs="Courier New"/>
@@ -616,9 +617,10 @@
           <w:sz w:val="20"/>
           <w:szCs w:val="20"/>
         </w:rPr>
-        <w:t>"ha" &lt;NemTömbLétrehozóKifejezés&gt; "akkor" "újsor" &lt;Állítások&gt; "újsor" "elágazás_vége"</w:t>
-      </w:r>
-    </w:p>
+        <w:t>"ha" &lt;NemTömbLétrehozóKifejezés&gt; "akkor" "újsor" &lt;Állítások&gt; "elágazás_vége"</w:t>
+      </w:r>
+    </w:p>
+    <w:bookmarkEnd w:id="0"/>
     <w:p>
       <w:pPr>
         <w:spacing w:after="0" w:line="240" w:lineRule="auto"/>
@@ -668,7 +670,19 @@
           <w:sz w:val="20"/>
           <w:szCs w:val="20"/>
         </w:rPr>
-        <w:t>"ciklus_amíg" &lt;NemTömbLétrehozóKifejezés&gt; "újsor" &lt;Állítások&gt; "újsor" "ciklus_vége"</w:t>
+        <w:t xml:space="preserve">"ciklus_amíg" &lt;NemTömbLétrehozóKifejezés&gt; "újsor" &lt;Állítások&gt; </w:t>
+      </w:r>
+      <w:bookmarkStart w:id="1" w:name="_GoBack"/>
+      <w:bookmarkEnd w:id="1"/>
+      <w:r>
+        <w:rPr>
+          <w:rFonts w:ascii="Courier New" w:hAnsi="Courier New" w:cs="Courier New"/>
+          <w:noProof/>
+          <w:color w:val="D9D9D9" w:themeColor="background1" w:themeShade="D9"/>
+          <w:sz w:val="20"/>
+          <w:szCs w:val="20"/>
+        </w:rPr>
+        <w:t>"ciklus_vége"</w:t>
       </w:r>
     </w:p>
     <w:p>
@@ -1042,20 +1056,7 @@
           <w:szCs w:val="20"/>
           <w:highlight w:val="darkGreen"/>
         </w:rPr>
-        <w:t>"azonosí</w:t>
-      </w:r>
-      <w:bookmarkStart w:id="0" w:name="_GoBack"/>
-      <w:bookmarkEnd w:id="0"/>
-      <w:r>
-        <w:rPr>
-          <w:rFonts w:ascii="Courier New" w:hAnsi="Courier New" w:cs="Courier New"/>
-          <w:noProof/>
-          <w:color w:val="D9D9D9" w:themeColor="background1" w:themeShade="D9"/>
-          <w:sz w:val="20"/>
-          <w:szCs w:val="20"/>
-          <w:highlight w:val="darkGreen"/>
-        </w:rPr>
-        <w:t>tó" "=" &lt;NemTömbLétrehozóKifejezés&gt;</w:t>
+        <w:t>"azonosító" "=" &lt;NemTömbLétrehozóKifejezés&gt;</w:t>
       </w:r>
     </w:p>
     <w:p>
@@ -1949,8 +1950,8 @@
         </w:rPr>
         <w:t>&lt;</w:t>
       </w:r>
-      <w:bookmarkStart w:id="1" w:name="OLE_LINK1"/>
-      <w:bookmarkStart w:id="2" w:name="OLE_LINK2"/>
+      <w:bookmarkStart w:id="2" w:name="OLE_LINK1"/>
+      <w:bookmarkStart w:id="3" w:name="OLE_LINK2"/>
       <w:r>
         <w:rPr>
           <w:rFonts w:ascii="Courier New" w:hAnsi="Courier New" w:cs="Courier New"/>
@@ -1962,8 +1963,8 @@
         </w:rPr>
         <w:t>BinárisOperátor</w:t>
       </w:r>
-      <w:bookmarkEnd w:id="1"/>
       <w:bookmarkEnd w:id="2"/>
+      <w:bookmarkEnd w:id="3"/>
       <w:r>
         <w:rPr>
           <w:rFonts w:ascii="Courier New" w:hAnsi="Courier New" w:cs="Courier New"/>
@@ -3535,7 +3536,7 @@
 </file>
 
 <file path=customXml/itemProps1.xml><?xml version="1.0" encoding="utf-8"?>
-<ds:datastoreItem xmlns:ds="http://schemas.openxmlformats.org/officeDocument/2006/customXml" ds:itemID="{1391C84D-B87D-4466-8991-0DE225304730}">
+<ds:datastoreItem xmlns:ds="http://schemas.openxmlformats.org/officeDocument/2006/customXml" ds:itemID="{92EC11B4-E142-44E3-8072-C075BA2EE87D}">
   <ds:schemaRefs>
     <ds:schemaRef ds:uri="http://schemas.openxmlformats.org/officeDocument/2006/bibliography"/>
   </ds:schemaRefs>

</xml_diff>